<commit_message>
MoCap and Vicon sections added
</commit_message>
<xml_diff>
--- a/Motion capture data processing and analysis.docx
+++ b/Motion capture data processing and analysis.docx
@@ -62,7 +62,6 @@
           <w:pPr>
             <w:pStyle w:val="TOC1"/>
             <w:tabs>
-              <w:tab w:val="left" w:pos="440"/>
               <w:tab w:val="right" w:leader="dot" w:pos="9350"/>
             </w:tabs>
             <w:rPr>
@@ -79,124 +78,63 @@
           <w:r>
             <w:fldChar w:fldCharType="separate"/>
           </w:r>
-          <w:bookmarkStart w:id="0" w:name="_GoBack"/>
-          <w:bookmarkEnd w:id="0"/>
-          <w:r>
-            <w:rPr>
-              <w:rStyle w:val="Hyperlink"/>
-              <w:noProof/>
-            </w:rPr>
-            <w:fldChar w:fldCharType="begin"/>
-          </w:r>
-          <w:r>
-            <w:rPr>
-              <w:rStyle w:val="Hyperlink"/>
-              <w:noProof/>
-            </w:rPr>
-            <w:instrText xml:space="preserve"> </w:instrText>
-          </w:r>
-          <w:r>
-            <w:rPr>
-              <w:noProof/>
-            </w:rPr>
-            <w:instrText>HYPERLINK \l "_Toc520385687"</w:instrText>
-          </w:r>
-          <w:r>
-            <w:rPr>
-              <w:rStyle w:val="Hyperlink"/>
-              <w:noProof/>
-            </w:rPr>
-            <w:instrText xml:space="preserve"> </w:instrText>
-          </w:r>
-          <w:r>
-            <w:rPr>
-              <w:rStyle w:val="Hyperlink"/>
-              <w:noProof/>
-            </w:rPr>
-          </w:r>
-          <w:r>
-            <w:rPr>
-              <w:rStyle w:val="Hyperlink"/>
-              <w:noProof/>
-            </w:rPr>
-            <w:fldChar w:fldCharType="separate"/>
-          </w:r>
-          <w:r>
-            <w:rPr>
-              <w:rStyle w:val="Hyperlink"/>
-              <w:noProof/>
-            </w:rPr>
-            <w:t>1</w:t>
-          </w:r>
-          <w:r>
-            <w:rPr>
-              <w:rFonts w:eastAsiaTheme="minorEastAsia"/>
-              <w:noProof/>
-            </w:rPr>
-            <w:tab/>
-          </w:r>
-          <w:r>
-            <w:rPr>
-              <w:rStyle w:val="Hyperlink"/>
-              <w:noProof/>
-            </w:rPr>
-            <w:t>Introduction</w:t>
-          </w:r>
-          <w:r>
-            <w:rPr>
-              <w:noProof/>
-              <w:webHidden/>
-            </w:rPr>
-            <w:tab/>
-          </w:r>
-          <w:r>
-            <w:rPr>
-              <w:noProof/>
-              <w:webHidden/>
-            </w:rPr>
-            <w:fldChar w:fldCharType="begin"/>
-          </w:r>
-          <w:r>
-            <w:rPr>
-              <w:noProof/>
-              <w:webHidden/>
-            </w:rPr>
-            <w:instrText xml:space="preserve"> PAGEREF _Toc520385687 \h </w:instrText>
-          </w:r>
-          <w:r>
-            <w:rPr>
-              <w:noProof/>
-              <w:webHidden/>
-            </w:rPr>
-          </w:r>
-          <w:r>
-            <w:rPr>
-              <w:noProof/>
-              <w:webHidden/>
-            </w:rPr>
-            <w:fldChar w:fldCharType="separate"/>
-          </w:r>
-          <w:r>
-            <w:rPr>
-              <w:noProof/>
-              <w:webHidden/>
-            </w:rPr>
-            <w:t>2</w:t>
-          </w:r>
-          <w:r>
-            <w:rPr>
-              <w:noProof/>
-              <w:webHidden/>
-            </w:rPr>
-            <w:fldChar w:fldCharType="end"/>
-          </w:r>
-          <w:r>
-            <w:rPr>
-              <w:rStyle w:val="Hyperlink"/>
-              <w:noProof/>
-            </w:rPr>
-            <w:fldChar w:fldCharType="end"/>
-          </w:r>
+          <w:hyperlink w:anchor="_Toc520570227" w:history="1">
+            <w:r>
+              <w:rPr>
+                <w:rStyle w:val="Hyperlink"/>
+                <w:noProof/>
+              </w:rPr>
+              <w:t>List of Abbreviations</w:t>
+            </w:r>
+            <w:r>
+              <w:rPr>
+                <w:noProof/>
+                <w:webHidden/>
+              </w:rPr>
+              <w:tab/>
+            </w:r>
+            <w:r>
+              <w:rPr>
+                <w:noProof/>
+                <w:webHidden/>
+              </w:rPr>
+              <w:fldChar w:fldCharType="begin"/>
+            </w:r>
+            <w:r>
+              <w:rPr>
+                <w:noProof/>
+                <w:webHidden/>
+              </w:rPr>
+              <w:instrText xml:space="preserve"> PAGEREF _Toc520570227 \h </w:instrText>
+            </w:r>
+            <w:r>
+              <w:rPr>
+                <w:noProof/>
+                <w:webHidden/>
+              </w:rPr>
+            </w:r>
+            <w:r>
+              <w:rPr>
+                <w:noProof/>
+                <w:webHidden/>
+              </w:rPr>
+              <w:fldChar w:fldCharType="separate"/>
+            </w:r>
+            <w:r>
+              <w:rPr>
+                <w:noProof/>
+                <w:webHidden/>
+              </w:rPr>
+              <w:t>2</w:t>
+            </w:r>
+            <w:r>
+              <w:rPr>
+                <w:noProof/>
+                <w:webHidden/>
+              </w:rPr>
+              <w:fldChar w:fldCharType="end"/>
+            </w:r>
+          </w:hyperlink>
         </w:p>
         <w:p>
           <w:pPr>
@@ -210,12 +148,96 @@
               <w:noProof/>
             </w:rPr>
           </w:pPr>
-          <w:hyperlink w:anchor="_Toc520385688" w:history="1">
+          <w:hyperlink w:anchor="_Toc520570228" w:history="1">
             <w:r>
               <w:rPr>
                 <w:rStyle w:val="Hyperlink"/>
                 <w:noProof/>
               </w:rPr>
+              <w:t>1</w:t>
+            </w:r>
+            <w:r>
+              <w:rPr>
+                <w:rFonts w:eastAsiaTheme="minorEastAsia"/>
+                <w:noProof/>
+              </w:rPr>
+              <w:tab/>
+            </w:r>
+            <w:r>
+              <w:rPr>
+                <w:rStyle w:val="Hyperlink"/>
+                <w:noProof/>
+              </w:rPr>
+              <w:t>Introduction</w:t>
+            </w:r>
+            <w:r>
+              <w:rPr>
+                <w:noProof/>
+                <w:webHidden/>
+              </w:rPr>
+              <w:tab/>
+            </w:r>
+            <w:r>
+              <w:rPr>
+                <w:noProof/>
+                <w:webHidden/>
+              </w:rPr>
+              <w:fldChar w:fldCharType="begin"/>
+            </w:r>
+            <w:r>
+              <w:rPr>
+                <w:noProof/>
+                <w:webHidden/>
+              </w:rPr>
+              <w:instrText xml:space="preserve"> PAGEREF _Toc520570228 \h </w:instrText>
+            </w:r>
+            <w:r>
+              <w:rPr>
+                <w:noProof/>
+                <w:webHidden/>
+              </w:rPr>
+            </w:r>
+            <w:r>
+              <w:rPr>
+                <w:noProof/>
+                <w:webHidden/>
+              </w:rPr>
+              <w:fldChar w:fldCharType="separate"/>
+            </w:r>
+            <w:r>
+              <w:rPr>
+                <w:noProof/>
+                <w:webHidden/>
+              </w:rPr>
+              <w:t>3</w:t>
+            </w:r>
+            <w:r>
+              <w:rPr>
+                <w:noProof/>
+                <w:webHidden/>
+              </w:rPr>
+              <w:fldChar w:fldCharType="end"/>
+            </w:r>
+          </w:hyperlink>
+        </w:p>
+        <w:p>
+          <w:pPr>
+            <w:pStyle w:val="TOC1"/>
+            <w:tabs>
+              <w:tab w:val="left" w:pos="440"/>
+              <w:tab w:val="right" w:leader="dot" w:pos="9350"/>
+            </w:tabs>
+            <w:rPr>
+              <w:rFonts w:eastAsiaTheme="minorEastAsia"/>
+              <w:noProof/>
+            </w:rPr>
+          </w:pPr>
+          <w:hyperlink w:anchor="_Toc520570229" w:history="1">
+            <w:r>
+              <w:rPr>
+                <w:rStyle w:val="Hyperlink"/>
+                <w:noProof/>
+              </w:rPr>
               <w:t>2</w:t>
             </w:r>
             <w:r>
@@ -251,7 +273,7 @@
                 <w:noProof/>
                 <w:webHidden/>
               </w:rPr>
-              <w:instrText xml:space="preserve"> PAGEREF _Toc520385688 \h </w:instrText>
+              <w:instrText xml:space="preserve"> PAGEREF _Toc520570229 \h </w:instrText>
             </w:r>
             <w:r>
               <w:rPr>
@@ -271,7 +293,7 @@
                 <w:noProof/>
                 <w:webHidden/>
               </w:rPr>
-              <w:t>3</w:t>
+              <w:t>4</w:t>
             </w:r>
             <w:r>
               <w:rPr>
@@ -294,7 +316,7 @@
               <w:noProof/>
             </w:rPr>
           </w:pPr>
-          <w:hyperlink w:anchor="_Toc520385689" w:history="1">
+          <w:hyperlink w:anchor="_Toc520570230" w:history="1">
             <w:r>
               <w:rPr>
                 <w:rStyle w:val="Hyperlink"/>
@@ -314,7 +336,7 @@
                 <w:rStyle w:val="Hyperlink"/>
                 <w:noProof/>
               </w:rPr>
-              <w:t>What is MoCap</w:t>
+              <w:t>Motion Capture</w:t>
             </w:r>
             <w:r>
               <w:rPr>
@@ -335,7 +357,7 @@
                 <w:noProof/>
                 <w:webHidden/>
               </w:rPr>
-              <w:instrText xml:space="preserve"> PAGEREF _Toc520385689 \h </w:instrText>
+              <w:instrText xml:space="preserve"> PAGEREF _Toc520570230 \h </w:instrText>
             </w:r>
             <w:r>
               <w:rPr>
@@ -355,7 +377,7 @@
                 <w:noProof/>
                 <w:webHidden/>
               </w:rPr>
-              <w:t>3</w:t>
+              <w:t>4</w:t>
             </w:r>
             <w:r>
               <w:rPr>
@@ -378,7 +400,7 @@
               <w:noProof/>
             </w:rPr>
           </w:pPr>
-          <w:hyperlink w:anchor="_Toc520385690" w:history="1">
+          <w:hyperlink w:anchor="_Toc520570231" w:history="1">
             <w:r>
               <w:rPr>
                 <w:rStyle w:val="Hyperlink"/>
@@ -398,6 +420,75 @@
                 <w:rStyle w:val="Hyperlink"/>
                 <w:noProof/>
               </w:rPr>
+              <w:t>VICON</w:t>
+            </w:r>
+            <w:r>
+              <w:rPr>
+                <w:noProof/>
+                <w:webHidden/>
+              </w:rPr>
+              <w:tab/>
+            </w:r>
+            <w:r>
+              <w:rPr>
+                <w:noProof/>
+                <w:webHidden/>
+              </w:rPr>
+              <w:fldChar w:fldCharType="begin"/>
+            </w:r>
+            <w:r>
+              <w:rPr>
+                <w:noProof/>
+                <w:webHidden/>
+              </w:rPr>
+              <w:instrText xml:space="preserve"> PAGEREF _Toc520570231 \h </w:instrText>
+            </w:r>
+            <w:r>
+              <w:rPr>
+                <w:noProof/>
+                <w:webHidden/>
+              </w:rPr>
+            </w:r>
+            <w:r>
+              <w:rPr>
+                <w:noProof/>
+                <w:webHidden/>
+              </w:rPr>
+              <w:fldChar w:fldCharType="separate"/>
+            </w:r>
+            <w:r>
+              <w:rPr>
+                <w:noProof/>
+                <w:webHidden/>
+              </w:rPr>
+              <w:t>5</w:t>
+            </w:r>
+            <w:r>
+              <w:rPr>
+                <w:noProof/>
+                <w:webHidden/>
+              </w:rPr>
+              <w:fldChar w:fldCharType="end"/>
+            </w:r>
+          </w:hyperlink>
+        </w:p>
+        <w:p>
+          <w:pPr>
+            <w:pStyle w:val="TOC2"/>
+            <w:tabs>
+              <w:tab w:val="right" w:leader="dot" w:pos="9350"/>
+            </w:tabs>
+            <w:rPr>
+              <w:rFonts w:eastAsiaTheme="minorEastAsia"/>
+              <w:noProof/>
+            </w:rPr>
+          </w:pPr>
+          <w:hyperlink w:anchor="_Toc520570232" w:history="1">
+            <w:r>
+              <w:rPr>
+                <w:rStyle w:val="Hyperlink"/>
+                <w:noProof/>
+              </w:rPr>
               <w:t>Vicon spec // 8 camera optical based mocap, high fps, ...</w:t>
             </w:r>
             <w:r>
@@ -419,7 +510,7 @@
                 <w:noProof/>
                 <w:webHidden/>
               </w:rPr>
-              <w:instrText xml:space="preserve"> PAGEREF _Toc520385690 \h </w:instrText>
+              <w:instrText xml:space="preserve"> PAGEREF _Toc520570232 \h </w:instrText>
             </w:r>
             <w:r>
               <w:rPr>
@@ -439,7 +530,7 @@
                 <w:noProof/>
                 <w:webHidden/>
               </w:rPr>
-              <w:t>3</w:t>
+              <w:t>5</w:t>
             </w:r>
             <w:r>
               <w:rPr>
@@ -462,7 +553,7 @@
               <w:noProof/>
             </w:rPr>
           </w:pPr>
-          <w:hyperlink w:anchor="_Toc520385691" w:history="1">
+          <w:hyperlink w:anchor="_Toc520570233" w:history="1">
             <w:r>
               <w:rPr>
                 <w:rStyle w:val="Hyperlink"/>
@@ -503,7 +594,7 @@
                 <w:noProof/>
                 <w:webHidden/>
               </w:rPr>
-              <w:instrText xml:space="preserve"> PAGEREF _Toc520385691 \h </w:instrText>
+              <w:instrText xml:space="preserve"> PAGEREF _Toc520570233 \h </w:instrText>
             </w:r>
             <w:r>
               <w:rPr>
@@ -523,7 +614,7 @@
                 <w:noProof/>
                 <w:webHidden/>
               </w:rPr>
-              <w:t>3</w:t>
+              <w:t>5</w:t>
             </w:r>
             <w:r>
               <w:rPr>
@@ -546,7 +637,7 @@
               <w:noProof/>
             </w:rPr>
           </w:pPr>
-          <w:hyperlink w:anchor="_Toc520385692" w:history="1">
+          <w:hyperlink w:anchor="_Toc520570234" w:history="1">
             <w:r>
               <w:rPr>
                 <w:rStyle w:val="Hyperlink"/>
@@ -587,7 +678,7 @@
                 <w:noProof/>
                 <w:webHidden/>
               </w:rPr>
-              <w:instrText xml:space="preserve"> PAGEREF _Toc520385692 \h </w:instrText>
+              <w:instrText xml:space="preserve"> PAGEREF _Toc520570234 \h </w:instrText>
             </w:r>
             <w:r>
               <w:rPr>
@@ -607,7 +698,7 @@
                 <w:noProof/>
                 <w:webHidden/>
               </w:rPr>
-              <w:t>3</w:t>
+              <w:t>5</w:t>
             </w:r>
             <w:r>
               <w:rPr>
@@ -630,7 +721,7 @@
               <w:noProof/>
             </w:rPr>
           </w:pPr>
-          <w:hyperlink w:anchor="_Toc520385693" w:history="1">
+          <w:hyperlink w:anchor="_Toc520570235" w:history="1">
             <w:r>
               <w:rPr>
                 <w:rStyle w:val="Hyperlink"/>
@@ -671,7 +762,7 @@
                 <w:noProof/>
                 <w:webHidden/>
               </w:rPr>
-              <w:instrText xml:space="preserve"> PAGEREF _Toc520385693 \h </w:instrText>
+              <w:instrText xml:space="preserve"> PAGEREF _Toc520570235 \h </w:instrText>
             </w:r>
             <w:r>
               <w:rPr>
@@ -691,7 +782,7 @@
                 <w:noProof/>
                 <w:webHidden/>
               </w:rPr>
-              <w:t>3</w:t>
+              <w:t>5</w:t>
             </w:r>
             <w:r>
               <w:rPr>
@@ -714,7 +805,7 @@
               <w:noProof/>
             </w:rPr>
           </w:pPr>
-          <w:hyperlink w:anchor="_Toc520385694" w:history="1">
+          <w:hyperlink w:anchor="_Toc520570236" w:history="1">
             <w:r>
               <w:rPr>
                 <w:rStyle w:val="Hyperlink"/>
@@ -755,7 +846,7 @@
                 <w:noProof/>
                 <w:webHidden/>
               </w:rPr>
-              <w:instrText xml:space="preserve"> PAGEREF _Toc520385694 \h </w:instrText>
+              <w:instrText xml:space="preserve"> PAGEREF _Toc520570236 \h </w:instrText>
             </w:r>
             <w:r>
               <w:rPr>
@@ -775,7 +866,7 @@
                 <w:noProof/>
                 <w:webHidden/>
               </w:rPr>
-              <w:t>3</w:t>
+              <w:t>5</w:t>
             </w:r>
             <w:r>
               <w:rPr>
@@ -798,7 +889,7 @@
               <w:noProof/>
             </w:rPr>
           </w:pPr>
-          <w:hyperlink w:anchor="_Toc520385695" w:history="1">
+          <w:hyperlink w:anchor="_Toc520570237" w:history="1">
             <w:r>
               <w:rPr>
                 <w:rStyle w:val="Hyperlink"/>
@@ -839,7 +930,7 @@
                 <w:noProof/>
                 <w:webHidden/>
               </w:rPr>
-              <w:instrText xml:space="preserve"> PAGEREF _Toc520385695 \h </w:instrText>
+              <w:instrText xml:space="preserve"> PAGEREF _Toc520570237 \h </w:instrText>
             </w:r>
             <w:r>
               <w:rPr>
@@ -859,7 +950,7 @@
                 <w:noProof/>
                 <w:webHidden/>
               </w:rPr>
-              <w:t>3</w:t>
+              <w:t>5</w:t>
             </w:r>
             <w:r>
               <w:rPr>
@@ -882,7 +973,7 @@
               <w:noProof/>
             </w:rPr>
           </w:pPr>
-          <w:hyperlink w:anchor="_Toc520385696" w:history="1">
+          <w:hyperlink w:anchor="_Toc520570238" w:history="1">
             <w:r>
               <w:rPr>
                 <w:rStyle w:val="Hyperlink"/>
@@ -923,7 +1014,7 @@
                 <w:noProof/>
                 <w:webHidden/>
               </w:rPr>
-              <w:instrText xml:space="preserve"> PAGEREF _Toc520385696 \h </w:instrText>
+              <w:instrText xml:space="preserve"> PAGEREF _Toc520570238 \h </w:instrText>
             </w:r>
             <w:r>
               <w:rPr>
@@ -943,7 +1034,7 @@
                 <w:noProof/>
                 <w:webHidden/>
               </w:rPr>
-              <w:t>3</w:t>
+              <w:t>5</w:t>
             </w:r>
             <w:r>
               <w:rPr>
@@ -966,7 +1057,7 @@
               <w:noProof/>
             </w:rPr>
           </w:pPr>
-          <w:hyperlink w:anchor="_Toc520385697" w:history="1">
+          <w:hyperlink w:anchor="_Toc520570239" w:history="1">
             <w:r>
               <w:rPr>
                 <w:rStyle w:val="Hyperlink"/>
@@ -1007,7 +1098,7 @@
                 <w:noProof/>
                 <w:webHidden/>
               </w:rPr>
-              <w:instrText xml:space="preserve"> PAGEREF _Toc520385697 \h </w:instrText>
+              <w:instrText xml:space="preserve"> PAGEREF _Toc520570239 \h </w:instrText>
             </w:r>
             <w:r>
               <w:rPr>
@@ -1027,7 +1118,7 @@
                 <w:noProof/>
                 <w:webHidden/>
               </w:rPr>
-              <w:t>3</w:t>
+              <w:t>5</w:t>
             </w:r>
             <w:r>
               <w:rPr>
@@ -1050,7 +1141,7 @@
               <w:noProof/>
             </w:rPr>
           </w:pPr>
-          <w:hyperlink w:anchor="_Toc520385698" w:history="1">
+          <w:hyperlink w:anchor="_Toc520570240" w:history="1">
             <w:r>
               <w:rPr>
                 <w:rStyle w:val="Hyperlink"/>
@@ -1091,7 +1182,7 @@
                 <w:noProof/>
                 <w:webHidden/>
               </w:rPr>
-              <w:instrText xml:space="preserve"> PAGEREF _Toc520385698 \h </w:instrText>
+              <w:instrText xml:space="preserve"> PAGEREF _Toc520570240 \h </w:instrText>
             </w:r>
             <w:r>
               <w:rPr>
@@ -1111,7 +1202,7 @@
                 <w:noProof/>
                 <w:webHidden/>
               </w:rPr>
-              <w:t>3</w:t>
+              <w:t>5</w:t>
             </w:r>
             <w:r>
               <w:rPr>
@@ -1134,7 +1225,7 @@
               <w:noProof/>
             </w:rPr>
           </w:pPr>
-          <w:hyperlink w:anchor="_Toc520385699" w:history="1">
+          <w:hyperlink w:anchor="_Toc520570241" w:history="1">
             <w:r>
               <w:rPr>
                 <w:rStyle w:val="Hyperlink"/>
@@ -1154,7 +1245,7 @@
                 <w:rStyle w:val="Hyperlink"/>
                 <w:noProof/>
               </w:rPr>
-              <w:t>Program architecture</w:t>
+              <w:t>Software Architecture</w:t>
             </w:r>
             <w:r>
               <w:rPr>
@@ -1175,7 +1266,7 @@
                 <w:noProof/>
                 <w:webHidden/>
               </w:rPr>
-              <w:instrText xml:space="preserve"> PAGEREF _Toc520385699 \h </w:instrText>
+              <w:instrText xml:space="preserve"> PAGEREF _Toc520570241 \h </w:instrText>
             </w:r>
             <w:r>
               <w:rPr>
@@ -1195,7 +1286,7 @@
                 <w:noProof/>
                 <w:webHidden/>
               </w:rPr>
-              <w:t>4</w:t>
+              <w:t>6</w:t>
             </w:r>
             <w:r>
               <w:rPr>
@@ -1218,7 +1309,7 @@
               <w:noProof/>
             </w:rPr>
           </w:pPr>
-          <w:hyperlink w:anchor="_Toc520385700" w:history="1">
+          <w:hyperlink w:anchor="_Toc520570242" w:history="1">
             <w:r>
               <w:rPr>
                 <w:rStyle w:val="Hyperlink"/>
@@ -1259,7 +1350,7 @@
                 <w:noProof/>
                 <w:webHidden/>
               </w:rPr>
-              <w:instrText xml:space="preserve"> PAGEREF _Toc520385700 \h </w:instrText>
+              <w:instrText xml:space="preserve"> PAGEREF _Toc520570242 \h </w:instrText>
             </w:r>
             <w:r>
               <w:rPr>
@@ -1279,7 +1370,7 @@
                 <w:noProof/>
                 <w:webHidden/>
               </w:rPr>
-              <w:t>5</w:t>
+              <w:t>7</w:t>
             </w:r>
             <w:r>
               <w:rPr>
@@ -1302,7 +1393,7 @@
               <w:noProof/>
             </w:rPr>
           </w:pPr>
-          <w:hyperlink w:anchor="_Toc520385701" w:history="1">
+          <w:hyperlink w:anchor="_Toc520570243" w:history="1">
             <w:r>
               <w:rPr>
                 <w:rStyle w:val="Hyperlink"/>
@@ -1343,7 +1434,7 @@
                 <w:noProof/>
                 <w:webHidden/>
               </w:rPr>
-              <w:instrText xml:space="preserve"> PAGEREF _Toc520385701 \h </w:instrText>
+              <w:instrText xml:space="preserve"> PAGEREF _Toc520570243 \h </w:instrText>
             </w:r>
             <w:r>
               <w:rPr>
@@ -1363,7 +1454,7 @@
                 <w:noProof/>
                 <w:webHidden/>
               </w:rPr>
-              <w:t>6</w:t>
+              <w:t>8</w:t>
             </w:r>
             <w:r>
               <w:rPr>
@@ -1386,7 +1477,7 @@
               <w:noProof/>
             </w:rPr>
           </w:pPr>
-          <w:hyperlink w:anchor="_Toc520385702" w:history="1">
+          <w:hyperlink w:anchor="_Toc520570244" w:history="1">
             <w:r>
               <w:rPr>
                 <w:rStyle w:val="Hyperlink"/>
@@ -1406,7 +1497,7 @@
                 <w:rStyle w:val="Hyperlink"/>
                 <w:noProof/>
               </w:rPr>
-              <w:t>Literature</w:t>
+              <w:t>Bibliography</w:t>
             </w:r>
             <w:r>
               <w:rPr>
@@ -1427,7 +1518,7 @@
                 <w:noProof/>
                 <w:webHidden/>
               </w:rPr>
-              <w:instrText xml:space="preserve"> PAGEREF _Toc520385702 \h </w:instrText>
+              <w:instrText xml:space="preserve"> PAGEREF _Toc520570244 \h </w:instrText>
             </w:r>
             <w:r>
               <w:rPr>
@@ -1447,7 +1538,7 @@
                 <w:noProof/>
                 <w:webHidden/>
               </w:rPr>
-              <w:t>7</w:t>
+              <w:t>9</w:t>
             </w:r>
             <w:r>
               <w:rPr>
@@ -1485,11 +1576,110 @@
     <w:p>
       <w:pPr>
         <w:pStyle w:val="Heading1"/>
-        <w:rPr>
-          <w:color w:val="auto"/>
-        </w:rPr>
-      </w:pPr>
-      <w:bookmarkStart w:id="1" w:name="_Toc520385687"/>
+        <w:numPr>
+          <w:ilvl w:val="0"/>
+          <w:numId w:val="0"/>
+        </w:numPr>
+        <w:ind w:left="432"/>
+        <w:rPr>
+          <w:color w:val="auto"/>
+        </w:rPr>
+      </w:pPr>
+      <w:bookmarkStart w:id="0" w:name="_Toc520570227"/>
+      <w:r>
+        <w:rPr>
+          <w:color w:val="auto"/>
+        </w:rPr>
+        <w:lastRenderedPageBreak/>
+        <w:t>List of Abbreviations</w:t>
+      </w:r>
+      <w:bookmarkEnd w:id="0"/>
+    </w:p>
+    <w:p>
+      <w:r>
+        <w:t xml:space="preserve">3D </w:t>
+      </w:r>
+      <w:r>
+        <w:tab/>
+      </w:r>
+      <w:r>
+        <w:tab/>
+      </w:r>
+      <w:r>
+        <w:tab/>
+      </w:r>
+      <w:r>
+        <w:tab/>
+        <w:t>Three-dimensional</w:t>
+      </w:r>
+    </w:p>
+    <w:p>
+      <w:r>
+        <w:t xml:space="preserve">MoCap </w:t>
+      </w:r>
+      <w:r>
+        <w:tab/>
+      </w:r>
+      <w:r>
+        <w:tab/>
+      </w:r>
+      <w:r>
+        <w:tab/>
+      </w:r>
+      <w:r>
+        <w:tab/>
+        <w:t>Motion Capture</w:t>
+      </w:r>
+    </w:p>
+    <w:p>
+      <w:r>
+        <w:t xml:space="preserve">SL </w:t>
+      </w:r>
+      <w:r>
+        <w:tab/>
+      </w:r>
+      <w:r>
+        <w:tab/>
+      </w:r>
+      <w:r>
+        <w:tab/>
+      </w:r>
+      <w:r>
+        <w:tab/>
+        <w:t xml:space="preserve">Sign language </w:t>
+      </w:r>
+    </w:p>
+    <w:p>
+      <w:r>
+        <w:t xml:space="preserve">fps </w:t>
+      </w:r>
+      <w:r>
+        <w:tab/>
+      </w:r>
+      <w:r>
+        <w:tab/>
+      </w:r>
+      <w:r>
+        <w:tab/>
+      </w:r>
+      <w:r>
+        <w:tab/>
+        <w:t>frames per second</w:t>
+      </w:r>
+    </w:p>
+    <w:p>
+      <w:r>
+        <w:br w:type="page"/>
+      </w:r>
+    </w:p>
+    <w:p>
+      <w:pPr>
+        <w:pStyle w:val="Heading1"/>
+        <w:rPr>
+          <w:color w:val="auto"/>
+        </w:rPr>
+      </w:pPr>
+      <w:bookmarkStart w:id="1" w:name="_Toc520570228"/>
       <w:r>
         <w:rPr>
           <w:color w:val="auto"/>
@@ -1870,7 +2060,19 @@
         <w:rPr>
           <w:rFonts w:ascii="Times New Roman" w:hAnsi="Times New Roman" w:cs="Times New Roman"/>
         </w:rPr>
-        <w:t>segmentation (in the first step) and fine segmentation (using acquired parameters form data)</w:t>
+        <w:t>segmentation (in the first step) and fine segmentatio</w:t>
+      </w:r>
+      <w:r>
+        <w:rPr>
+          <w:rFonts w:ascii="Times New Roman" w:hAnsi="Times New Roman" w:cs="Times New Roman"/>
+        </w:rPr>
+        <w:t>n (using acquired parameters fro</w:t>
+      </w:r>
+      <w:r>
+        <w:rPr>
+          <w:rFonts w:ascii="Times New Roman" w:hAnsi="Times New Roman" w:cs="Times New Roman"/>
+        </w:rPr>
+        <w:t>m data)</w:t>
       </w:r>
       <w:r>
         <w:rPr>
@@ -1936,7 +2138,13 @@
         <w:rPr>
           <w:rFonts w:ascii="Times New Roman" w:hAnsi="Times New Roman" w:cs="Times New Roman"/>
         </w:rPr>
-        <w:t xml:space="preserve"> the </w:t>
+        <w:t xml:space="preserve"> that</w:t>
+      </w:r>
+      <w:r>
+        <w:rPr>
+          <w:rFonts w:ascii="Times New Roman" w:hAnsi="Times New Roman" w:cs="Times New Roman"/>
+        </w:rPr>
+        <w:t xml:space="preserve"> </w:t>
       </w:r>
       <w:r>
         <w:rPr>
@@ -2023,7 +2231,7 @@
           <w:color w:val="auto"/>
         </w:rPr>
       </w:pPr>
-      <w:bookmarkStart w:id="2" w:name="_Toc520385688"/>
+      <w:bookmarkStart w:id="2" w:name="_Toc520570229"/>
       <w:r>
         <w:rPr>
           <w:color w:val="auto"/>
@@ -2040,22 +2248,32 @@
           <w:color w:val="auto"/>
         </w:rPr>
       </w:pPr>
-      <w:bookmarkStart w:id="3" w:name="_Toc520385689"/>
-      <w:r>
-        <w:rPr>
-          <w:color w:val="auto"/>
-        </w:rPr>
-        <w:t xml:space="preserve">What is </w:t>
-      </w:r>
-      <w:proofErr w:type="spellStart"/>
-      <w:r>
-        <w:rPr>
-          <w:color w:val="auto"/>
-        </w:rPr>
-        <w:t>MoCap</w:t>
+      <w:bookmarkStart w:id="3" w:name="_Toc520570230"/>
+      <w:r>
+        <w:rPr>
+          <w:color w:val="auto"/>
+        </w:rPr>
+        <w:t>Mo</w:t>
+      </w:r>
+      <w:r>
+        <w:rPr>
+          <w:color w:val="auto"/>
+        </w:rPr>
+        <w:t xml:space="preserve">tion </w:t>
+      </w:r>
+      <w:r>
+        <w:rPr>
+          <w:color w:val="auto"/>
+        </w:rPr>
+        <w:t>Cap</w:t>
+      </w:r>
+      <w:r>
+        <w:rPr>
+          <w:color w:val="auto"/>
+        </w:rPr>
+        <w:t>ture</w:t>
       </w:r>
       <w:bookmarkEnd w:id="3"/>
-      <w:proofErr w:type="spellEnd"/>
       <w:r>
         <w:rPr>
           <w:color w:val="auto"/>
@@ -2065,102 +2283,781 @@
     </w:p>
     <w:p>
       <w:pPr>
-        <w:pStyle w:val="Heading2"/>
-        <w:rPr>
-          <w:color w:val="auto"/>
-        </w:rPr>
-      </w:pPr>
-      <w:bookmarkStart w:id="4" w:name="_Toc520385690"/>
-      <w:proofErr w:type="spellStart"/>
-      <w:r>
-        <w:rPr>
-          <w:color w:val="auto"/>
-        </w:rPr>
-        <w:t>Vicon</w:t>
-      </w:r>
-      <w:proofErr w:type="spellEnd"/>
-      <w:r>
-        <w:rPr>
-          <w:color w:val="auto"/>
-        </w:rPr>
-        <w:t xml:space="preserve"> spec // 8 </w:t>
-      </w:r>
-      <w:proofErr w:type="gramStart"/>
-      <w:r>
-        <w:rPr>
-          <w:color w:val="auto"/>
-        </w:rPr>
-        <w:t>camera</w:t>
-      </w:r>
-      <w:proofErr w:type="gramEnd"/>
-      <w:r>
-        <w:rPr>
-          <w:color w:val="auto"/>
-        </w:rPr>
-        <w:t xml:space="preserve"> optical based </w:t>
-      </w:r>
-      <w:proofErr w:type="spellStart"/>
-      <w:r>
-        <w:rPr>
-          <w:color w:val="auto"/>
-        </w:rPr>
-        <w:t>mocap</w:t>
-      </w:r>
-      <w:proofErr w:type="spellEnd"/>
-      <w:r>
-        <w:rPr>
-          <w:color w:val="auto"/>
-        </w:rPr>
-        <w:t>, high fps, ...</w:t>
-      </w:r>
-      <w:bookmarkEnd w:id="4"/>
+        <w:pStyle w:val="Heading3"/>
+        <w:rPr>
+          <w:color w:val="auto"/>
+        </w:rPr>
+      </w:pPr>
+      <w:r>
+        <w:rPr>
+          <w:color w:val="auto"/>
+        </w:rPr>
+        <w:t>History</w:t>
+      </w:r>
+      <w:r>
+        <w:rPr>
+          <w:color w:val="auto"/>
+        </w:rPr>
+        <w:t xml:space="preserve"> of motion capture</w:t>
+      </w:r>
     </w:p>
     <w:p>
+      <w:r>
+        <w:t>In general, the term motion capture</w:t>
+      </w:r>
+      <w:r>
+        <w:t xml:space="preserve"> (MoCap)</w:t>
+      </w:r>
+      <w:r>
+        <w:t xml:space="preserve"> is understood as the process of recording the movement of object, people or even animals. It is not specifically related to any device or approach. Today’s MoCap systems are product of many years of </w:t>
+      </w:r>
+      <w:r>
+        <w:t>tinkering</w:t>
+      </w:r>
+      <w:r>
+        <w:t xml:space="preserve"> and innovation. </w:t>
+      </w:r>
+    </w:p>
+    <w:p>
+      <w:r>
+        <w:t xml:space="preserve">At the beginning MoCap analysis originate as gait analysis and </w:t>
+      </w:r>
+      <w:r>
+        <w:t>animal locomotion</w:t>
+      </w:r>
+      <w:r>
+        <w:t xml:space="preserve"> around the year of 1872 and work of the photographer </w:t>
+      </w:r>
+      <w:proofErr w:type="spellStart"/>
+      <w:r>
+        <w:t>Eadwerd</w:t>
+      </w:r>
+      <w:proofErr w:type="spellEnd"/>
+      <w:r>
+        <w:t xml:space="preserve"> Muybridge</w:t>
+      </w:r>
+      <w:r>
+        <w:t>.</w:t>
+      </w:r>
+      <w:r>
+        <w:t xml:space="preserve"> </w:t>
+      </w:r>
+      <w:r>
+        <w:t>He used multiple cameras, triggered by strings to take pictures of moving bodies and animals.</w:t>
+      </w:r>
+      <w:r>
+        <w:t xml:space="preserve"> Capturing what human eye could not distinguish as a separate movement.</w:t>
+      </w:r>
+      <w:r>
+        <w:t xml:space="preserve"> His work “The horse in motion” was the first work recognized as a motion capture analysis. With a series of photographs of a galloping horse he proves that horses do have all four hooves of the ground during their running </w:t>
+      </w:r>
+      <w:r>
+        <w:t xml:space="preserve">stride </w:t>
+      </w:r>
+      <w:r>
+        <w:t>[</w:t>
+      </w:r>
+      <w:hyperlink w:anchor="_E._Muybridge,_“Muybridge's" w:history="1">
+        <w:r>
+          <w:rPr>
+            <w:rStyle w:val="Hyperlink"/>
+          </w:rPr>
+          <w:t>3</w:t>
+        </w:r>
+      </w:hyperlink>
+      <w:r>
+        <w:t>]</w:t>
+      </w:r>
+      <w:r>
+        <w:t>.</w:t>
+      </w:r>
+    </w:p>
+    <w:p>
+      <w:r>
+        <w:t>Since then</w:t>
+      </w:r>
+      <w:r>
+        <w:t xml:space="preserve"> </w:t>
+      </w:r>
+      <w:r>
+        <w:t>the technology has developed</w:t>
+      </w:r>
+      <w:r>
+        <w:t xml:space="preserve"> to the form of devices</w:t>
+      </w:r>
+      <w:r>
+        <w:t xml:space="preserve"> designed</w:t>
+      </w:r>
+      <w:r>
+        <w:t xml:space="preserve"> for direct 3D recording.</w:t>
+      </w:r>
+      <w:r>
+        <w:t xml:space="preserve"> </w:t>
+      </w:r>
+      <w:r>
+        <w:t xml:space="preserve">The biggest success and from where it </w:t>
+      </w:r>
+      <w:r>
+        <w:t>gains</w:t>
+      </w:r>
+      <w:r>
+        <w:t xml:space="preserve"> its popularity is the usage in the movie industry. </w:t>
+      </w:r>
+      <w:r>
+        <w:t xml:space="preserve">The first fully digital created character with the help of MoCap technique was Jar </w:t>
+      </w:r>
+      <w:proofErr w:type="spellStart"/>
+      <w:r>
+        <w:t>Jar</w:t>
+      </w:r>
+      <w:proofErr w:type="spellEnd"/>
+      <w:r>
+        <w:t xml:space="preserve"> </w:t>
+      </w:r>
+      <w:proofErr w:type="spellStart"/>
+      <w:r>
+        <w:t>Binks</w:t>
+      </w:r>
+      <w:proofErr w:type="spellEnd"/>
+      <w:r>
+        <w:t xml:space="preserve"> </w:t>
+      </w:r>
+      <w:r>
+        <w:t>performed</w:t>
+      </w:r>
+      <w:r>
+        <w:t xml:space="preserve"> by Ahmed Best in Georges Lucas’ Star Wars Saga in 1990.</w:t>
+      </w:r>
+    </w:p>
+    <w:p>
+      <w:r>
+        <w:t xml:space="preserve"> </w:t>
+      </w:r>
+      <w:r>
+        <w:rPr>
+          <w:strike/>
+        </w:rPr>
+        <w:t xml:space="preserve">The usage </w:t>
+      </w:r>
+      <w:r>
+        <w:rPr>
+          <w:strike/>
+        </w:rPr>
+        <w:t xml:space="preserve">of this techniques </w:t>
+      </w:r>
+      <w:r>
+        <w:rPr>
+          <w:strike/>
+        </w:rPr>
+        <w:t>has expanded over the entertainment industry</w:t>
+      </w:r>
+      <w:r>
+        <w:rPr>
+          <w:strike/>
+        </w:rPr>
+        <w:t xml:space="preserve"> to sport industry, medicine and robotics</w:t>
+      </w:r>
+      <w:r>
+        <w:rPr>
+          <w:strike/>
+        </w:rPr>
+        <w:t>. This leading</w:t>
+      </w:r>
+      <w:r>
+        <w:rPr>
+          <w:strike/>
+        </w:rPr>
+        <w:t xml:space="preserve"> </w:t>
+      </w:r>
+      <w:r>
+        <w:rPr>
+          <w:strike/>
+        </w:rPr>
+        <w:t>to developing of different,</w:t>
+      </w:r>
+      <w:r>
+        <w:rPr>
+          <w:strike/>
+        </w:rPr>
+        <w:t xml:space="preserve"> more accurate and at the same time more affordable for wider use devices</w:t>
+      </w:r>
+      <w:r>
+        <w:t xml:space="preserve"> </w:t>
+      </w:r>
+    </w:p>
+    <w:p>
+      <w:r>
+        <w:t xml:space="preserve">Motion capturing </w:t>
+      </w:r>
+      <w:r>
+        <w:t>started as biomechanics research tool</w:t>
+      </w:r>
+      <w:r>
+        <w:t>,</w:t>
+      </w:r>
+      <w:r>
+        <w:t xml:space="preserve"> gained its popularity with </w:t>
+      </w:r>
+      <w:r>
+        <w:t xml:space="preserve">its </w:t>
+      </w:r>
+      <w:r>
+        <w:t xml:space="preserve">usage in </w:t>
+      </w:r>
+      <w:r>
+        <w:t>entertainment</w:t>
+      </w:r>
+      <w:r>
+        <w:t xml:space="preserve"> industry and expanded into education, training, sports, and robotics.</w:t>
+      </w:r>
+    </w:p>
+    <w:p>
+      <w:pPr>
+        <w:rPr>
+          <w:strike/>
+        </w:rPr>
+      </w:pPr>
+      <w:r>
+        <w:t>There are different approaches to motion capture. Every system has its advantages and disadvantages.</w:t>
+      </w:r>
+      <w:r>
+        <w:t xml:space="preserve"> </w:t>
+      </w:r>
+      <w:r>
+        <w:rPr>
+          <w:strike/>
+        </w:rPr>
+        <w:t>Non-optical systems – Mechanical, Inertial and Magnetic. Optical systems are</w:t>
+      </w:r>
+      <w:r>
+        <w:rPr>
+          <w:strike/>
+        </w:rPr>
+        <w:t xml:space="preserve"> </w:t>
+      </w:r>
+      <w:proofErr w:type="spellStart"/>
+      <w:r>
+        <w:rPr>
+          <w:strike/>
+        </w:rPr>
+        <w:t>markerless</w:t>
+      </w:r>
+      <w:proofErr w:type="spellEnd"/>
+      <w:r>
+        <w:rPr>
+          <w:strike/>
+        </w:rPr>
+        <w:t>, optical-passive and optical-active.</w:t>
+      </w:r>
+      <w:r>
+        <w:t xml:space="preserve"> Optical passive </w:t>
+      </w:r>
+      <w:r>
+        <w:t>system is considered as the most accurate and flexible technique and thus most common in the industry.</w:t>
+      </w:r>
+    </w:p>
+    <w:p>
+      <w:pPr>
+        <w:rPr>
+          <w:strike/>
+        </w:rPr>
+      </w:pPr>
+      <w:r>
+        <w:rPr>
+          <w:strike/>
+        </w:rPr>
+        <w:t>2.</w:t>
+      </w:r>
+      <w:r>
+        <w:rPr>
+          <w:strike/>
+        </w:rPr>
+        <w:t>1</w:t>
+      </w:r>
+      <w:r>
+        <w:rPr>
+          <w:strike/>
+        </w:rPr>
+        <w:t xml:space="preserve">.1 </w:t>
+      </w:r>
+      <w:proofErr w:type="spellStart"/>
+      <w:r>
+        <w:rPr>
+          <w:strike/>
+        </w:rPr>
+        <w:t>Markerless</w:t>
+      </w:r>
+      <w:proofErr w:type="spellEnd"/>
+      <w:r>
+        <w:rPr>
+          <w:strike/>
+        </w:rPr>
+        <w:t xml:space="preserve"> - </w:t>
+      </w:r>
+      <w:r>
+        <w:rPr>
+          <w:rFonts w:ascii="Times New Roman" w:hAnsi="Times New Roman" w:cs="Times New Roman"/>
+          <w:strike/>
+          <w:szCs w:val="24"/>
+        </w:rPr>
+        <w:t>This technique does not require markers to be worn and instead relies on software to track the subjects' movement. Varying tracking methods yield different results, but real-time and final data error ranges tend to be larger than marker-based solutions.</w:t>
+      </w:r>
+    </w:p>
+    <w:p>
+      <w:pPr>
+        <w:rPr>
+          <w:rFonts w:ascii="Times New Roman" w:hAnsi="Times New Roman" w:cs="Times New Roman"/>
+          <w:strike/>
+          <w:szCs w:val="24"/>
+        </w:rPr>
+      </w:pPr>
+      <w:r>
+        <w:rPr>
+          <w:strike/>
+        </w:rPr>
+        <w:t>2.</w:t>
+      </w:r>
+      <w:r>
+        <w:rPr>
+          <w:strike/>
+        </w:rPr>
+        <w:t>1</w:t>
+      </w:r>
+      <w:r>
+        <w:rPr>
+          <w:strike/>
+        </w:rPr>
+        <w:t>.2 Inertial</w:t>
+      </w:r>
+      <w:r>
+        <w:rPr>
+          <w:strike/>
+        </w:rPr>
+        <w:t xml:space="preserve"> - </w:t>
+      </w:r>
+      <w:r>
+        <w:rPr>
+          <w:rFonts w:ascii="Times New Roman" w:hAnsi="Times New Roman" w:cs="Times New Roman"/>
+          <w:strike/>
+          <w:szCs w:val="24"/>
+        </w:rPr>
+        <w:t>This technique does not require cameras except as a localization tool. Inertial sensors are worn by the subject and the data from the sensors is transmitted wirelessly to a computer.</w:t>
+      </w:r>
+    </w:p>
+    <w:p>
+      <w:pPr>
+        <w:rPr>
+          <w:strike/>
+        </w:rPr>
+      </w:pPr>
+      <w:r>
+        <w:rPr>
+          <w:strike/>
+        </w:rPr>
+        <w:t>There are two variants of optical systems</w:t>
+      </w:r>
+      <w:r>
+        <w:rPr>
+          <w:strike/>
+        </w:rPr>
+        <w:t xml:space="preserve"> that use markers</w:t>
+      </w:r>
+      <w:r>
+        <w:rPr>
+          <w:strike/>
+        </w:rPr>
+        <w:t xml:space="preserve">. The active optical system uses cameras that work in visible spectrum and markers in form of Light-Emitting Diodes (LED). </w:t>
+      </w:r>
+      <w:r>
+        <w:rPr>
+          <w:strike/>
+        </w:rPr>
+        <w:t xml:space="preserve">The need of power source for each marker may be considered as disadvantage. Presence of wires may affect movements and </w:t>
+      </w:r>
+      <w:r>
+        <w:rPr>
+          <w:strike/>
+        </w:rPr>
+        <w:t>their</w:t>
+      </w:r>
+      <w:r>
+        <w:rPr>
+          <w:strike/>
+        </w:rPr>
+        <w:t xml:space="preserve"> measurement. </w:t>
+      </w:r>
+      <w:r>
+        <w:rPr>
+          <w:strike/>
+        </w:rPr>
+        <w:t>On the other hand, markers can be distinct easier during tracking, because LEDs use different wave length.</w:t>
+      </w:r>
+    </w:p>
+    <w:p>
+      <w:pPr>
+        <w:rPr>
+          <w:strike/>
+        </w:rPr>
+      </w:pPr>
+      <w:r>
+        <w:rPr>
+          <w:strike/>
+        </w:rPr>
+        <w:t xml:space="preserve">Usually cameras for MoCap systems work in infra-red spectrum and use markers coated with retroreflective </w:t>
+      </w:r>
+      <w:r>
+        <w:rPr>
+          <w:strike/>
+        </w:rPr>
+        <w:t>material, also called passive markers. As dis</w:t>
+      </w:r>
+      <w:r>
+        <w:rPr>
+          <w:strike/>
+        </w:rPr>
+        <w:t xml:space="preserve">advantage of this approach may </w:t>
+      </w:r>
+      <w:r>
+        <w:rPr>
+          <w:strike/>
+        </w:rPr>
+        <w:t>be considered the need of external light at the scene</w:t>
+      </w:r>
+      <w:r>
+        <w:rPr>
+          <w:strike/>
+        </w:rPr>
+        <w:t xml:space="preserve">. </w:t>
+      </w:r>
+      <w:r>
+        <w:rPr>
+          <w:strike/>
+        </w:rPr>
+        <w:t>Often</w:t>
+      </w:r>
+      <w:r>
+        <w:rPr>
+          <w:strike/>
+        </w:rPr>
+        <w:t xml:space="preserve"> the external source of light is part of the </w:t>
+      </w:r>
+      <w:r>
+        <w:rPr>
+          <w:strike/>
+        </w:rPr>
+        <w:lastRenderedPageBreak/>
+        <w:t>camera</w:t>
+      </w:r>
+      <w:r>
+        <w:rPr>
+          <w:strike/>
+        </w:rPr>
+        <w:t>’s</w:t>
+      </w:r>
+      <w:r>
+        <w:rPr>
+          <w:strike/>
+        </w:rPr>
+        <w:t xml:space="preserve"> body</w:t>
+      </w:r>
+      <w:r>
+        <w:rPr>
+          <w:strike/>
+        </w:rPr>
+        <w:t>.</w:t>
+      </w:r>
+      <w:r>
+        <w:rPr>
+          <w:strike/>
+        </w:rPr>
+        <w:t xml:space="preserve"> </w:t>
+      </w:r>
+      <w:r>
+        <w:rPr>
+          <w:strike/>
+        </w:rPr>
+        <w:t>Passive markers may be</w:t>
+      </w:r>
+      <w:r>
+        <w:rPr>
+          <w:strike/>
+        </w:rPr>
+        <w:t xml:space="preserve"> attached</w:t>
+      </w:r>
+      <w:r>
+        <w:rPr>
+          <w:strike/>
+        </w:rPr>
+        <w:t xml:space="preserve"> directly to the performer skin (in case of facial motion capture) or clothes.</w:t>
+      </w:r>
+      <w:r>
+        <w:rPr>
+          <w:strike/>
+        </w:rPr>
+        <w:t xml:space="preserve"> </w:t>
+      </w:r>
+      <w:r>
+        <w:rPr>
+          <w:strike/>
+        </w:rPr>
+        <w:t xml:space="preserve">This method is </w:t>
+      </w:r>
+      <w:r>
+        <w:rPr>
+          <w:strike/>
+        </w:rPr>
+        <w:t xml:space="preserve">considered as </w:t>
+      </w:r>
+      <w:r>
+        <w:rPr>
+          <w:strike/>
+        </w:rPr>
+        <w:t xml:space="preserve">the most flexible and common type of MoCap. </w:t>
+      </w:r>
+    </w:p>
+    <w:p>
       <w:pPr>
         <w:pStyle w:val="Heading2"/>
         <w:rPr>
           <w:color w:val="auto"/>
         </w:rPr>
       </w:pPr>
-      <w:bookmarkStart w:id="5" w:name="_Toc520385691"/>
-      <w:r>
-        <w:rPr>
-          <w:color w:val="auto"/>
-        </w:rPr>
-        <w:t>representation of skeleton by length and angles // bones or markers</w:t>
+      <w:bookmarkStart w:id="4" w:name="_Toc520570231"/>
+      <w:r>
+        <w:rPr>
+          <w:color w:val="auto"/>
+        </w:rPr>
+        <w:t>VICON</w:t>
+      </w:r>
+      <w:bookmarkEnd w:id="4"/>
+      <w:r>
+        <w:rPr>
+          <w:color w:val="auto"/>
+        </w:rPr>
+        <w:t xml:space="preserve"> </w:t>
+      </w:r>
+    </w:p>
+    <w:p>
+      <w:r>
+        <w:t xml:space="preserve">The motion capture data for sign language </w:t>
+      </w:r>
+      <w:r>
+        <w:t>used for purposes of this work was recorded at the University for West Bohemia</w:t>
+      </w:r>
+      <w:r>
+        <w:t xml:space="preserve"> with MX series device from VICON. This system is based on optical- passive technology and was chosen for the sign language project because it suits the best </w:t>
+      </w:r>
+      <w:r>
+        <w:t>for the purposes of the project.</w:t>
+      </w:r>
+      <w:r>
+        <w:t xml:space="preserve"> The technology </w:t>
+      </w:r>
+      <w:r>
+        <w:t>provides accurate data at fast sampling rates, and the same system can be used to</w:t>
+      </w:r>
+      <w:r>
+        <w:t xml:space="preserve"> </w:t>
+      </w:r>
+      <w:r>
+        <w:t>capture the motion of a wide range of structures, in</w:t>
+      </w:r>
+      <w:r>
+        <w:t xml:space="preserve">cluding objects, animals, human </w:t>
+      </w:r>
+      <w:r>
+        <w:t>bodies, fingers and faces.</w:t>
+      </w:r>
+      <w:r>
+        <w:t xml:space="preserve"> </w:t>
+      </w:r>
+      <w:r>
+        <w:t>By using passive (reflective) markers, all processing is done externally, and the captured subject does not ne</w:t>
+      </w:r>
+      <w:r>
+        <w:t xml:space="preserve">ed to wear electrical equipment or wires. Which is advantage in capturing finger motion, because </w:t>
+      </w:r>
+      <w:r>
+        <w:t xml:space="preserve">presence of </w:t>
+      </w:r>
+      <w:r>
+        <w:t>wires can impede the naturalness of movements. The system is</w:t>
+      </w:r>
+      <w:r>
+        <w:t xml:space="preserve"> comprised of </w:t>
+      </w:r>
+      <w:r>
+        <w:t xml:space="preserve">eight </w:t>
+      </w:r>
+      <w:r>
+        <w:t>specialized i</w:t>
+      </w:r>
+      <w:r>
+        <w:t>nfra</w:t>
+      </w:r>
+      <w:r>
+        <w:t>-red</w:t>
+      </w:r>
+      <w:r>
+        <w:t xml:space="preserve"> cameras along with </w:t>
+      </w:r>
+      <w:r>
+        <w:t>computers and software for image analysis and processing</w:t>
+      </w:r>
+      <w:r>
+        <w:t xml:space="preserve">. The cameras detect </w:t>
+      </w:r>
+      <w:r>
+        <w:t>small markers placed on strategic locations on the captured subjects.</w:t>
+      </w:r>
+      <w:r>
+        <w:t xml:space="preserve"> In this case the markers are passive, they are coated with retroreflective material,</w:t>
+      </w:r>
+      <w:r>
+        <w:t xml:space="preserve"> </w:t>
+      </w:r>
+      <w:r>
+        <w:t xml:space="preserve">and this requires the </w:t>
+      </w:r>
+      <w:r>
+        <w:t>cameras to emit the light, which is reflected back and detected</w:t>
+      </w:r>
+      <w:r>
+        <w:t>.</w:t>
+      </w:r>
+      <w:r>
+        <w:t xml:space="preserve"> </w:t>
+      </w:r>
+      <w:r>
+        <w:t>T</w:t>
+      </w:r>
+      <w:r>
+        <w:t>he external source of light is part of the camera’s body</w:t>
+      </w:r>
+      <w:r>
+        <w:t xml:space="preserve">. The detected information is then processed in dedicated hardware using software provided by the manufacturer </w:t>
+      </w:r>
+      <w:r>
+        <w:t>to triangulate the 3D locations of the markers</w:t>
+      </w:r>
+      <w:r>
+        <w:t xml:space="preserve">. The exact process and algorithms are know-how of devices’ manufacturer but it is based on stereoscopic vision. </w:t>
+      </w:r>
+    </w:p>
+    <w:p/>
+    <w:p/>
+    <w:p>
+      <w:bookmarkStart w:id="5" w:name="_GoBack"/>
+      <w:r>
+        <w:t>The principal behind th</w:t>
+      </w:r>
+      <w:r>
+        <w:t>is</w:t>
+      </w:r>
+      <w:r>
+        <w:t xml:space="preserve"> system is based on set of optical cameras (in the case of </w:t>
+      </w:r>
+      <w:proofErr w:type="spellStart"/>
+      <w:r>
+        <w:t>Vicon</w:t>
+      </w:r>
+      <w:proofErr w:type="spellEnd"/>
+      <w:r>
+        <w:t xml:space="preserve"> system in the University of West Bohemia there are 8 cameras) located around the area where the action is taking place (scene) The subject that is being recorded is equipped with special markers to highlight the important parts of the subject (joints, in case of human) and thus simplify and refine detection.</w:t>
+      </w:r>
+    </w:p>
+    <w:p>
+      <w:r>
+        <w:t xml:space="preserve">The cameras for this type of systems work in infra-red spectrum and use markers coated with retroreflective material, also called passive markers. As disadvantage of this approach may be considered the need of external light at the scene. Often the external source of light is part of the camera’s body. Passive markers can be attached directly to the performer skin (in case of facial motion capture) or clothes. </w:t>
       </w:r>
       <w:bookmarkEnd w:id="5"/>
     </w:p>
+    <w:p/>
     <w:p>
+      <w:r>
+        <w:t xml:space="preserve">  </w:t>
+      </w:r>
+    </w:p>
+    <w:p>
       <w:pPr>
         <w:pStyle w:val="Heading2"/>
-        <w:rPr>
-          <w:color w:val="auto"/>
-        </w:rPr>
-      </w:pPr>
-      <w:bookmarkStart w:id="6" w:name="_Toc520385692"/>
-      <w:r>
-        <w:rPr>
-          <w:color w:val="auto"/>
-        </w:rPr>
-        <w:t xml:space="preserve">solving // process of translating the raw </w:t>
-      </w:r>
+        <w:numPr>
+          <w:ilvl w:val="0"/>
+          <w:numId w:val="0"/>
+        </w:numPr>
+        <w:ind w:left="576"/>
+        <w:rPr>
+          <w:color w:val="auto"/>
+        </w:rPr>
+      </w:pPr>
+      <w:bookmarkStart w:id="6" w:name="_Toc520570232"/>
       <w:proofErr w:type="spellStart"/>
       <w:r>
         <w:rPr>
           <w:color w:val="auto"/>
         </w:rPr>
-        <w:t>mocap</w:t>
+        <w:t>Vicon</w:t>
       </w:r>
       <w:proofErr w:type="spellEnd"/>
       <w:r>
         <w:rPr>
           <w:color w:val="auto"/>
         </w:rPr>
-        <w:t xml:space="preserve"> data into CG character to create skeleton animation</w:t>
+        <w:t xml:space="preserve"> spec // 8 </w:t>
+      </w:r>
+      <w:proofErr w:type="gramStart"/>
+      <w:r>
+        <w:rPr>
+          <w:color w:val="auto"/>
+        </w:rPr>
+        <w:t>camera</w:t>
+      </w:r>
+      <w:proofErr w:type="gramEnd"/>
+      <w:r>
+        <w:rPr>
+          <w:color w:val="auto"/>
+        </w:rPr>
+        <w:t xml:space="preserve"> optical based </w:t>
+      </w:r>
+      <w:r>
+        <w:rPr>
+          <w:color w:val="auto"/>
+        </w:rPr>
+        <w:t>M</w:t>
+      </w:r>
+      <w:r>
+        <w:rPr>
+          <w:color w:val="auto"/>
+        </w:rPr>
+        <w:t>o</w:t>
+      </w:r>
+      <w:r>
+        <w:rPr>
+          <w:color w:val="auto"/>
+        </w:rPr>
+        <w:t>C</w:t>
+      </w:r>
+      <w:r>
+        <w:rPr>
+          <w:color w:val="auto"/>
+        </w:rPr>
+        <w:t>ap</w:t>
+      </w:r>
+      <w:r>
+        <w:rPr>
+          <w:color w:val="auto"/>
+        </w:rPr>
+        <w:t>,</w:t>
+      </w:r>
+      <w:r>
+        <w:rPr>
+          <w:color w:val="auto"/>
+        </w:rPr>
+        <w:t xml:space="preserve"> high fps, ...</w:t>
       </w:r>
       <w:bookmarkEnd w:id="6"/>
     </w:p>
+    <w:p/>
     <w:p>
       <w:pPr>
         <w:pStyle w:val="Heading2"/>
@@ -2168,12 +3065,12 @@
           <w:color w:val="auto"/>
         </w:rPr>
       </w:pPr>
-      <w:bookmarkStart w:id="7" w:name="_Toc520385693"/>
-      <w:r>
-        <w:rPr>
-          <w:color w:val="auto"/>
-        </w:rPr>
-        <w:t>data format (.c3d)</w:t>
+      <w:bookmarkStart w:id="7" w:name="_Toc520570233"/>
+      <w:r>
+        <w:rPr>
+          <w:color w:val="auto"/>
+        </w:rPr>
+        <w:t>representation of skeleton by length and angles // bones or markers</w:t>
       </w:r>
       <w:bookmarkEnd w:id="7"/>
     </w:p>
@@ -2184,15 +3081,40 @@
           <w:color w:val="auto"/>
         </w:rPr>
       </w:pPr>
-      <w:bookmarkStart w:id="8" w:name="_Toc520385694"/>
-      <w:r>
-        <w:rPr>
-          <w:color w:val="auto"/>
-        </w:rPr>
-        <w:t>methods for segmentation and it is challenges // challenges with manual and automatic segmentation</w:t>
+      <w:bookmarkStart w:id="8" w:name="_Toc520570234"/>
+      <w:r>
+        <w:rPr>
+          <w:color w:val="auto"/>
+        </w:rPr>
+        <w:t xml:space="preserve">solving // process of translating the raw </w:t>
+      </w:r>
+      <w:r>
+        <w:rPr>
+          <w:color w:val="auto"/>
+        </w:rPr>
+        <w:t>M</w:t>
+      </w:r>
+      <w:r>
+        <w:rPr>
+          <w:color w:val="auto"/>
+        </w:rPr>
+        <w:t>o</w:t>
+      </w:r>
+      <w:r>
+        <w:rPr>
+          <w:color w:val="auto"/>
+        </w:rPr>
+        <w:t>C</w:t>
+      </w:r>
+      <w:r>
+        <w:rPr>
+          <w:color w:val="auto"/>
+        </w:rPr>
+        <w:t>ap data into CG character to create skeleton animation</w:t>
       </w:r>
       <w:bookmarkEnd w:id="8"/>
     </w:p>
+    <w:p/>
     <w:p>
       <w:pPr>
         <w:pStyle w:val="Heading2"/>
@@ -2200,12 +3122,26 @@
           <w:color w:val="auto"/>
         </w:rPr>
       </w:pPr>
-      <w:bookmarkStart w:id="9" w:name="_Toc520385695"/>
-      <w:r>
-        <w:rPr>
-          <w:color w:val="auto"/>
-        </w:rPr>
-        <w:t>problems with acceleration computation // fuzziness</w:t>
+    </w:p>
+    <w:p>
+      <w:r>
+        <w:br w:type="page"/>
+      </w:r>
+    </w:p>
+    <w:p>
+      <w:pPr>
+        <w:pStyle w:val="Heading1"/>
+        <w:rPr>
+          <w:color w:val="auto"/>
+        </w:rPr>
+      </w:pPr>
+      <w:bookmarkStart w:id="9" w:name="_Toc520570241"/>
+      <w:r>
+        <w:rPr>
+          <w:color w:val="auto"/>
+        </w:rPr>
+        <w:lastRenderedPageBreak/>
+        <w:t>Software Architecture</w:t>
       </w:r>
       <w:bookmarkEnd w:id="9"/>
     </w:p>
@@ -2216,20 +3152,14 @@
           <w:color w:val="auto"/>
         </w:rPr>
       </w:pPr>
-      <w:bookmarkStart w:id="10" w:name="_Toc520385696"/>
-      <w:r>
-        <w:rPr>
-          <w:color w:val="auto"/>
-        </w:rPr>
-        <w:t>methods for filtering</w:t>
+      <w:bookmarkStart w:id="10" w:name="_Toc520570235"/>
+      <w:r>
+        <w:rPr>
+          <w:color w:val="auto"/>
+        </w:rPr>
+        <w:t>data format (.c3d)</w:t>
       </w:r>
       <w:bookmarkEnd w:id="10"/>
-      <w:r>
-        <w:rPr>
-          <w:color w:val="auto"/>
-        </w:rPr>
-        <w:t xml:space="preserve"> </w:t>
-      </w:r>
     </w:p>
     <w:p>
       <w:pPr>
@@ -2238,12 +3168,12 @@
           <w:color w:val="auto"/>
         </w:rPr>
       </w:pPr>
-      <w:bookmarkStart w:id="11" w:name="_Toc520385697"/>
-      <w:r>
-        <w:rPr>
-          <w:color w:val="auto"/>
-        </w:rPr>
-        <w:t>methods used for describing the properties of each sign</w:t>
+      <w:bookmarkStart w:id="11" w:name="_Toc520570236"/>
+      <w:r>
+        <w:rPr>
+          <w:color w:val="auto"/>
+        </w:rPr>
+        <w:t>methods for segmentation and it is challenges // challenges with manual and automatic segmentation</w:t>
       </w:r>
       <w:bookmarkEnd w:id="11"/>
     </w:p>
@@ -2254,78 +3184,66 @@
           <w:color w:val="auto"/>
         </w:rPr>
       </w:pPr>
-      <w:bookmarkStart w:id="12" w:name="_Toc520385698"/>
-      <w:r>
-        <w:rPr>
-          <w:color w:val="auto"/>
-        </w:rPr>
-        <w:t>SVM</w:t>
+      <w:bookmarkStart w:id="12" w:name="_Toc520570237"/>
+      <w:r>
+        <w:rPr>
+          <w:color w:val="auto"/>
+        </w:rPr>
+        <w:t>problems with acceleration computation // fuzziness</w:t>
       </w:r>
       <w:bookmarkEnd w:id="12"/>
     </w:p>
     <w:p>
-      <w:r>
-        <w:br w:type="page"/>
+      <w:pPr>
+        <w:pStyle w:val="Heading2"/>
+        <w:rPr>
+          <w:color w:val="auto"/>
+        </w:rPr>
+      </w:pPr>
+      <w:bookmarkStart w:id="13" w:name="_Toc520570238"/>
+      <w:r>
+        <w:rPr>
+          <w:color w:val="auto"/>
+        </w:rPr>
+        <w:t>methods for filtering</w:t>
+      </w:r>
+      <w:bookmarkEnd w:id="13"/>
+      <w:r>
+        <w:rPr>
+          <w:color w:val="auto"/>
+        </w:rPr>
+        <w:t xml:space="preserve"> </w:t>
       </w:r>
     </w:p>
     <w:p>
       <w:pPr>
-        <w:pStyle w:val="Heading1"/>
-        <w:rPr>
-          <w:color w:val="auto"/>
-        </w:rPr>
-      </w:pPr>
-      <w:bookmarkStart w:id="13" w:name="_Toc520385699"/>
-      <w:r>
-        <w:rPr>
-          <w:color w:val="auto"/>
-        </w:rPr>
-        <w:lastRenderedPageBreak/>
-        <w:t>Program architecture</w:t>
-      </w:r>
-      <w:bookmarkEnd w:id="13"/>
-    </w:p>
-    <w:p>
-      <w:r>
-        <w:br w:type="page"/>
-      </w:r>
-    </w:p>
-    <w:p>
-      <w:pPr>
-        <w:pStyle w:val="Heading1"/>
-        <w:rPr>
-          <w:color w:val="auto"/>
-        </w:rPr>
-      </w:pPr>
-      <w:bookmarkStart w:id="14" w:name="_Toc520385700"/>
-      <w:r>
-        <w:rPr>
-          <w:color w:val="auto"/>
-        </w:rPr>
-        <w:lastRenderedPageBreak/>
-        <w:t>Testing</w:t>
-      </w:r>
+        <w:pStyle w:val="Heading2"/>
+        <w:rPr>
+          <w:color w:val="auto"/>
+        </w:rPr>
+      </w:pPr>
+      <w:bookmarkStart w:id="14" w:name="_Toc520570239"/>
+      <w:r>
+        <w:rPr>
+          <w:color w:val="auto"/>
+        </w:rPr>
+        <w:t>methods used for describing the properties of each sign</w:t>
+      </w:r>
+      <w:bookmarkStart w:id="15" w:name="_Toc520570240"/>
       <w:bookmarkEnd w:id="14"/>
     </w:p>
     <w:p>
-      <w:r>
-        <w:br w:type="page"/>
-      </w:r>
-    </w:p>
-    <w:p>
-      <w:pPr>
-        <w:pStyle w:val="Heading1"/>
-        <w:rPr>
-          <w:color w:val="auto"/>
-        </w:rPr>
-      </w:pPr>
-      <w:bookmarkStart w:id="15" w:name="_Toc520385701"/>
-      <w:r>
-        <w:rPr>
-          <w:color w:val="auto"/>
-        </w:rPr>
-        <w:lastRenderedPageBreak/>
-        <w:t>Conclusion</w:t>
+      <w:pPr>
+        <w:pStyle w:val="Heading2"/>
+        <w:rPr>
+          <w:color w:val="auto"/>
+        </w:rPr>
+      </w:pPr>
+      <w:r>
+        <w:rPr>
+          <w:color w:val="auto"/>
+        </w:rPr>
+        <w:t>SVM</w:t>
       </w:r>
       <w:bookmarkEnd w:id="15"/>
     </w:p>
@@ -2341,93 +3259,270 @@
           <w:color w:val="auto"/>
         </w:rPr>
       </w:pPr>
-      <w:bookmarkStart w:id="16" w:name="_Toc520385702"/>
+      <w:bookmarkStart w:id="16" w:name="_Toc520570242"/>
       <w:r>
         <w:rPr>
           <w:color w:val="auto"/>
         </w:rPr>
         <w:lastRenderedPageBreak/>
-        <w:t>Literature</w:t>
+        <w:t>Testing</w:t>
       </w:r>
       <w:bookmarkEnd w:id="16"/>
-      <w:r>
-        <w:rPr>
-          <w:color w:val="auto"/>
-        </w:rPr>
-        <w:t xml:space="preserve"> </w:t>
-      </w:r>
     </w:p>
     <w:p>
-      <w:pPr>
-        <w:pStyle w:val="ListParagraph"/>
-        <w:numPr>
-          <w:ilvl w:val="0"/>
-          <w:numId w:val="6"/>
-        </w:numPr>
-      </w:pPr>
-      <w:proofErr w:type="spellStart"/>
-      <w:r>
-        <w:t>HamNoSys</w:t>
-      </w:r>
-      <w:proofErr w:type="spellEnd"/>
-      <w:r>
-        <w:t xml:space="preserve"> Version 2.0. Hamburg Notation System for Sign Languages</w:t>
-      </w:r>
-      <w:r>
-        <w:t xml:space="preserve"> - </w:t>
-      </w:r>
-      <w:proofErr w:type="spellStart"/>
-      <w:r>
-        <w:t>Siegmund</w:t>
-      </w:r>
-      <w:proofErr w:type="spellEnd"/>
-      <w:r>
-        <w:t xml:space="preserve"> </w:t>
-      </w:r>
-      <w:proofErr w:type="spellStart"/>
-      <w:r>
-        <w:t>Prillwitz</w:t>
-      </w:r>
-      <w:proofErr w:type="spellEnd"/>
-      <w:r>
-        <w:t xml:space="preserve">, Regina Leven, </w:t>
-      </w:r>
-      <w:proofErr w:type="spellStart"/>
-      <w:r>
-        <w:t>Heiko</w:t>
-      </w:r>
-      <w:proofErr w:type="spellEnd"/>
-      <w:r>
-        <w:t xml:space="preserve"> </w:t>
-      </w:r>
-      <w:proofErr w:type="spellStart"/>
-      <w:r>
-        <w:t>Zienert</w:t>
-      </w:r>
-      <w:proofErr w:type="spellEnd"/>
-      <w:r>
-        <w:t>, Thom</w:t>
-      </w:r>
-      <w:r>
-        <w:t xml:space="preserve">as </w:t>
-      </w:r>
-      <w:proofErr w:type="spellStart"/>
-      <w:r>
-        <w:t>Hanke</w:t>
-      </w:r>
-      <w:proofErr w:type="spellEnd"/>
-      <w:r>
-        <w:t>, Jan Henning, Eva Richter, Joanne Martin</w:t>
+      <w:r>
+        <w:br w:type="page"/>
       </w:r>
     </w:p>
     <w:p>
       <w:pPr>
-        <w:pStyle w:val="ListParagraph"/>
+        <w:pStyle w:val="Heading1"/>
+        <w:rPr>
+          <w:color w:val="auto"/>
+        </w:rPr>
+      </w:pPr>
+      <w:bookmarkStart w:id="17" w:name="_Toc520570243"/>
+      <w:r>
+        <w:rPr>
+          <w:color w:val="auto"/>
+        </w:rPr>
+        <w:lastRenderedPageBreak/>
+        <w:t>Conclusion</w:t>
+      </w:r>
+      <w:bookmarkEnd w:id="17"/>
+    </w:p>
+    <w:p>
+      <w:r>
+        <w:br w:type="page"/>
+      </w:r>
+    </w:p>
+    <w:p>
+      <w:pPr>
+        <w:pStyle w:val="Heading1"/>
+        <w:rPr>
+          <w:color w:val="auto"/>
+        </w:rPr>
+      </w:pPr>
+      <w:bookmarkStart w:id="18" w:name="_Toc520570244"/>
+      <w:r>
+        <w:rPr>
+          <w:color w:val="auto"/>
+        </w:rPr>
+        <w:lastRenderedPageBreak/>
+        <w:t>Bibliography</w:t>
+      </w:r>
+      <w:bookmarkEnd w:id="18"/>
+      <w:r>
+        <w:rPr>
+          <w:color w:val="auto"/>
+        </w:rPr>
+        <w:t xml:space="preserve"> </w:t>
+      </w:r>
+    </w:p>
+    <w:p>
+      <w:pPr>
+        <w:pStyle w:val="Heading4"/>
         <w:numPr>
-          <w:ilvl w:val="0"/>
-          <w:numId w:val="6"/>
+          <w:ilvl w:val="3"/>
+          <w:numId w:val="17"/>
         </w:numPr>
-      </w:pPr>
+        <w:ind w:left="720" w:hanging="450"/>
+        <w:rPr>
+          <w:i w:val="0"/>
+          <w:color w:val="auto"/>
+        </w:rPr>
+      </w:pPr>
+      <w:r>
+        <w:rPr>
+          <w:i w:val="0"/>
+          <w:color w:val="auto"/>
+        </w:rPr>
+        <w:t xml:space="preserve">T. </w:t>
+      </w:r>
+      <w:proofErr w:type="spellStart"/>
+      <w:r>
+        <w:rPr>
+          <w:i w:val="0"/>
+          <w:color w:val="auto"/>
+        </w:rPr>
+        <w:t>Hanke</w:t>
+      </w:r>
+      <w:proofErr w:type="spellEnd"/>
+      <w:r>
+        <w:rPr>
+          <w:i w:val="0"/>
+          <w:color w:val="auto"/>
+        </w:rPr>
+        <w:t>, “</w:t>
+      </w:r>
+      <w:proofErr w:type="spellStart"/>
+      <w:r>
+        <w:rPr>
+          <w:i w:val="0"/>
+          <w:color w:val="auto"/>
+        </w:rPr>
+        <w:t>Hamnosys</w:t>
+      </w:r>
+      <w:proofErr w:type="spellEnd"/>
+      <w:r>
+        <w:rPr>
+          <w:i w:val="0"/>
+          <w:color w:val="auto"/>
+        </w:rPr>
+        <w:t>-representing sign language data in language resources and language processing contexts," in LREC, vol. 4, pp. 1-6, 2004.</w:t>
+      </w:r>
+    </w:p>
+    <w:p>
+      <w:pPr>
+        <w:pStyle w:val="Heading4"/>
+        <w:numPr>
+          <w:ilvl w:val="3"/>
+          <w:numId w:val="17"/>
+        </w:numPr>
+        <w:ind w:left="720" w:hanging="450"/>
+        <w:rPr>
+          <w:i w:val="0"/>
+          <w:color w:val="auto"/>
+        </w:rPr>
+      </w:pPr>
+      <w:r>
+        <w:rPr>
+          <w:i w:val="0"/>
+          <w:color w:val="auto"/>
+        </w:rPr>
+        <w:t xml:space="preserve">J. McDonald, R. Wolfe, R. B. Wilbur, R. Moncrief, E. </w:t>
+      </w:r>
+      <w:proofErr w:type="spellStart"/>
+      <w:r>
+        <w:rPr>
+          <w:i w:val="0"/>
+          <w:color w:val="auto"/>
+        </w:rPr>
+        <w:t>Malaia</w:t>
+      </w:r>
+      <w:proofErr w:type="spellEnd"/>
+      <w:r>
+        <w:rPr>
+          <w:i w:val="0"/>
+          <w:color w:val="auto"/>
+        </w:rPr>
+        <w:t xml:space="preserve">, S. Fujimoto, S. </w:t>
+      </w:r>
+      <w:proofErr w:type="spellStart"/>
+      <w:r>
+        <w:rPr>
+          <w:i w:val="0"/>
+          <w:color w:val="auto"/>
+        </w:rPr>
+        <w:t>Baowidan</w:t>
+      </w:r>
+      <w:proofErr w:type="spellEnd"/>
+      <w:r>
+        <w:rPr>
+          <w:i w:val="0"/>
+          <w:color w:val="auto"/>
+        </w:rPr>
+        <w:t xml:space="preserve">, and J. </w:t>
+      </w:r>
+      <w:proofErr w:type="spellStart"/>
+      <w:r>
+        <w:rPr>
+          <w:i w:val="0"/>
+          <w:color w:val="auto"/>
+        </w:rPr>
+        <w:t>Stec</w:t>
+      </w:r>
+      <w:proofErr w:type="spellEnd"/>
+      <w:r>
+        <w:rPr>
+          <w:i w:val="0"/>
+          <w:color w:val="auto"/>
+        </w:rPr>
+        <w:t>, “A new tool to facilitate prosodic analysis of motion capture data and a data- driven technique for the improvement of avatar motion," 2016.</w:t>
+      </w:r>
+    </w:p>
+    <w:p>
+      <w:pPr>
+        <w:pStyle w:val="Heading4"/>
+        <w:numPr>
+          <w:ilvl w:val="3"/>
+          <w:numId w:val="17"/>
+        </w:numPr>
+        <w:ind w:left="720" w:hanging="450"/>
+        <w:rPr>
+          <w:i w:val="0"/>
+          <w:color w:val="auto"/>
+        </w:rPr>
+      </w:pPr>
+      <w:bookmarkStart w:id="19" w:name="_E._Muybridge,_“Muybridge's"/>
+      <w:bookmarkEnd w:id="19"/>
+      <w:r>
+        <w:rPr>
+          <w:i w:val="0"/>
+          <w:color w:val="auto"/>
+        </w:rPr>
+        <w:t>E. Muybridge, “Muybridge's Complete Human and Animal Locomotion”. Collections of ne art in Dover books, Dover Publications, 197</w:t>
+      </w:r>
+      <w:r>
+        <w:rPr>
+          <w:i w:val="0"/>
+          <w:color w:val="auto"/>
+        </w:rPr>
+        <w:t>9</w:t>
+      </w:r>
+    </w:p>
+    <w:p>
+      <w:pPr>
+        <w:pStyle w:val="Heading4"/>
+        <w:numPr>
+          <w:ilvl w:val="3"/>
+          <w:numId w:val="17"/>
+        </w:numPr>
+        <w:ind w:left="720" w:hanging="450"/>
+        <w:rPr>
+          <w:i w:val="0"/>
+          <w:color w:val="auto"/>
+        </w:rPr>
+      </w:pPr>
+      <w:r>
+        <w:rPr>
+          <w:i w:val="0"/>
+          <w:color w:val="auto"/>
+        </w:rPr>
+        <w:t xml:space="preserve">“Go Further with </w:t>
+      </w:r>
+      <w:proofErr w:type="spellStart"/>
+      <w:r>
+        <w:rPr>
+          <w:i w:val="0"/>
+          <w:color w:val="auto"/>
+        </w:rPr>
+        <w:t>Vicon</w:t>
+      </w:r>
+      <w:proofErr w:type="spellEnd"/>
+      <w:r>
+        <w:rPr>
+          <w:i w:val="0"/>
+          <w:color w:val="auto"/>
+        </w:rPr>
+        <w:t xml:space="preserve"> MX T-Series” </w:t>
+      </w:r>
+      <w:proofErr w:type="spellStart"/>
+      <w:r>
+        <w:rPr>
+          <w:i w:val="0"/>
+          <w:color w:val="auto"/>
+        </w:rPr>
+        <w:t>Vicon</w:t>
+      </w:r>
+      <w:proofErr w:type="spellEnd"/>
+      <w:r>
+        <w:rPr>
+          <w:i w:val="0"/>
+          <w:color w:val="auto"/>
+        </w:rPr>
+        <w:t xml:space="preserve"> Motion System Limited, rev. 1.3 August, 2010</w:t>
+      </w:r>
     </w:p>
     <w:p/>
     <w:sectPr>
@@ -2624,6 +3719,92 @@
     </w:lvl>
   </w:abstractNum>
   <w:abstractNum w:abstractNumId="2" w15:restartNumberingAfterBreak="0">
+    <w:nsid w:val="132E0A6F"/>
+    <w:multiLevelType w:val="multilevel"/>
+    <w:tmpl w:val="BAF002A8"/>
+    <w:lvl w:ilvl="0">
+      <w:start w:val="1"/>
+      <w:numFmt w:val="decimal"/>
+      <w:lvlText w:val="%1."/>
+      <w:lvlJc w:val="left"/>
+      <w:pPr>
+        <w:ind w:left="432" w:hanging="432"/>
+      </w:pPr>
+    </w:lvl>
+    <w:lvl w:ilvl="1">
+      <w:start w:val="1"/>
+      <w:numFmt w:val="decimal"/>
+      <w:lvlText w:val="%1.%2"/>
+      <w:lvlJc w:val="left"/>
+      <w:pPr>
+        <w:ind w:left="576" w:hanging="576"/>
+      </w:pPr>
+    </w:lvl>
+    <w:lvl w:ilvl="2">
+      <w:start w:val="1"/>
+      <w:numFmt w:val="decimal"/>
+      <w:lvlText w:val="%3."/>
+      <w:lvlJc w:val="left"/>
+      <w:pPr>
+        <w:ind w:left="720" w:hanging="720"/>
+      </w:pPr>
+    </w:lvl>
+    <w:lvl w:ilvl="3">
+      <w:start w:val="1"/>
+      <w:numFmt w:val="decimal"/>
+      <w:lvlText w:val="%1.%2.%3.%4"/>
+      <w:lvlJc w:val="left"/>
+      <w:pPr>
+        <w:ind w:left="864" w:hanging="864"/>
+      </w:pPr>
+    </w:lvl>
+    <w:lvl w:ilvl="4">
+      <w:start w:val="1"/>
+      <w:numFmt w:val="decimal"/>
+      <w:lvlText w:val="%1.%2.%3.%4.%5"/>
+      <w:lvlJc w:val="left"/>
+      <w:pPr>
+        <w:ind w:left="1008" w:hanging="1008"/>
+      </w:pPr>
+    </w:lvl>
+    <w:lvl w:ilvl="5">
+      <w:start w:val="1"/>
+      <w:numFmt w:val="decimal"/>
+      <w:lvlText w:val="%1.%2.%3.%4.%5.%6"/>
+      <w:lvlJc w:val="left"/>
+      <w:pPr>
+        <w:ind w:left="1152" w:hanging="1152"/>
+      </w:pPr>
+    </w:lvl>
+    <w:lvl w:ilvl="6">
+      <w:start w:val="1"/>
+      <w:numFmt w:val="decimal"/>
+      <w:lvlText w:val="%1.%2.%3.%4.%5.%6.%7"/>
+      <w:lvlJc w:val="left"/>
+      <w:pPr>
+        <w:ind w:left="1296" w:hanging="1296"/>
+      </w:pPr>
+    </w:lvl>
+    <w:lvl w:ilvl="7">
+      <w:start w:val="1"/>
+      <w:numFmt w:val="decimal"/>
+      <w:lvlText w:val="%1.%2.%3.%4.%5.%6.%7.%8"/>
+      <w:lvlJc w:val="left"/>
+      <w:pPr>
+        <w:ind w:left="1440" w:hanging="1440"/>
+      </w:pPr>
+    </w:lvl>
+    <w:lvl w:ilvl="8">
+      <w:start w:val="1"/>
+      <w:numFmt w:val="decimal"/>
+      <w:lvlText w:val="%1.%2.%3.%4.%5.%6.%7.%8.%9"/>
+      <w:lvlJc w:val="left"/>
+      <w:pPr>
+        <w:ind w:left="1584" w:hanging="1584"/>
+      </w:pPr>
+    </w:lvl>
+  </w:abstractNum>
+  <w:abstractNum w:abstractNumId="3" w15:restartNumberingAfterBreak="0">
     <w:nsid w:val="16420C16"/>
     <w:multiLevelType w:val="multilevel"/>
     <w:tmpl w:val="C2781870"/>
@@ -2709,7 +3890,7 @@
       </w:pPr>
     </w:lvl>
   </w:abstractNum>
-  <w:abstractNum w:abstractNumId="3" w15:restartNumberingAfterBreak="0">
+  <w:abstractNum w:abstractNumId="4" w15:restartNumberingAfterBreak="0">
     <w:nsid w:val="2005048B"/>
     <w:multiLevelType w:val="hybridMultilevel"/>
     <w:tmpl w:val="7A86DEF6"/>
@@ -2797,7 +3978,7 @@
       </w:pPr>
     </w:lvl>
   </w:abstractNum>
-  <w:abstractNum w:abstractNumId="4" w15:restartNumberingAfterBreak="0">
+  <w:abstractNum w:abstractNumId="5" w15:restartNumberingAfterBreak="0">
     <w:nsid w:val="250027D1"/>
     <w:multiLevelType w:val="multilevel"/>
     <w:tmpl w:val="0409001F"/>
@@ -2883,7 +4064,7 @@
       </w:pPr>
     </w:lvl>
   </w:abstractNum>
-  <w:abstractNum w:abstractNumId="5" w15:restartNumberingAfterBreak="0">
+  <w:abstractNum w:abstractNumId="6" w15:restartNumberingAfterBreak="0">
     <w:nsid w:val="26205B6A"/>
     <w:multiLevelType w:val="hybridMultilevel"/>
     <w:tmpl w:val="ABA426E4"/>
@@ -2973,7 +4154,179 @@
       </w:pPr>
     </w:lvl>
   </w:abstractNum>
-  <w:abstractNum w:abstractNumId="6" w15:restartNumberingAfterBreak="0">
+  <w:abstractNum w:abstractNumId="7" w15:restartNumberingAfterBreak="0">
+    <w:nsid w:val="2ADF57BD"/>
+    <w:multiLevelType w:val="multilevel"/>
+    <w:tmpl w:val="899ED7A8"/>
+    <w:lvl w:ilvl="0">
+      <w:start w:val="1"/>
+      <w:numFmt w:val="decimal"/>
+      <w:lvlText w:val="%1."/>
+      <w:lvlJc w:val="left"/>
+      <w:pPr>
+        <w:ind w:left="432" w:hanging="432"/>
+      </w:pPr>
+    </w:lvl>
+    <w:lvl w:ilvl="1">
+      <w:start w:val="1"/>
+      <w:numFmt w:val="decimal"/>
+      <w:lvlText w:val="%1.%2"/>
+      <w:lvlJc w:val="left"/>
+      <w:pPr>
+        <w:ind w:left="576" w:hanging="576"/>
+      </w:pPr>
+    </w:lvl>
+    <w:lvl w:ilvl="2">
+      <w:start w:val="1"/>
+      <w:numFmt w:val="decimal"/>
+      <w:lvlText w:val="%3."/>
+      <w:lvlJc w:val="left"/>
+      <w:pPr>
+        <w:ind w:left="720" w:hanging="720"/>
+      </w:pPr>
+    </w:lvl>
+    <w:lvl w:ilvl="3">
+      <w:start w:val="1"/>
+      <w:numFmt w:val="decimal"/>
+      <w:lvlText w:val="%4."/>
+      <w:lvlJc w:val="left"/>
+      <w:pPr>
+        <w:ind w:left="864" w:hanging="864"/>
+      </w:pPr>
+    </w:lvl>
+    <w:lvl w:ilvl="4">
+      <w:start w:val="1"/>
+      <w:numFmt w:val="decimal"/>
+      <w:lvlText w:val="%1.%2.%3.%4.%5"/>
+      <w:lvlJc w:val="left"/>
+      <w:pPr>
+        <w:ind w:left="1008" w:hanging="1008"/>
+      </w:pPr>
+    </w:lvl>
+    <w:lvl w:ilvl="5">
+      <w:start w:val="1"/>
+      <w:numFmt w:val="decimal"/>
+      <w:lvlText w:val="%1.%2.%3.%4.%5.%6"/>
+      <w:lvlJc w:val="left"/>
+      <w:pPr>
+        <w:ind w:left="1152" w:hanging="1152"/>
+      </w:pPr>
+    </w:lvl>
+    <w:lvl w:ilvl="6">
+      <w:start w:val="1"/>
+      <w:numFmt w:val="decimal"/>
+      <w:lvlText w:val="%1.%2.%3.%4.%5.%6.%7"/>
+      <w:lvlJc w:val="left"/>
+      <w:pPr>
+        <w:ind w:left="1296" w:hanging="1296"/>
+      </w:pPr>
+    </w:lvl>
+    <w:lvl w:ilvl="7">
+      <w:start w:val="1"/>
+      <w:numFmt w:val="decimal"/>
+      <w:lvlText w:val="%1.%2.%3.%4.%5.%6.%7.%8"/>
+      <w:lvlJc w:val="left"/>
+      <w:pPr>
+        <w:ind w:left="1440" w:hanging="1440"/>
+      </w:pPr>
+    </w:lvl>
+    <w:lvl w:ilvl="8">
+      <w:start w:val="1"/>
+      <w:numFmt w:val="decimal"/>
+      <w:lvlText w:val="%1.%2.%3.%4.%5.%6.%7.%8.%9"/>
+      <w:lvlJc w:val="left"/>
+      <w:pPr>
+        <w:ind w:left="1584" w:hanging="1584"/>
+      </w:pPr>
+    </w:lvl>
+  </w:abstractNum>
+  <w:abstractNum w:abstractNumId="8" w15:restartNumberingAfterBreak="0">
+    <w:nsid w:val="2B3C4764"/>
+    <w:multiLevelType w:val="multilevel"/>
+    <w:tmpl w:val="BAF002A8"/>
+    <w:lvl w:ilvl="0">
+      <w:start w:val="1"/>
+      <w:numFmt w:val="decimal"/>
+      <w:lvlText w:val="%1."/>
+      <w:lvlJc w:val="left"/>
+      <w:pPr>
+        <w:ind w:left="432" w:hanging="432"/>
+      </w:pPr>
+    </w:lvl>
+    <w:lvl w:ilvl="1">
+      <w:start w:val="1"/>
+      <w:numFmt w:val="decimal"/>
+      <w:lvlText w:val="%1.%2"/>
+      <w:lvlJc w:val="left"/>
+      <w:pPr>
+        <w:ind w:left="576" w:hanging="576"/>
+      </w:pPr>
+    </w:lvl>
+    <w:lvl w:ilvl="2">
+      <w:start w:val="1"/>
+      <w:numFmt w:val="decimal"/>
+      <w:lvlText w:val="%3."/>
+      <w:lvlJc w:val="left"/>
+      <w:pPr>
+        <w:ind w:left="720" w:hanging="720"/>
+      </w:pPr>
+    </w:lvl>
+    <w:lvl w:ilvl="3">
+      <w:start w:val="1"/>
+      <w:numFmt w:val="decimal"/>
+      <w:lvlText w:val="%1.%2.%3.%4"/>
+      <w:lvlJc w:val="left"/>
+      <w:pPr>
+        <w:ind w:left="864" w:hanging="864"/>
+      </w:pPr>
+    </w:lvl>
+    <w:lvl w:ilvl="4">
+      <w:start w:val="1"/>
+      <w:numFmt w:val="decimal"/>
+      <w:lvlText w:val="%1.%2.%3.%4.%5"/>
+      <w:lvlJc w:val="left"/>
+      <w:pPr>
+        <w:ind w:left="1008" w:hanging="1008"/>
+      </w:pPr>
+    </w:lvl>
+    <w:lvl w:ilvl="5">
+      <w:start w:val="1"/>
+      <w:numFmt w:val="decimal"/>
+      <w:lvlText w:val="%1.%2.%3.%4.%5.%6"/>
+      <w:lvlJc w:val="left"/>
+      <w:pPr>
+        <w:ind w:left="1152" w:hanging="1152"/>
+      </w:pPr>
+    </w:lvl>
+    <w:lvl w:ilvl="6">
+      <w:start w:val="1"/>
+      <w:numFmt w:val="decimal"/>
+      <w:lvlText w:val="%1.%2.%3.%4.%5.%6.%7"/>
+      <w:lvlJc w:val="left"/>
+      <w:pPr>
+        <w:ind w:left="1296" w:hanging="1296"/>
+      </w:pPr>
+    </w:lvl>
+    <w:lvl w:ilvl="7">
+      <w:start w:val="1"/>
+      <w:numFmt w:val="decimal"/>
+      <w:lvlText w:val="%1.%2.%3.%4.%5.%6.%7.%8"/>
+      <w:lvlJc w:val="left"/>
+      <w:pPr>
+        <w:ind w:left="1440" w:hanging="1440"/>
+      </w:pPr>
+    </w:lvl>
+    <w:lvl w:ilvl="8">
+      <w:start w:val="1"/>
+      <w:numFmt w:val="decimal"/>
+      <w:lvlText w:val="%1.%2.%3.%4.%5.%6.%7.%8.%9"/>
+      <w:lvlJc w:val="left"/>
+      <w:pPr>
+        <w:ind w:left="1584" w:hanging="1584"/>
+      </w:pPr>
+    </w:lvl>
+  </w:abstractNum>
+  <w:abstractNum w:abstractNumId="9" w15:restartNumberingAfterBreak="0">
     <w:nsid w:val="32ED779A"/>
     <w:multiLevelType w:val="hybridMultilevel"/>
     <w:tmpl w:val="2556A6DA"/>
@@ -3059,7 +4412,7 @@
       </w:pPr>
     </w:lvl>
   </w:abstractNum>
-  <w:abstractNum w:abstractNumId="7" w15:restartNumberingAfterBreak="0">
+  <w:abstractNum w:abstractNumId="10" w15:restartNumberingAfterBreak="0">
     <w:nsid w:val="3C8A3FD2"/>
     <w:multiLevelType w:val="multilevel"/>
     <w:tmpl w:val="E0F24E42"/>
@@ -3145,7 +4498,7 @@
       </w:pPr>
     </w:lvl>
   </w:abstractNum>
-  <w:abstractNum w:abstractNumId="8" w15:restartNumberingAfterBreak="0">
+  <w:abstractNum w:abstractNumId="11" w15:restartNumberingAfterBreak="0">
     <w:nsid w:val="4DB42AF1"/>
     <w:multiLevelType w:val="multilevel"/>
     <w:tmpl w:val="04090025"/>
@@ -3231,7 +4584,7 @@
       </w:pPr>
     </w:lvl>
   </w:abstractNum>
-  <w:abstractNum w:abstractNumId="9" w15:restartNumberingAfterBreak="0">
+  <w:abstractNum w:abstractNumId="12" w15:restartNumberingAfterBreak="0">
     <w:nsid w:val="675E51A7"/>
     <w:multiLevelType w:val="multilevel"/>
     <w:tmpl w:val="0409001F"/>
@@ -3317,7 +4670,7 @@
       </w:pPr>
     </w:lvl>
   </w:abstractNum>
-  <w:abstractNum w:abstractNumId="10" w15:restartNumberingAfterBreak="0">
+  <w:abstractNum w:abstractNumId="13" w15:restartNumberingAfterBreak="0">
     <w:nsid w:val="6D17543D"/>
     <w:multiLevelType w:val="multilevel"/>
     <w:tmpl w:val="C2781870"/>
@@ -3403,7 +4756,93 @@
       </w:pPr>
     </w:lvl>
   </w:abstractNum>
-  <w:abstractNum w:abstractNumId="11" w15:restartNumberingAfterBreak="0">
+  <w:abstractNum w:abstractNumId="14" w15:restartNumberingAfterBreak="0">
+    <w:nsid w:val="75D4192A"/>
+    <w:multiLevelType w:val="multilevel"/>
+    <w:tmpl w:val="BAF002A8"/>
+    <w:lvl w:ilvl="0">
+      <w:start w:val="1"/>
+      <w:numFmt w:val="decimal"/>
+      <w:lvlText w:val="%1."/>
+      <w:lvlJc w:val="left"/>
+      <w:pPr>
+        <w:ind w:left="432" w:hanging="432"/>
+      </w:pPr>
+    </w:lvl>
+    <w:lvl w:ilvl="1">
+      <w:start w:val="1"/>
+      <w:numFmt w:val="decimal"/>
+      <w:lvlText w:val="%1.%2"/>
+      <w:lvlJc w:val="left"/>
+      <w:pPr>
+        <w:ind w:left="576" w:hanging="576"/>
+      </w:pPr>
+    </w:lvl>
+    <w:lvl w:ilvl="2">
+      <w:start w:val="1"/>
+      <w:numFmt w:val="decimal"/>
+      <w:lvlText w:val="%3."/>
+      <w:lvlJc w:val="left"/>
+      <w:pPr>
+        <w:ind w:left="720" w:hanging="720"/>
+      </w:pPr>
+    </w:lvl>
+    <w:lvl w:ilvl="3">
+      <w:start w:val="1"/>
+      <w:numFmt w:val="decimal"/>
+      <w:lvlText w:val="%1.%2.%3.%4"/>
+      <w:lvlJc w:val="left"/>
+      <w:pPr>
+        <w:ind w:left="864" w:hanging="864"/>
+      </w:pPr>
+    </w:lvl>
+    <w:lvl w:ilvl="4">
+      <w:start w:val="1"/>
+      <w:numFmt w:val="decimal"/>
+      <w:lvlText w:val="%1.%2.%3.%4.%5"/>
+      <w:lvlJc w:val="left"/>
+      <w:pPr>
+        <w:ind w:left="1008" w:hanging="1008"/>
+      </w:pPr>
+    </w:lvl>
+    <w:lvl w:ilvl="5">
+      <w:start w:val="1"/>
+      <w:numFmt w:val="decimal"/>
+      <w:lvlText w:val="%1.%2.%3.%4.%5.%6"/>
+      <w:lvlJc w:val="left"/>
+      <w:pPr>
+        <w:ind w:left="1152" w:hanging="1152"/>
+      </w:pPr>
+    </w:lvl>
+    <w:lvl w:ilvl="6">
+      <w:start w:val="1"/>
+      <w:numFmt w:val="decimal"/>
+      <w:lvlText w:val="%1.%2.%3.%4.%5.%6.%7"/>
+      <w:lvlJc w:val="left"/>
+      <w:pPr>
+        <w:ind w:left="1296" w:hanging="1296"/>
+      </w:pPr>
+    </w:lvl>
+    <w:lvl w:ilvl="7">
+      <w:start w:val="1"/>
+      <w:numFmt w:val="decimal"/>
+      <w:lvlText w:val="%1.%2.%3.%4.%5.%6.%7.%8"/>
+      <w:lvlJc w:val="left"/>
+      <w:pPr>
+        <w:ind w:left="1440" w:hanging="1440"/>
+      </w:pPr>
+    </w:lvl>
+    <w:lvl w:ilvl="8">
+      <w:start w:val="1"/>
+      <w:numFmt w:val="decimal"/>
+      <w:lvlText w:val="%1.%2.%3.%4.%5.%6.%7.%8.%9"/>
+      <w:lvlJc w:val="left"/>
+      <w:pPr>
+        <w:ind w:left="1584" w:hanging="1584"/>
+      </w:pPr>
+    </w:lvl>
+  </w:abstractNum>
+  <w:abstractNum w:abstractNumId="15" w15:restartNumberingAfterBreak="0">
     <w:nsid w:val="7B356EBA"/>
     <w:multiLevelType w:val="multilevel"/>
     <w:tmpl w:val="0409001F"/>
@@ -3489,7 +4928,7 @@
       </w:pPr>
     </w:lvl>
   </w:abstractNum>
-  <w:abstractNum w:abstractNumId="12" w15:restartNumberingAfterBreak="0">
+  <w:abstractNum w:abstractNumId="16" w15:restartNumberingAfterBreak="0">
     <w:nsid w:val="7FC91586"/>
     <w:multiLevelType w:val="hybridMultilevel"/>
     <w:tmpl w:val="C406A6A8"/>
@@ -3603,43 +5042,55 @@
     </w:lvl>
   </w:abstractNum>
   <w:num w:numId="1">
+    <w:abstractNumId w:val="4"/>
+  </w:num>
+  <w:num w:numId="2">
+    <w:abstractNumId w:val="9"/>
+  </w:num>
+  <w:num w:numId="3">
+    <w:abstractNumId w:val="10"/>
+  </w:num>
+  <w:num w:numId="4">
     <w:abstractNumId w:val="3"/>
   </w:num>
-  <w:num w:numId="2">
-    <w:abstractNumId w:val="6"/>
-  </w:num>
-  <w:num w:numId="3">
-    <w:abstractNumId w:val="7"/>
-  </w:num>
-  <w:num w:numId="4">
-    <w:abstractNumId w:val="2"/>
-  </w:num>
   <w:num w:numId="5">
-    <w:abstractNumId w:val="12"/>
+    <w:abstractNumId w:val="16"/>
   </w:num>
   <w:num w:numId="6">
-    <w:abstractNumId w:val="10"/>
+    <w:abstractNumId w:val="13"/>
   </w:num>
   <w:num w:numId="7">
     <w:abstractNumId w:val="0"/>
   </w:num>
   <w:num w:numId="8">
+    <w:abstractNumId w:val="6"/>
+  </w:num>
+  <w:num w:numId="9">
     <w:abstractNumId w:val="5"/>
   </w:num>
-  <w:num w:numId="9">
-    <w:abstractNumId w:val="4"/>
-  </w:num>
   <w:num w:numId="10">
-    <w:abstractNumId w:val="9"/>
+    <w:abstractNumId w:val="12"/>
   </w:num>
   <w:num w:numId="11">
-    <w:abstractNumId w:val="11"/>
+    <w:abstractNumId w:val="15"/>
   </w:num>
   <w:num w:numId="12">
-    <w:abstractNumId w:val="8"/>
+    <w:abstractNumId w:val="11"/>
   </w:num>
   <w:num w:numId="13">
     <w:abstractNumId w:val="1"/>
+  </w:num>
+  <w:num w:numId="14">
+    <w:abstractNumId w:val="8"/>
+  </w:num>
+  <w:num w:numId="15">
+    <w:abstractNumId w:val="14"/>
+  </w:num>
+  <w:num w:numId="16">
+    <w:abstractNumId w:val="2"/>
+  </w:num>
+  <w:num w:numId="17">
+    <w:abstractNumId w:val="7"/>
   </w:num>
 </w:numbering>
 </file>
@@ -4094,7 +5545,6 @@
     <w:next w:val="Normal"/>
     <w:link w:val="Heading3Char"/>
     <w:uiPriority w:val="9"/>
-    <w:semiHidden/>
     <w:unhideWhenUsed/>
     <w:qFormat/>
     <w:rsid w:val="00556A97"/>
@@ -4121,7 +5571,6 @@
     <w:next w:val="Normal"/>
     <w:link w:val="Heading4Char"/>
     <w:uiPriority w:val="9"/>
-    <w:semiHidden/>
     <w:unhideWhenUsed/>
     <w:qFormat/>
     <w:rsid w:val="00556A97"/>
@@ -4323,9 +5772,6 @@
     <w:qFormat/>
     <w:rsid w:val="00091ACD"/>
     <w:pPr>
-      <w:numPr>
-        <w:numId w:val="3"/>
-      </w:numPr>
       <w:outlineLvl w:val="9"/>
     </w:pPr>
   </w:style>
@@ -4390,7 +5836,6 @@
     <w:basedOn w:val="DefaultParagraphFont"/>
     <w:link w:val="Heading3"/>
     <w:uiPriority w:val="9"/>
-    <w:semiHidden/>
     <w:rsid w:val="00556A97"/>
     <w:rPr>
       <w:rFonts w:asciiTheme="majorHAnsi" w:eastAsiaTheme="majorEastAsia" w:hAnsiTheme="majorHAnsi" w:cstheme="majorBidi"/>
@@ -4404,7 +5849,6 @@
     <w:basedOn w:val="DefaultParagraphFont"/>
     <w:link w:val="Heading4"/>
     <w:uiPriority w:val="9"/>
-    <w:semiHidden/>
     <w:rsid w:val="00556A97"/>
     <w:rPr>
       <w:rFonts w:asciiTheme="majorHAnsi" w:eastAsiaTheme="majorEastAsia" w:hAnsiTheme="majorHAnsi" w:cstheme="majorBidi"/>
@@ -4523,6 +5967,19 @@
       <w:sz w:val="18"/>
       <w:szCs w:val="18"/>
     </w:rPr>
+  </w:style>
+  <w:style w:type="paragraph" w:styleId="TOC3">
+    <w:name w:val="toc 3"/>
+    <w:basedOn w:val="Normal"/>
+    <w:next w:val="Normal"/>
+    <w:autoRedefine/>
+    <w:uiPriority w:val="39"/>
+    <w:unhideWhenUsed/>
+    <w:rsid w:val="00550AEE"/>
+    <w:pPr>
+      <w:spacing w:after="100"/>
+      <w:ind w:left="440"/>
+    </w:pPr>
   </w:style>
 </w:styles>
 </file>
@@ -4793,7 +6250,7 @@
 </file>
 
 <file path=customXml/itemProps1.xml><?xml version="1.0" encoding="utf-8"?>
-<ds:datastoreItem xmlns:ds="http://schemas.openxmlformats.org/officeDocument/2006/customXml" ds:itemID="{F81401DB-2A94-45F3-8D02-D4D041818D02}">
+<ds:datastoreItem xmlns:ds="http://schemas.openxmlformats.org/officeDocument/2006/customXml" ds:itemID="{EF590BD4-F193-4015-9A3B-850ACE783208}">
   <ds:schemaRefs>
     <ds:schemaRef ds:uri="http://schemas.openxmlformats.org/officeDocument/2006/bibliography"/>
   </ds:schemaRefs>

</xml_diff>

<commit_message>
methods for segmentation in progress
</commit_message>
<xml_diff>
--- a/Motion capture data processing and analysis.docx
+++ b/Motion capture data processing and analysis.docx
@@ -26,6 +26,7 @@
       <w:sdtPr>
         <w:rPr>
           <w:rFonts w:asciiTheme="minorHAnsi" w:eastAsiaTheme="minorHAnsi" w:hAnsiTheme="minorHAnsi" w:cstheme="minorBidi"/>
+          <w:b w:val="0"/>
           <w:sz w:val="22"/>
           <w:szCs w:val="22"/>
         </w:rPr>
@@ -78,7 +79,7 @@
           <w:r>
             <w:fldChar w:fldCharType="separate"/>
           </w:r>
-          <w:hyperlink w:anchor="_Toc520570227" w:history="1">
+          <w:hyperlink w:anchor="_Toc520963415" w:history="1">
             <w:r>
               <w:rPr>
                 <w:rStyle w:val="Hyperlink"/>
@@ -105,7 +106,7 @@
                 <w:noProof/>
                 <w:webHidden/>
               </w:rPr>
-              <w:instrText xml:space="preserve"> PAGEREF _Toc520570227 \h </w:instrText>
+              <w:instrText xml:space="preserve"> PAGEREF _Toc520963415 \h </w:instrText>
             </w:r>
             <w:r>
               <w:rPr>
@@ -125,7 +126,7 @@
                 <w:noProof/>
                 <w:webHidden/>
               </w:rPr>
-              <w:t>2</w:t>
+              <w:t>- 0 -</w:t>
             </w:r>
             <w:r>
               <w:rPr>
@@ -148,7 +149,7 @@
               <w:noProof/>
             </w:rPr>
           </w:pPr>
-          <w:hyperlink w:anchor="_Toc520570228" w:history="1">
+          <w:hyperlink w:anchor="_Toc520963416" w:history="1">
             <w:r>
               <w:rPr>
                 <w:rStyle w:val="Hyperlink"/>
@@ -189,7 +190,7 @@
                 <w:noProof/>
                 <w:webHidden/>
               </w:rPr>
-              <w:instrText xml:space="preserve"> PAGEREF _Toc520570228 \h </w:instrText>
+              <w:instrText xml:space="preserve"> PAGEREF _Toc520963416 \h </w:instrText>
             </w:r>
             <w:r>
               <w:rPr>
@@ -209,7 +210,7 @@
                 <w:noProof/>
                 <w:webHidden/>
               </w:rPr>
-              <w:t>3</w:t>
+              <w:t>- 1 -</w:t>
             </w:r>
             <w:r>
               <w:rPr>
@@ -232,7 +233,7 @@
               <w:noProof/>
             </w:rPr>
           </w:pPr>
-          <w:hyperlink w:anchor="_Toc520570229" w:history="1">
+          <w:hyperlink w:anchor="_Toc520963417" w:history="1">
             <w:r>
               <w:rPr>
                 <w:rStyle w:val="Hyperlink"/>
@@ -273,7 +274,7 @@
                 <w:noProof/>
                 <w:webHidden/>
               </w:rPr>
-              <w:instrText xml:space="preserve"> PAGEREF _Toc520570229 \h </w:instrText>
+              <w:instrText xml:space="preserve"> PAGEREF _Toc520963417 \h </w:instrText>
             </w:r>
             <w:r>
               <w:rPr>
@@ -293,7 +294,7 @@
                 <w:noProof/>
                 <w:webHidden/>
               </w:rPr>
-              <w:t>4</w:t>
+              <w:t>- 2 -</w:t>
             </w:r>
             <w:r>
               <w:rPr>
@@ -316,7 +317,7 @@
               <w:noProof/>
             </w:rPr>
           </w:pPr>
-          <w:hyperlink w:anchor="_Toc520570230" w:history="1">
+          <w:hyperlink w:anchor="_Toc520963418" w:history="1">
             <w:r>
               <w:rPr>
                 <w:rStyle w:val="Hyperlink"/>
@@ -357,7 +358,7 @@
                 <w:noProof/>
                 <w:webHidden/>
               </w:rPr>
-              <w:instrText xml:space="preserve"> PAGEREF _Toc520570230 \h </w:instrText>
+              <w:instrText xml:space="preserve"> PAGEREF _Toc520963418 \h </w:instrText>
             </w:r>
             <w:r>
               <w:rPr>
@@ -377,7 +378,175 @@
                 <w:noProof/>
                 <w:webHidden/>
               </w:rPr>
-              <w:t>4</w:t>
+              <w:t>- 2 -</w:t>
+            </w:r>
+            <w:r>
+              <w:rPr>
+                <w:noProof/>
+                <w:webHidden/>
+              </w:rPr>
+              <w:fldChar w:fldCharType="end"/>
+            </w:r>
+          </w:hyperlink>
+        </w:p>
+        <w:p>
+          <w:pPr>
+            <w:pStyle w:val="TOC3"/>
+            <w:tabs>
+              <w:tab w:val="left" w:pos="1320"/>
+              <w:tab w:val="right" w:leader="dot" w:pos="9350"/>
+            </w:tabs>
+            <w:rPr>
+              <w:rFonts w:eastAsiaTheme="minorEastAsia"/>
+              <w:noProof/>
+            </w:rPr>
+          </w:pPr>
+          <w:hyperlink w:anchor="_Toc520963419" w:history="1">
+            <w:r>
+              <w:rPr>
+                <w:rStyle w:val="Hyperlink"/>
+                <w:noProof/>
+              </w:rPr>
+              <w:t>2.1.1</w:t>
+            </w:r>
+            <w:r>
+              <w:rPr>
+                <w:rFonts w:eastAsiaTheme="minorEastAsia"/>
+                <w:noProof/>
+              </w:rPr>
+              <w:tab/>
+            </w:r>
+            <w:r>
+              <w:rPr>
+                <w:rStyle w:val="Hyperlink"/>
+                <w:noProof/>
+              </w:rPr>
+              <w:t>History of motion capture</w:t>
+            </w:r>
+            <w:r>
+              <w:rPr>
+                <w:noProof/>
+                <w:webHidden/>
+              </w:rPr>
+              <w:tab/>
+            </w:r>
+            <w:r>
+              <w:rPr>
+                <w:noProof/>
+                <w:webHidden/>
+              </w:rPr>
+              <w:fldChar w:fldCharType="begin"/>
+            </w:r>
+            <w:r>
+              <w:rPr>
+                <w:noProof/>
+                <w:webHidden/>
+              </w:rPr>
+              <w:instrText xml:space="preserve"> PAGEREF _Toc520963419 \h </w:instrText>
+            </w:r>
+            <w:r>
+              <w:rPr>
+                <w:noProof/>
+                <w:webHidden/>
+              </w:rPr>
+            </w:r>
+            <w:r>
+              <w:rPr>
+                <w:noProof/>
+                <w:webHidden/>
+              </w:rPr>
+              <w:fldChar w:fldCharType="separate"/>
+            </w:r>
+            <w:r>
+              <w:rPr>
+                <w:noProof/>
+                <w:webHidden/>
+              </w:rPr>
+              <w:t>- 2 -</w:t>
+            </w:r>
+            <w:r>
+              <w:rPr>
+                <w:noProof/>
+                <w:webHidden/>
+              </w:rPr>
+              <w:fldChar w:fldCharType="end"/>
+            </w:r>
+          </w:hyperlink>
+        </w:p>
+        <w:p>
+          <w:pPr>
+            <w:pStyle w:val="TOC3"/>
+            <w:tabs>
+              <w:tab w:val="left" w:pos="1320"/>
+              <w:tab w:val="right" w:leader="dot" w:pos="9350"/>
+            </w:tabs>
+            <w:rPr>
+              <w:rFonts w:eastAsiaTheme="minorEastAsia"/>
+              <w:noProof/>
+            </w:rPr>
+          </w:pPr>
+          <w:hyperlink w:anchor="_Toc520963420" w:history="1">
+            <w:r>
+              <w:rPr>
+                <w:rStyle w:val="Hyperlink"/>
+                <w:noProof/>
+              </w:rPr>
+              <w:t>2.1.2</w:t>
+            </w:r>
+            <w:r>
+              <w:rPr>
+                <w:rFonts w:eastAsiaTheme="minorEastAsia"/>
+                <w:noProof/>
+              </w:rPr>
+              <w:tab/>
+            </w:r>
+            <w:r>
+              <w:rPr>
+                <w:rStyle w:val="Hyperlink"/>
+                <w:noProof/>
+              </w:rPr>
+              <w:t>Optical-based motion capture system VICON</w:t>
+            </w:r>
+            <w:r>
+              <w:rPr>
+                <w:noProof/>
+                <w:webHidden/>
+              </w:rPr>
+              <w:tab/>
+            </w:r>
+            <w:r>
+              <w:rPr>
+                <w:noProof/>
+                <w:webHidden/>
+              </w:rPr>
+              <w:fldChar w:fldCharType="begin"/>
+            </w:r>
+            <w:r>
+              <w:rPr>
+                <w:noProof/>
+                <w:webHidden/>
+              </w:rPr>
+              <w:instrText xml:space="preserve"> PAGEREF _Toc520963420 \h </w:instrText>
+            </w:r>
+            <w:r>
+              <w:rPr>
+                <w:noProof/>
+                <w:webHidden/>
+              </w:rPr>
+            </w:r>
+            <w:r>
+              <w:rPr>
+                <w:noProof/>
+                <w:webHidden/>
+              </w:rPr>
+              <w:fldChar w:fldCharType="separate"/>
+            </w:r>
+            <w:r>
+              <w:rPr>
+                <w:noProof/>
+                <w:webHidden/>
+              </w:rPr>
+              <w:t>- 3 -</w:t>
             </w:r>
             <w:r>
               <w:rPr>
@@ -400,7 +569,7 @@
               <w:noProof/>
             </w:rPr>
           </w:pPr>
-          <w:hyperlink w:anchor="_Toc520570231" w:history="1">
+          <w:hyperlink w:anchor="_Toc520963421" w:history="1">
             <w:r>
               <w:rPr>
                 <w:rStyle w:val="Hyperlink"/>
@@ -420,7 +589,7 @@
                 <w:rStyle w:val="Hyperlink"/>
                 <w:noProof/>
               </w:rPr>
-              <w:t>VICON</w:t>
+              <w:t>Sign language analysis // of segmentation problem // nature of signs</w:t>
             </w:r>
             <w:r>
               <w:rPr>
@@ -441,7 +610,7 @@
                 <w:noProof/>
                 <w:webHidden/>
               </w:rPr>
-              <w:instrText xml:space="preserve"> PAGEREF _Toc520570231 \h </w:instrText>
+              <w:instrText xml:space="preserve"> PAGEREF _Toc520963421 \h </w:instrText>
             </w:r>
             <w:r>
               <w:rPr>
@@ -461,7 +630,7 @@
                 <w:noProof/>
                 <w:webHidden/>
               </w:rPr>
-              <w:t>5</w:t>
+              <w:t>- 4 -</w:t>
             </w:r>
             <w:r>
               <w:rPr>
@@ -474,8 +643,9 @@
         </w:p>
         <w:p>
           <w:pPr>
-            <w:pStyle w:val="TOC2"/>
+            <w:pStyle w:val="TOC3"/>
             <w:tabs>
+              <w:tab w:val="left" w:pos="1320"/>
               <w:tab w:val="right" w:leader="dot" w:pos="9350"/>
             </w:tabs>
             <w:rPr>
@@ -483,23 +653,37 @@
               <w:noProof/>
             </w:rPr>
           </w:pPr>
-          <w:hyperlink w:anchor="_Toc520570232" w:history="1">
+          <w:hyperlink w:anchor="_Toc520963422" w:history="1">
             <w:r>
               <w:rPr>
                 <w:rStyle w:val="Hyperlink"/>
                 <w:noProof/>
               </w:rPr>
-              <w:t>Vicon spec // 8 camera optical based mocap, high fps, ...</w:t>
-            </w:r>
-            <w:r>
-              <w:rPr>
-                <w:noProof/>
-                <w:webHidden/>
+              <w:t>2.2.1</w:t>
+            </w:r>
+            <w:r>
+              <w:rPr>
+                <w:rFonts w:eastAsiaTheme="minorEastAsia"/>
+                <w:noProof/>
               </w:rPr>
               <w:tab/>
             </w:r>
             <w:r>
               <w:rPr>
+                <w:rStyle w:val="Hyperlink"/>
+                <w:noProof/>
+              </w:rPr>
+              <w:t>Hamburg Notation System</w:t>
+            </w:r>
+            <w:r>
+              <w:rPr>
+                <w:noProof/>
+                <w:webHidden/>
+              </w:rPr>
+              <w:tab/>
+            </w:r>
+            <w:r>
+              <w:rPr>
                 <w:noProof/>
                 <w:webHidden/>
               </w:rPr>
@@ -510,7 +694,7 @@
                 <w:noProof/>
                 <w:webHidden/>
               </w:rPr>
-              <w:instrText xml:space="preserve"> PAGEREF _Toc520570232 \h </w:instrText>
+              <w:instrText xml:space="preserve"> PAGEREF _Toc520963422 \h </w:instrText>
             </w:r>
             <w:r>
               <w:rPr>
@@ -530,7 +714,105 @@
                 <w:noProof/>
                 <w:webHidden/>
               </w:rPr>
-              <w:t>5</w:t>
+              <w:t>- 5 -</w:t>
+            </w:r>
+            <w:r>
+              <w:rPr>
+                <w:noProof/>
+                <w:webHidden/>
+              </w:rPr>
+              <w:fldChar w:fldCharType="end"/>
+            </w:r>
+          </w:hyperlink>
+        </w:p>
+        <w:p>
+          <w:pPr>
+            <w:pStyle w:val="TOC3"/>
+            <w:tabs>
+              <w:tab w:val="left" w:pos="1320"/>
+              <w:tab w:val="right" w:leader="dot" w:pos="9350"/>
+            </w:tabs>
+            <w:rPr>
+              <w:rFonts w:eastAsiaTheme="minorEastAsia"/>
+              <w:noProof/>
+            </w:rPr>
+          </w:pPr>
+          <w:hyperlink w:anchor="_Toc520963423" w:history="1">
+            <w:r>
+              <w:rPr>
+                <w:rStyle w:val="Hyperlink"/>
+                <w:noProof/>
+              </w:rPr>
+              <w:t>2.2.2</w:t>
+            </w:r>
+            <w:r>
+              <w:rPr>
+                <w:rFonts w:eastAsiaTheme="minorEastAsia"/>
+                <w:noProof/>
+              </w:rPr>
+              <w:tab/>
+            </w:r>
+            <w:r>
+              <w:rPr>
+                <w:rStyle w:val="Hyperlink"/>
+                <w:noProof/>
+              </w:rPr>
+              <w:t>methods for seg</w:t>
+            </w:r>
+            <w:r>
+              <w:rPr>
+                <w:rStyle w:val="Hyperlink"/>
+                <w:noProof/>
+              </w:rPr>
+              <w:t>m</w:t>
+            </w:r>
+            <w:r>
+              <w:rPr>
+                <w:rStyle w:val="Hyperlink"/>
+                <w:noProof/>
+              </w:rPr>
+              <w:t>entation // kinematic movement analysis</w:t>
+            </w:r>
+            <w:r>
+              <w:rPr>
+                <w:noProof/>
+                <w:webHidden/>
+              </w:rPr>
+              <w:tab/>
+            </w:r>
+            <w:r>
+              <w:rPr>
+                <w:noProof/>
+                <w:webHidden/>
+              </w:rPr>
+              <w:fldChar w:fldCharType="begin"/>
+            </w:r>
+            <w:r>
+              <w:rPr>
+                <w:noProof/>
+                <w:webHidden/>
+              </w:rPr>
+              <w:instrText xml:space="preserve"> PAGEREF _Toc520963423 \h </w:instrText>
+            </w:r>
+            <w:r>
+              <w:rPr>
+                <w:noProof/>
+                <w:webHidden/>
+              </w:rPr>
+            </w:r>
+            <w:r>
+              <w:rPr>
+                <w:noProof/>
+                <w:webHidden/>
+              </w:rPr>
+              <w:fldChar w:fldCharType="separate"/>
+            </w:r>
+            <w:r>
+              <w:rPr>
+                <w:noProof/>
+                <w:webHidden/>
+              </w:rPr>
+              <w:t>- 10 -</w:t>
             </w:r>
             <w:r>
               <w:rPr>
@@ -553,7 +835,7 @@
               <w:noProof/>
             </w:rPr>
           </w:pPr>
-          <w:hyperlink w:anchor="_Toc520570233" w:history="1">
+          <w:hyperlink w:anchor="_Toc520963424" w:history="1">
             <w:r>
               <w:rPr>
                 <w:rStyle w:val="Hyperlink"/>
@@ -573,7 +855,7 @@
                 <w:rStyle w:val="Hyperlink"/>
                 <w:noProof/>
               </w:rPr>
-              <w:t>representation of skeleton by length and angles // bones or markers</w:t>
+              <w:t>filtering of acceleration</w:t>
             </w:r>
             <w:r>
               <w:rPr>
@@ -594,7 +876,7 @@
                 <w:noProof/>
                 <w:webHidden/>
               </w:rPr>
-              <w:instrText xml:space="preserve"> PAGEREF _Toc520570233 \h </w:instrText>
+              <w:instrText xml:space="preserve"> PAGEREF _Toc520963424 \h </w:instrText>
             </w:r>
             <w:r>
               <w:rPr>
@@ -614,7 +896,91 @@
                 <w:noProof/>
                 <w:webHidden/>
               </w:rPr>
-              <w:t>5</w:t>
+              <w:t>- 10 -</w:t>
+            </w:r>
+            <w:r>
+              <w:rPr>
+                <w:noProof/>
+                <w:webHidden/>
+              </w:rPr>
+              <w:fldChar w:fldCharType="end"/>
+            </w:r>
+          </w:hyperlink>
+        </w:p>
+        <w:p>
+          <w:pPr>
+            <w:pStyle w:val="TOC1"/>
+            <w:tabs>
+              <w:tab w:val="left" w:pos="440"/>
+              <w:tab w:val="right" w:leader="dot" w:pos="9350"/>
+            </w:tabs>
+            <w:rPr>
+              <w:rFonts w:eastAsiaTheme="minorEastAsia"/>
+              <w:noProof/>
+            </w:rPr>
+          </w:pPr>
+          <w:hyperlink w:anchor="_Toc520963425" w:history="1">
+            <w:r>
+              <w:rPr>
+                <w:rStyle w:val="Hyperlink"/>
+                <w:noProof/>
+              </w:rPr>
+              <w:t>3</w:t>
+            </w:r>
+            <w:r>
+              <w:rPr>
+                <w:rFonts w:eastAsiaTheme="minorEastAsia"/>
+                <w:noProof/>
+              </w:rPr>
+              <w:tab/>
+            </w:r>
+            <w:r>
+              <w:rPr>
+                <w:rStyle w:val="Hyperlink"/>
+                <w:noProof/>
+              </w:rPr>
+              <w:t>Software Architecture</w:t>
+            </w:r>
+            <w:r>
+              <w:rPr>
+                <w:noProof/>
+                <w:webHidden/>
+              </w:rPr>
+              <w:tab/>
+            </w:r>
+            <w:r>
+              <w:rPr>
+                <w:noProof/>
+                <w:webHidden/>
+              </w:rPr>
+              <w:fldChar w:fldCharType="begin"/>
+            </w:r>
+            <w:r>
+              <w:rPr>
+                <w:noProof/>
+                <w:webHidden/>
+              </w:rPr>
+              <w:instrText xml:space="preserve"> PAGEREF _Toc520963425 \h </w:instrText>
+            </w:r>
+            <w:r>
+              <w:rPr>
+                <w:noProof/>
+                <w:webHidden/>
+              </w:rPr>
+            </w:r>
+            <w:r>
+              <w:rPr>
+                <w:noProof/>
+                <w:webHidden/>
+              </w:rPr>
+              <w:fldChar w:fldCharType="separate"/>
+            </w:r>
+            <w:r>
+              <w:rPr>
+                <w:noProof/>
+                <w:webHidden/>
+              </w:rPr>
+              <w:t>- 11 -</w:t>
             </w:r>
             <w:r>
               <w:rPr>
@@ -637,13 +1003,13 @@
               <w:noProof/>
             </w:rPr>
           </w:pPr>
-          <w:hyperlink w:anchor="_Toc520570234" w:history="1">
+          <w:hyperlink w:anchor="_Toc520963426" w:history="1">
             <w:r>
               <w:rPr>
                 <w:rStyle w:val="Hyperlink"/>
                 <w:noProof/>
               </w:rPr>
-              <w:t>2.4</w:t>
+              <w:t>3.1</w:t>
             </w:r>
             <w:r>
               <w:rPr>
@@ -657,7 +1023,7 @@
                 <w:rStyle w:val="Hyperlink"/>
                 <w:noProof/>
               </w:rPr>
-              <w:t>solving // process of translating the raw mocap data into CG character to create skeleton animation</w:t>
+              <w:t>data format (.c3d)</w:t>
             </w:r>
             <w:r>
               <w:rPr>
@@ -678,7 +1044,7 @@
                 <w:noProof/>
                 <w:webHidden/>
               </w:rPr>
-              <w:instrText xml:space="preserve"> PAGEREF _Toc520570234 \h </w:instrText>
+              <w:instrText xml:space="preserve"> PAGEREF _Toc520963426 \h </w:instrText>
             </w:r>
             <w:r>
               <w:rPr>
@@ -698,7 +1064,7 @@
                 <w:noProof/>
                 <w:webHidden/>
               </w:rPr>
-              <w:t>5</w:t>
+              <w:t>- 11 -</w:t>
             </w:r>
             <w:r>
               <w:rPr>
@@ -721,13 +1087,13 @@
               <w:noProof/>
             </w:rPr>
           </w:pPr>
-          <w:hyperlink w:anchor="_Toc520570235" w:history="1">
+          <w:hyperlink w:anchor="_Toc520963427" w:history="1">
             <w:r>
               <w:rPr>
                 <w:rStyle w:val="Hyperlink"/>
                 <w:noProof/>
               </w:rPr>
-              <w:t>2.5</w:t>
+              <w:t>3.2</w:t>
             </w:r>
             <w:r>
               <w:rPr>
@@ -741,7 +1107,7 @@
                 <w:rStyle w:val="Hyperlink"/>
                 <w:noProof/>
               </w:rPr>
-              <w:t>data format (.c3d)</w:t>
+              <w:t>methods for segmentation and it is challenges // challenges with manual and automatic segmentation</w:t>
             </w:r>
             <w:r>
               <w:rPr>
@@ -762,7 +1128,7 @@
                 <w:noProof/>
                 <w:webHidden/>
               </w:rPr>
-              <w:instrText xml:space="preserve"> PAGEREF _Toc520570235 \h </w:instrText>
+              <w:instrText xml:space="preserve"> PAGEREF _Toc520963427 \h </w:instrText>
             </w:r>
             <w:r>
               <w:rPr>
@@ -782,7 +1148,7 @@
                 <w:noProof/>
                 <w:webHidden/>
               </w:rPr>
-              <w:t>5</w:t>
+              <w:t>- 11 -</w:t>
             </w:r>
             <w:r>
               <w:rPr>
@@ -805,13 +1171,13 @@
               <w:noProof/>
             </w:rPr>
           </w:pPr>
-          <w:hyperlink w:anchor="_Toc520570236" w:history="1">
+          <w:hyperlink w:anchor="_Toc520963428" w:history="1">
             <w:r>
               <w:rPr>
                 <w:rStyle w:val="Hyperlink"/>
                 <w:noProof/>
               </w:rPr>
-              <w:t>2.6</w:t>
+              <w:t>3.3</w:t>
             </w:r>
             <w:r>
               <w:rPr>
@@ -825,7 +1191,7 @@
                 <w:rStyle w:val="Hyperlink"/>
                 <w:noProof/>
               </w:rPr>
-              <w:t>methods for segmentation and it is challenges // challenges with manual and automatic segmentation</w:t>
+              <w:t>problems with acceleration computation // fuzziness</w:t>
             </w:r>
             <w:r>
               <w:rPr>
@@ -846,7 +1212,7 @@
                 <w:noProof/>
                 <w:webHidden/>
               </w:rPr>
-              <w:instrText xml:space="preserve"> PAGEREF _Toc520570236 \h </w:instrText>
+              <w:instrText xml:space="preserve"> PAGEREF _Toc520963428 \h </w:instrText>
             </w:r>
             <w:r>
               <w:rPr>
@@ -866,7 +1232,7 @@
                 <w:noProof/>
                 <w:webHidden/>
               </w:rPr>
-              <w:t>5</w:t>
+              <w:t>- 11 -</w:t>
             </w:r>
             <w:r>
               <w:rPr>
@@ -889,13 +1255,13 @@
               <w:noProof/>
             </w:rPr>
           </w:pPr>
-          <w:hyperlink w:anchor="_Toc520570237" w:history="1">
+          <w:hyperlink w:anchor="_Toc520963429" w:history="1">
             <w:r>
               <w:rPr>
                 <w:rStyle w:val="Hyperlink"/>
                 <w:noProof/>
               </w:rPr>
-              <w:t>2.7</w:t>
+              <w:t>3.4</w:t>
             </w:r>
             <w:r>
               <w:rPr>
@@ -909,7 +1275,7 @@
                 <w:rStyle w:val="Hyperlink"/>
                 <w:noProof/>
               </w:rPr>
-              <w:t>problems with acceleration computation // fuzziness</w:t>
+              <w:t>methods for filtering</w:t>
             </w:r>
             <w:r>
               <w:rPr>
@@ -930,7 +1296,7 @@
                 <w:noProof/>
                 <w:webHidden/>
               </w:rPr>
-              <w:instrText xml:space="preserve"> PAGEREF _Toc520570237 \h </w:instrText>
+              <w:instrText xml:space="preserve"> PAGEREF _Toc520963429 \h </w:instrText>
             </w:r>
             <w:r>
               <w:rPr>
@@ -950,7 +1316,7 @@
                 <w:noProof/>
                 <w:webHidden/>
               </w:rPr>
-              <w:t>5</w:t>
+              <w:t>- 11 -</w:t>
             </w:r>
             <w:r>
               <w:rPr>
@@ -973,13 +1339,13 @@
               <w:noProof/>
             </w:rPr>
           </w:pPr>
-          <w:hyperlink w:anchor="_Toc520570238" w:history="1">
+          <w:hyperlink w:anchor="_Toc520963430" w:history="1">
             <w:r>
               <w:rPr>
                 <w:rStyle w:val="Hyperlink"/>
                 <w:noProof/>
               </w:rPr>
-              <w:t>2.8</w:t>
+              <w:t>3.5</w:t>
             </w:r>
             <w:r>
               <w:rPr>
@@ -993,7 +1359,7 @@
                 <w:rStyle w:val="Hyperlink"/>
                 <w:noProof/>
               </w:rPr>
-              <w:t>methods for filtering</w:t>
+              <w:t>methods used for describing the properties of each sign</w:t>
             </w:r>
             <w:r>
               <w:rPr>
@@ -1014,7 +1380,7 @@
                 <w:noProof/>
                 <w:webHidden/>
               </w:rPr>
-              <w:instrText xml:space="preserve"> PAGEREF _Toc520570238 \h </w:instrText>
+              <w:instrText xml:space="preserve"> PAGEREF _Toc520963430 \h </w:instrText>
             </w:r>
             <w:r>
               <w:rPr>
@@ -1034,7 +1400,7 @@
                 <w:noProof/>
                 <w:webHidden/>
               </w:rPr>
-              <w:t>5</w:t>
+              <w:t>- 11 -</w:t>
             </w:r>
             <w:r>
               <w:rPr>
@@ -1057,13 +1423,13 @@
               <w:noProof/>
             </w:rPr>
           </w:pPr>
-          <w:hyperlink w:anchor="_Toc520570239" w:history="1">
+          <w:hyperlink w:anchor="_Toc520963431" w:history="1">
             <w:r>
               <w:rPr>
                 <w:rStyle w:val="Hyperlink"/>
                 <w:noProof/>
               </w:rPr>
-              <w:t>2.9</w:t>
+              <w:t>3.6</w:t>
             </w:r>
             <w:r>
               <w:rPr>
@@ -1077,7 +1443,7 @@
                 <w:rStyle w:val="Hyperlink"/>
                 <w:noProof/>
               </w:rPr>
-              <w:t>methods used for describing the properties of each sign</w:t>
+              <w:t>SVM</w:t>
             </w:r>
             <w:r>
               <w:rPr>
@@ -1098,7 +1464,7 @@
                 <w:noProof/>
                 <w:webHidden/>
               </w:rPr>
-              <w:instrText xml:space="preserve"> PAGEREF _Toc520570239 \h </w:instrText>
+              <w:instrText xml:space="preserve"> PAGEREF _Toc520963431 \h </w:instrText>
             </w:r>
             <w:r>
               <w:rPr>
@@ -1118,91 +1484,7 @@
                 <w:noProof/>
                 <w:webHidden/>
               </w:rPr>
-              <w:t>5</w:t>
-            </w:r>
-            <w:r>
-              <w:rPr>
-                <w:noProof/>
-                <w:webHidden/>
-              </w:rPr>
-              <w:fldChar w:fldCharType="end"/>
-            </w:r>
-          </w:hyperlink>
-        </w:p>
-        <w:p>
-          <w:pPr>
-            <w:pStyle w:val="TOC2"/>
-            <w:tabs>
-              <w:tab w:val="left" w:pos="880"/>
-              <w:tab w:val="right" w:leader="dot" w:pos="9350"/>
-            </w:tabs>
-            <w:rPr>
-              <w:rFonts w:eastAsiaTheme="minorEastAsia"/>
-              <w:noProof/>
-            </w:rPr>
-          </w:pPr>
-          <w:hyperlink w:anchor="_Toc520570240" w:history="1">
-            <w:r>
-              <w:rPr>
-                <w:rStyle w:val="Hyperlink"/>
-                <w:noProof/>
-              </w:rPr>
-              <w:t>2.10</w:t>
-            </w:r>
-            <w:r>
-              <w:rPr>
-                <w:rFonts w:eastAsiaTheme="minorEastAsia"/>
-                <w:noProof/>
-              </w:rPr>
-              <w:tab/>
-            </w:r>
-            <w:r>
-              <w:rPr>
-                <w:rStyle w:val="Hyperlink"/>
-                <w:noProof/>
-              </w:rPr>
-              <w:t>SVM</w:t>
-            </w:r>
-            <w:r>
-              <w:rPr>
-                <w:noProof/>
-                <w:webHidden/>
-              </w:rPr>
-              <w:tab/>
-            </w:r>
-            <w:r>
-              <w:rPr>
-                <w:noProof/>
-                <w:webHidden/>
-              </w:rPr>
-              <w:fldChar w:fldCharType="begin"/>
-            </w:r>
-            <w:r>
-              <w:rPr>
-                <w:noProof/>
-                <w:webHidden/>
-              </w:rPr>
-              <w:instrText xml:space="preserve"> PAGEREF _Toc520570240 \h </w:instrText>
-            </w:r>
-            <w:r>
-              <w:rPr>
-                <w:noProof/>
-                <w:webHidden/>
-              </w:rPr>
-            </w:r>
-            <w:r>
-              <w:rPr>
-                <w:noProof/>
-                <w:webHidden/>
-              </w:rPr>
-              <w:fldChar w:fldCharType="separate"/>
-            </w:r>
-            <w:r>
-              <w:rPr>
-                <w:noProof/>
-                <w:webHidden/>
-              </w:rPr>
-              <w:t>5</w:t>
+              <w:t>- 11 -</w:t>
             </w:r>
             <w:r>
               <w:rPr>
@@ -1225,13 +1507,13 @@
               <w:noProof/>
             </w:rPr>
           </w:pPr>
-          <w:hyperlink w:anchor="_Toc520570241" w:history="1">
+          <w:hyperlink w:anchor="_Toc520963432" w:history="1">
             <w:r>
               <w:rPr>
                 <w:rStyle w:val="Hyperlink"/>
                 <w:noProof/>
               </w:rPr>
-              <w:t>3</w:t>
+              <w:t>4</w:t>
             </w:r>
             <w:r>
               <w:rPr>
@@ -1245,7 +1527,7 @@
                 <w:rStyle w:val="Hyperlink"/>
                 <w:noProof/>
               </w:rPr>
-              <w:t>Software Architecture</w:t>
+              <w:t>Testing</w:t>
             </w:r>
             <w:r>
               <w:rPr>
@@ -1266,7 +1548,7 @@
                 <w:noProof/>
                 <w:webHidden/>
               </w:rPr>
-              <w:instrText xml:space="preserve"> PAGEREF _Toc520570241 \h </w:instrText>
+              <w:instrText xml:space="preserve"> PAGEREF _Toc520963432 \h </w:instrText>
             </w:r>
             <w:r>
               <w:rPr>
@@ -1286,7 +1568,7 @@
                 <w:noProof/>
                 <w:webHidden/>
               </w:rPr>
-              <w:t>6</w:t>
+              <w:t>- 12 -</w:t>
             </w:r>
             <w:r>
               <w:rPr>
@@ -1309,13 +1591,13 @@
               <w:noProof/>
             </w:rPr>
           </w:pPr>
-          <w:hyperlink w:anchor="_Toc520570242" w:history="1">
+          <w:hyperlink w:anchor="_Toc520963433" w:history="1">
             <w:r>
               <w:rPr>
                 <w:rStyle w:val="Hyperlink"/>
                 <w:noProof/>
               </w:rPr>
-              <w:t>4</w:t>
+              <w:t>5</w:t>
             </w:r>
             <w:r>
               <w:rPr>
@@ -1329,7 +1611,7 @@
                 <w:rStyle w:val="Hyperlink"/>
                 <w:noProof/>
               </w:rPr>
-              <w:t>Testing</w:t>
+              <w:t>Conclusion</w:t>
             </w:r>
             <w:r>
               <w:rPr>
@@ -1350,7 +1632,7 @@
                 <w:noProof/>
                 <w:webHidden/>
               </w:rPr>
-              <w:instrText xml:space="preserve"> PAGEREF _Toc520570242 \h </w:instrText>
+              <w:instrText xml:space="preserve"> PAGEREF _Toc520963433 \h </w:instrText>
             </w:r>
             <w:r>
               <w:rPr>
@@ -1370,7 +1652,7 @@
                 <w:noProof/>
                 <w:webHidden/>
               </w:rPr>
-              <w:t>7</w:t>
+              <w:t>- 13 -</w:t>
             </w:r>
             <w:r>
               <w:rPr>
@@ -1393,13 +1675,13 @@
               <w:noProof/>
             </w:rPr>
           </w:pPr>
-          <w:hyperlink w:anchor="_Toc520570243" w:history="1">
+          <w:hyperlink w:anchor="_Toc520963434" w:history="1">
             <w:r>
               <w:rPr>
                 <w:rStyle w:val="Hyperlink"/>
                 <w:noProof/>
               </w:rPr>
-              <w:t>5</w:t>
+              <w:t>6</w:t>
             </w:r>
             <w:r>
               <w:rPr>
@@ -1413,7 +1695,7 @@
                 <w:rStyle w:val="Hyperlink"/>
                 <w:noProof/>
               </w:rPr>
-              <w:t>Conclusion</w:t>
+              <w:t>Bibliography</w:t>
             </w:r>
             <w:r>
               <w:rPr>
@@ -1434,7 +1716,7 @@
                 <w:noProof/>
                 <w:webHidden/>
               </w:rPr>
-              <w:instrText xml:space="preserve"> PAGEREF _Toc520570243 \h </w:instrText>
+              <w:instrText xml:space="preserve"> PAGEREF _Toc520963434 \h </w:instrText>
             </w:r>
             <w:r>
               <w:rPr>
@@ -1454,91 +1736,7 @@
                 <w:noProof/>
                 <w:webHidden/>
               </w:rPr>
-              <w:t>8</w:t>
-            </w:r>
-            <w:r>
-              <w:rPr>
-                <w:noProof/>
-                <w:webHidden/>
-              </w:rPr>
-              <w:fldChar w:fldCharType="end"/>
-            </w:r>
-          </w:hyperlink>
-        </w:p>
-        <w:p>
-          <w:pPr>
-            <w:pStyle w:val="TOC1"/>
-            <w:tabs>
-              <w:tab w:val="left" w:pos="440"/>
-              <w:tab w:val="right" w:leader="dot" w:pos="9350"/>
-            </w:tabs>
-            <w:rPr>
-              <w:rFonts w:eastAsiaTheme="minorEastAsia"/>
-              <w:noProof/>
-            </w:rPr>
-          </w:pPr>
-          <w:hyperlink w:anchor="_Toc520570244" w:history="1">
-            <w:r>
-              <w:rPr>
-                <w:rStyle w:val="Hyperlink"/>
-                <w:noProof/>
-              </w:rPr>
-              <w:t>6</w:t>
-            </w:r>
-            <w:r>
-              <w:rPr>
-                <w:rFonts w:eastAsiaTheme="minorEastAsia"/>
-                <w:noProof/>
-              </w:rPr>
-              <w:tab/>
-            </w:r>
-            <w:r>
-              <w:rPr>
-                <w:rStyle w:val="Hyperlink"/>
-                <w:noProof/>
-              </w:rPr>
-              <w:t>Bibliography</w:t>
-            </w:r>
-            <w:r>
-              <w:rPr>
-                <w:noProof/>
-                <w:webHidden/>
-              </w:rPr>
-              <w:tab/>
-            </w:r>
-            <w:r>
-              <w:rPr>
-                <w:noProof/>
-                <w:webHidden/>
-              </w:rPr>
-              <w:fldChar w:fldCharType="begin"/>
-            </w:r>
-            <w:r>
-              <w:rPr>
-                <w:noProof/>
-                <w:webHidden/>
-              </w:rPr>
-              <w:instrText xml:space="preserve"> PAGEREF _Toc520570244 \h </w:instrText>
-            </w:r>
-            <w:r>
-              <w:rPr>
-                <w:noProof/>
-                <w:webHidden/>
-              </w:rPr>
-            </w:r>
-            <w:r>
-              <w:rPr>
-                <w:noProof/>
-                <w:webHidden/>
-              </w:rPr>
-              <w:fldChar w:fldCharType="separate"/>
-            </w:r>
-            <w:r>
-              <w:rPr>
-                <w:noProof/>
-                <w:webHidden/>
-              </w:rPr>
-              <w:t>9</w:t>
+              <w:t>- 1 -</w:t>
             </w:r>
             <w:r>
               <w:rPr>
@@ -1867,7 +2065,7 @@
         </w:numPr>
         <w:ind w:left="432"/>
       </w:pPr>
-      <w:bookmarkStart w:id="0" w:name="_Toc520570227"/>
+      <w:bookmarkStart w:id="0" w:name="_Toc520963415"/>
       <w:r>
         <w:lastRenderedPageBreak/>
         <w:t>List of Abbreviations</w:t>
@@ -1909,6 +2107,27 @@
         <w:tab/>
         <w:t>Motion Capture</w:t>
       </w:r>
+      <w:r>
+        <w:t xml:space="preserve"> </w:t>
+      </w:r>
+    </w:p>
+    <w:p>
+      <w:r>
+        <w:t xml:space="preserve">fps </w:t>
+      </w:r>
+      <w:r>
+        <w:tab/>
+      </w:r>
+      <w:r>
+        <w:tab/>
+      </w:r>
+      <w:r>
+        <w:tab/>
+      </w:r>
+      <w:r>
+        <w:tab/>
+        <w:t>frames per second</w:t>
+      </w:r>
     </w:p>
     <w:p>
       <w:r>
@@ -1930,7 +2149,7 @@
     </w:p>
     <w:p>
       <w:r>
-        <w:t xml:space="preserve">fps </w:t>
+        <w:t>HamNoSys</w:t>
       </w:r>
       <w:r>
         <w:tab/>
@@ -1940,10 +2159,25 @@
       </w:r>
       <w:r>
         <w:tab/>
+        <w:t>Hamburg Notation System</w:t>
+      </w:r>
+    </w:p>
+    <w:p>
+      <w:r>
+        <w:t xml:space="preserve">RP </w:t>
       </w:r>
       <w:r>
         <w:tab/>
-        <w:t>frames per second</w:t>
+      </w:r>
+      <w:r>
+        <w:tab/>
+      </w:r>
+      <w:r>
+        <w:tab/>
+      </w:r>
+      <w:r>
+        <w:tab/>
+        <w:t>Rest Pose</w:t>
       </w:r>
     </w:p>
     <w:p/>
@@ -1963,7 +2197,7 @@
       <w:pPr>
         <w:pStyle w:val="Heading1"/>
       </w:pPr>
-      <w:bookmarkStart w:id="1" w:name="_Toc520570228"/>
+      <w:bookmarkStart w:id="1" w:name="_Toc520963416"/>
       <w:r>
         <w:lastRenderedPageBreak/>
         <w:t>Introduction</w:t>
@@ -2553,7 +2787,7 @@
       <w:pPr>
         <w:pStyle w:val="Heading1"/>
       </w:pPr>
-      <w:bookmarkStart w:id="2" w:name="_Toc520570229"/>
+      <w:bookmarkStart w:id="2" w:name="_Toc520963417"/>
       <w:r>
         <w:t>Theory. Analysis. Aim</w:t>
       </w:r>
@@ -2566,7 +2800,7 @@
       <w:pPr>
         <w:pStyle w:val="Heading2"/>
       </w:pPr>
-      <w:bookmarkStart w:id="3" w:name="_Toc520570230"/>
+      <w:bookmarkStart w:id="3" w:name="_Toc520963418"/>
       <w:r>
         <w:t>Mo</w:t>
       </w:r>
@@ -2588,12 +2822,14 @@
       <w:pPr>
         <w:pStyle w:val="Heading3"/>
       </w:pPr>
+      <w:bookmarkStart w:id="4" w:name="_Toc520963419"/>
       <w:r>
         <w:t>History</w:t>
       </w:r>
       <w:r>
         <w:t xml:space="preserve"> of motion capture</w:t>
       </w:r>
+      <w:bookmarkEnd w:id="4"/>
     </w:p>
     <w:p>
       <w:pPr>
@@ -2634,21 +2870,7 @@
         <w:rPr>
           <w:rFonts w:ascii="Arial" w:hAnsi="Arial" w:cs="Arial"/>
         </w:rPr>
-        <w:t xml:space="preserve">At the beginning MoCap analysis originate as gait analysis and animal locomotion around the year of 1872 and work of the photographer </w:t>
-      </w:r>
-      <w:proofErr w:type="spellStart"/>
-      <w:r>
-        <w:rPr>
-          <w:rFonts w:ascii="Arial" w:hAnsi="Arial" w:cs="Arial"/>
-        </w:rPr>
-        <w:t>Eadwerd</w:t>
-      </w:r>
-      <w:proofErr w:type="spellEnd"/>
-      <w:r>
-        <w:rPr>
-          <w:rFonts w:ascii="Arial" w:hAnsi="Arial" w:cs="Arial"/>
-        </w:rPr>
-        <w:t xml:space="preserve"> Muybridge.</w:t>
+        <w:t>At the beginning MoCap analysis originate as gait analysis and animal locomotion around the year of 1872 and work of the photographer Eadwerd Muybridge.</w:t>
       </w:r>
       <w:r>
         <w:rPr>
@@ -2780,35 +3002,7 @@
         <w:rPr>
           <w:rFonts w:ascii="Arial" w:hAnsi="Arial" w:cs="Arial"/>
         </w:rPr>
-        <w:t xml:space="preserve">The first fully digital created character with the help of MoCap technique was Jar </w:t>
-      </w:r>
-      <w:proofErr w:type="spellStart"/>
-      <w:r>
-        <w:rPr>
-          <w:rFonts w:ascii="Arial" w:hAnsi="Arial" w:cs="Arial"/>
-        </w:rPr>
-        <w:t>Jar</w:t>
-      </w:r>
-      <w:proofErr w:type="spellEnd"/>
-      <w:r>
-        <w:rPr>
-          <w:rFonts w:ascii="Arial" w:hAnsi="Arial" w:cs="Arial"/>
-        </w:rPr>
-        <w:t xml:space="preserve"> </w:t>
-      </w:r>
-      <w:proofErr w:type="spellStart"/>
-      <w:r>
-        <w:rPr>
-          <w:rFonts w:ascii="Arial" w:hAnsi="Arial" w:cs="Arial"/>
-        </w:rPr>
-        <w:t>Binks</w:t>
-      </w:r>
-      <w:proofErr w:type="spellEnd"/>
-      <w:r>
-        <w:rPr>
-          <w:rFonts w:ascii="Arial" w:hAnsi="Arial" w:cs="Arial"/>
-        </w:rPr>
-        <w:t xml:space="preserve"> </w:t>
+        <w:t xml:space="preserve">The first fully digital created character with the help of MoCap technique was Jar Jar Binks </w:t>
       </w:r>
       <w:r>
         <w:rPr>
@@ -2941,23 +3135,7 @@
           <w:rFonts w:ascii="Arial" w:hAnsi="Arial" w:cs="Arial"/>
           <w:strike/>
         </w:rPr>
-        <w:t xml:space="preserve">Non-optical systems – Mechanical, Inertial and Magnetic. Optical systems are </w:t>
-      </w:r>
-      <w:proofErr w:type="spellStart"/>
-      <w:r>
-        <w:rPr>
-          <w:rFonts w:ascii="Arial" w:hAnsi="Arial" w:cs="Arial"/>
-          <w:strike/>
-        </w:rPr>
-        <w:t>markerless</w:t>
-      </w:r>
-      <w:proofErr w:type="spellEnd"/>
-      <w:r>
-        <w:rPr>
-          <w:rFonts w:ascii="Arial" w:hAnsi="Arial" w:cs="Arial"/>
-          <w:strike/>
-        </w:rPr>
-        <w:t>, optical-passive and optical-active.</w:t>
+        <w:t>Non-optical systems – Mechanical, Inertial and Magnetic. Optical systems are markerless, optical-passive and optical-active.</w:t>
       </w:r>
       <w:r>
         <w:rPr>
@@ -2994,17 +3172,8 @@
           <w:rFonts w:ascii="Arial" w:hAnsi="Arial" w:cs="Arial"/>
           <w:strike/>
         </w:rPr>
-        <w:t xml:space="preserve">.1 </w:t>
-      </w:r>
-      <w:proofErr w:type="spellStart"/>
-      <w:r>
-        <w:rPr>
-          <w:rFonts w:ascii="Arial" w:hAnsi="Arial" w:cs="Arial"/>
-          <w:strike/>
-        </w:rPr>
-        <w:t>Markerless</w:t>
-      </w:r>
-      <w:proofErr w:type="spellEnd"/>
+        <w:t>.1 Markerless</w:t>
+      </w:r>
       <w:r>
         <w:rPr>
           <w:rFonts w:ascii="Arial" w:hAnsi="Arial" w:cs="Arial"/>
@@ -3259,16 +3428,16 @@
     </w:p>
     <w:p>
       <w:pPr>
-        <w:pStyle w:val="Heading2"/>
-      </w:pPr>
-      <w:bookmarkStart w:id="4" w:name="_Toc520570231"/>
+        <w:pStyle w:val="Heading3"/>
+      </w:pPr>
+      <w:bookmarkStart w:id="5" w:name="_Toc520963420"/>
       <w:r>
         <w:t xml:space="preserve">Optical-based motion capture system </w:t>
       </w:r>
       <w:r>
         <w:t>VICON</w:t>
       </w:r>
-      <w:bookmarkEnd w:id="4"/>
+      <w:bookmarkEnd w:id="5"/>
       <w:r>
         <w:t xml:space="preserve"> </w:t>
       </w:r>
@@ -3576,11 +3745,18 @@
         </w:rPr>
         <w:t>require a large amount of manual post-processing</w:t>
       </w:r>
+      <w:r>
+        <w:rPr>
+          <w:rFonts w:ascii="Arial" w:hAnsi="Arial" w:cs="Arial"/>
+        </w:rPr>
+        <w:t>.</w:t>
+      </w:r>
     </w:p>
     <w:p>
       <w:pPr>
         <w:pStyle w:val="Heading2"/>
       </w:pPr>
+      <w:bookmarkStart w:id="6" w:name="_Toc520963421"/>
       <w:r>
         <w:t>Sign language</w:t>
       </w:r>
@@ -3599,6 +3775,7 @@
       <w:r>
         <w:t xml:space="preserve"> // nature of signs</w:t>
       </w:r>
+      <w:bookmarkEnd w:id="6"/>
     </w:p>
     <w:p>
       <w:pPr>
@@ -3855,7 +4032,7 @@
         </w:rPr>
         <w:t>As it is explained in M. Kato paper [</w:t>
       </w:r>
-      <w:hyperlink w:anchor="_Mihoko_Kato,_“A" w:history="1">
+      <w:hyperlink r:id="rId11" w:anchor="_Mihoko_Kato,_" w:history="1">
         <w:r>
           <w:rPr>
             <w:rStyle w:val="Hyperlink"/>
@@ -3952,41 +4129,13 @@
         <w:rPr>
           <w:rFonts w:ascii="Arial" w:hAnsi="Arial" w:cs="Arial"/>
         </w:rPr>
-        <w:t xml:space="preserve"> “</w:t>
-      </w:r>
-      <w:proofErr w:type="spellStart"/>
-      <w:r>
-        <w:rPr>
-          <w:rFonts w:ascii="Arial" w:hAnsi="Arial" w:cs="Arial"/>
-        </w:rPr>
-        <w:t>dez</w:t>
-      </w:r>
-      <w:proofErr w:type="spellEnd"/>
-      <w:r>
-        <w:rPr>
-          <w:rFonts w:ascii="Arial" w:hAnsi="Arial" w:cs="Arial"/>
-        </w:rPr>
-        <w:t xml:space="preserve">”; the place, the “tabula” </w:t>
-      </w:r>
-      <w:r>
-        <w:rPr>
-          <w:rFonts w:ascii="Arial" w:hAnsi="Arial" w:cs="Arial"/>
-        </w:rPr>
-        <w:t>or “tab”; and the action, the “</w:t>
-      </w:r>
-      <w:proofErr w:type="spellStart"/>
-      <w:r>
-        <w:rPr>
-          <w:rFonts w:ascii="Arial" w:hAnsi="Arial" w:cs="Arial"/>
-        </w:rPr>
-        <w:t>signation</w:t>
-      </w:r>
-      <w:proofErr w:type="spellEnd"/>
-      <w:r>
-        <w:rPr>
-          <w:rFonts w:ascii="Arial" w:hAnsi="Arial" w:cs="Arial"/>
-        </w:rPr>
-        <w:t xml:space="preserve">” or “sig.” A sign </w:t>
+        <w:t xml:space="preserve"> “dez”; the place, the “tabula” </w:t>
+      </w:r>
+      <w:r>
+        <w:rPr>
+          <w:rFonts w:ascii="Arial" w:hAnsi="Arial" w:cs="Arial"/>
+        </w:rPr>
+        <w:t xml:space="preserve">or “tab”; and the action, the “signation” or “sig.” A sign </w:t>
       </w:r>
       <w:r>
         <w:rPr>
@@ -4032,9 +4181,11 @@
       <w:pPr>
         <w:pStyle w:val="Heading3"/>
       </w:pPr>
+      <w:bookmarkStart w:id="7" w:name="_Toc520963422"/>
       <w:r>
         <w:t>Hamburg Notation System</w:t>
       </w:r>
+      <w:bookmarkEnd w:id="7"/>
     </w:p>
     <w:p>
       <w:pPr>
@@ -4074,7 +4225,7 @@
         </w:rPr>
         <w:t>[</w:t>
       </w:r>
-      <w:hyperlink w:anchor="_T._Hanke,_“Hamnosys-representing" w:history="1">
+      <w:hyperlink r:id="rId12" w:anchor="_T._Hanke,_" w:history="1">
         <w:r>
           <w:rPr>
             <w:rStyle w:val="Hyperlink"/>
@@ -4214,7 +4365,31 @@
         <w:rPr>
           <w:rFonts w:ascii="Arial" w:hAnsi="Arial" w:cs="Arial"/>
         </w:rPr>
-        <w:t xml:space="preserve">Iconicity – the large number of parameters variations did not allow the use of standard alphabet, newly created glyphs were created in the way that helps to </w:t>
+        <w:t xml:space="preserve">Iconicity – </w:t>
+      </w:r>
+      <w:r>
+        <w:rPr>
+          <w:rFonts w:ascii="Arial" w:hAnsi="Arial" w:cs="Arial"/>
+        </w:rPr>
+        <w:t>because of the large number of parameters variations</w:t>
+      </w:r>
+      <w:r>
+        <w:rPr>
+          <w:rFonts w:ascii="Arial" w:hAnsi="Arial" w:cs="Arial"/>
+        </w:rPr>
+        <w:t xml:space="preserve">, newly created glyphs </w:t>
+      </w:r>
+      <w:r>
+        <w:rPr>
+          <w:rFonts w:ascii="Arial" w:hAnsi="Arial" w:cs="Arial"/>
+        </w:rPr>
+        <w:t>should be designed to be easy</w:t>
+      </w:r>
+      <w:r>
+        <w:rPr>
+          <w:rFonts w:ascii="Arial" w:hAnsi="Arial" w:cs="Arial"/>
+        </w:rPr>
+        <w:t xml:space="preserve"> to </w:t>
       </w:r>
       <w:r>
         <w:rPr>
@@ -4226,7 +4401,19 @@
         <w:rPr>
           <w:rFonts w:ascii="Arial" w:hAnsi="Arial" w:cs="Arial"/>
         </w:rPr>
-        <w:t xml:space="preserve"> or deduct the meaning</w:t>
+        <w:t xml:space="preserve"> or </w:t>
+      </w:r>
+      <w:r>
+        <w:rPr>
+          <w:rFonts w:ascii="Arial" w:hAnsi="Arial" w:cs="Arial"/>
+        </w:rPr>
+        <w:t xml:space="preserve">even </w:t>
+      </w:r>
+      <w:r>
+        <w:rPr>
+          <w:rFonts w:ascii="Arial" w:hAnsi="Arial" w:cs="Arial"/>
+        </w:rPr>
+        <w:t>deduct the meaning</w:t>
       </w:r>
     </w:p>
     <w:p>
@@ -4322,13 +4509,7 @@
         <w:rPr>
           <w:rFonts w:ascii="Arial" w:hAnsi="Arial" w:cs="Arial"/>
         </w:rPr>
-        <w:t>syntax;</w:t>
-      </w:r>
-      <w:r>
-        <w:rPr>
-          <w:rFonts w:ascii="Arial" w:hAnsi="Arial" w:cs="Arial"/>
-        </w:rPr>
-        <w:t xml:space="preserve"> its semantics should follow the compositionality principle.</w:t>
+        <w:t>syntax.</w:t>
       </w:r>
     </w:p>
     <w:p>
@@ -4348,7 +4529,6 @@
         <w:rPr>
           <w:rFonts w:ascii="Arial" w:hAnsi="Arial" w:cs="Arial"/>
         </w:rPr>
-        <w:lastRenderedPageBreak/>
         <w:t>Extensibility – As SLs are developing and differ from each other, HamNoSys should allow both for a general evolution and specializations.</w:t>
       </w:r>
       <w:r>
@@ -4363,7 +4543,7 @@
         </w:rPr>
         <w:t>[</w:t>
       </w:r>
-      <w:hyperlink w:anchor="_T._Hanke,_“Hamnosys-representing" w:history="1">
+      <w:hyperlink r:id="rId13" w:anchor="_T._Hanke,_" w:history="1">
         <w:r>
           <w:rPr>
             <w:rStyle w:val="Hyperlink"/>
@@ -4391,13 +4571,26 @@
         <w:rPr>
           <w:rFonts w:ascii="Arial" w:hAnsi="Arial" w:cs="Arial"/>
         </w:rPr>
+        <w:lastRenderedPageBreak/>
         <w:t xml:space="preserve">Because of </w:t>
       </w:r>
       <w:r>
         <w:rPr>
           <w:rFonts w:ascii="Arial" w:hAnsi="Arial" w:cs="Arial"/>
         </w:rPr>
-        <w:t xml:space="preserve">all described goals of HamNoSys it is liked and preferred from scientific community working in </w:t>
+        <w:t>all described goals of HamNoSys it</w:t>
+      </w:r>
+      <w:r>
+        <w:rPr>
+          <w:rFonts w:ascii="Arial" w:hAnsi="Arial" w:cs="Arial"/>
+        </w:rPr>
+        <w:t xml:space="preserve"> seems that it</w:t>
+      </w:r>
+      <w:r>
+        <w:rPr>
+          <w:rFonts w:ascii="Arial" w:hAnsi="Arial" w:cs="Arial"/>
+        </w:rPr>
+        <w:t xml:space="preserve"> is preferred from scientific community working in </w:t>
       </w:r>
       <w:r>
         <w:rPr>
@@ -4478,7 +4671,19 @@
         <w:rPr>
           <w:rFonts w:ascii="Arial" w:hAnsi="Arial" w:cs="Arial"/>
         </w:rPr>
-        <w:t xml:space="preserve"> for describing the signs from motion point of view.</w:t>
+        <w:t xml:space="preserve"> for describing the</w:t>
+      </w:r>
+      <w:r>
+        <w:rPr>
+          <w:rFonts w:ascii="Arial" w:hAnsi="Arial" w:cs="Arial"/>
+        </w:rPr>
+        <w:t xml:space="preserve"> properties of</w:t>
+      </w:r>
+      <w:r>
+        <w:rPr>
+          <w:rFonts w:ascii="Arial" w:hAnsi="Arial" w:cs="Arial"/>
+        </w:rPr>
+        <w:t xml:space="preserve"> signs from motion point of view.</w:t>
       </w:r>
     </w:p>
     <w:p>
@@ -4547,7 +4752,19 @@
         <w:rPr>
           <w:rFonts w:ascii="Arial" w:hAnsi="Arial" w:cs="Arial"/>
         </w:rPr>
-        <w:t xml:space="preserve"> The signs are realized in signing space and terms expressing orientation usually are determined from the signer’s perspective.</w:t>
+        <w:t xml:space="preserve"> The signs are realized in signing space and terms expressing </w:t>
+      </w:r>
+      <w:r>
+        <w:rPr>
+          <w:rFonts w:ascii="Arial" w:hAnsi="Arial" w:cs="Arial"/>
+        </w:rPr>
+        <w:t>directions</w:t>
+      </w:r>
+      <w:r>
+        <w:rPr>
+          <w:rFonts w:ascii="Arial" w:hAnsi="Arial" w:cs="Arial"/>
+        </w:rPr>
+        <w:t xml:space="preserve"> are determined from the signer’s perspective.</w:t>
       </w:r>
       <w:r>
         <w:rPr>
@@ -4597,7 +4814,7 @@
           <w:noProof/>
         </w:rPr>
         <w:drawing>
-          <wp:inline distT="0" distB="0" distL="0" distR="0" wp14:anchorId="5F8EC50E" wp14:editId="032A9F6D">
+          <wp:inline distT="0" distB="0" distL="0" distR="0" wp14:anchorId="74320E6B" wp14:editId="3F601B2D">
             <wp:extent cx="4947138" cy="2782951"/>
             <wp:effectExtent l="0" t="0" r="6350" b="0"/>
             <wp:docPr id="37" name="Picture 37"/>
@@ -4612,7 +4829,7 @@
                     <pic:cNvPicPr/>
                   </pic:nvPicPr>
                   <pic:blipFill>
-                    <a:blip r:embed="rId11" cstate="print">
+                    <a:blip r:embed="rId14" cstate="print">
                       <a:extLst>
                         <a:ext uri="{28A0092B-C50C-407E-A947-70E740481C1C}">
                           <a14:useLocalDpi xmlns:a14="http://schemas.microsoft.com/office/drawing/2010/main" val="0"/>
@@ -4647,7 +4864,7 @@
           <w:rFonts w:ascii="Arial" w:hAnsi="Arial" w:cs="Arial"/>
         </w:rPr>
       </w:pPr>
-      <w:bookmarkStart w:id="5" w:name="_Toc520894283"/>
+      <w:bookmarkStart w:id="8" w:name="_Toc520894283"/>
       <w:r>
         <w:t xml:space="preserve">Figure </w:t>
       </w:r>
@@ -4672,7 +4889,7 @@
       <w:r>
         <w:t>: General structure of HamNoSys notation</w:t>
       </w:r>
-      <w:bookmarkEnd w:id="5"/>
+      <w:bookmarkEnd w:id="8"/>
     </w:p>
     <w:p>
       <w:pPr>
@@ -4696,7 +4913,7 @@
           <w:noProof/>
         </w:rPr>
         <w:drawing>
-          <wp:anchor distT="0" distB="0" distL="114300" distR="114300" simplePos="0" relativeHeight="251663360" behindDoc="0" locked="0" layoutInCell="1" allowOverlap="1" wp14:anchorId="3E87C0DB" wp14:editId="78FE6E77">
+          <wp:anchor distT="0" distB="0" distL="114300" distR="114300" simplePos="0" relativeHeight="251663360" behindDoc="0" locked="0" layoutInCell="1" allowOverlap="1" wp14:anchorId="64FF745F" wp14:editId="37205759">
             <wp:simplePos x="0" y="0"/>
             <wp:positionH relativeFrom="margin">
               <wp:posOffset>1968500</wp:posOffset>
@@ -4719,7 +4936,7 @@
                     <pic:cNvPicPr/>
                   </pic:nvPicPr>
                   <pic:blipFill rotWithShape="1">
-                    <a:blip r:embed="rId12" cstate="print">
+                    <a:blip r:embed="rId15" cstate="print">
                       <a:extLst>
                         <a:ext uri="{28A0092B-C50C-407E-A947-70E740481C1C}">
                           <a14:useLocalDpi xmlns:a14="http://schemas.microsoft.com/office/drawing/2010/main" val="0"/>
@@ -4865,25 +5082,25 @@
         <w:rPr>
           <w:rFonts w:ascii="Arial" w:hAnsi="Arial" w:cs="Arial"/>
         </w:rPr>
-        <w:t>Thumb combination handshapes are derived from the basic handshapes.</w:t>
-      </w:r>
-      <w:r>
-        <w:rPr>
-          <w:rFonts w:ascii="Arial" w:hAnsi="Arial" w:cs="Arial"/>
-        </w:rPr>
-        <w:t xml:space="preserve"> </w:t>
-      </w:r>
-      <w:r>
-        <w:rPr>
-          <w:rFonts w:ascii="Arial" w:hAnsi="Arial" w:cs="Arial"/>
-        </w:rPr>
         <w:t>The configuration of the t</w:t>
       </w:r>
       <w:r>
         <w:rPr>
           <w:rFonts w:ascii="Arial" w:hAnsi="Arial" w:cs="Arial"/>
         </w:rPr>
-        <w:t>humb alters the structural arrangement of the entire hand and thereby define a new group of handshapes.</w:t>
+        <w:t>humb alters the structural arrangement of the entire hand and thereby define a new group of handshapes</w:t>
+      </w:r>
+      <w:r>
+        <w:rPr>
+          <w:rFonts w:ascii="Arial" w:hAnsi="Arial" w:cs="Arial"/>
+        </w:rPr>
+        <w:t>, where shapes are derived from other basic shapes</w:t>
+      </w:r>
+      <w:r>
+        <w:rPr>
+          <w:rFonts w:ascii="Arial" w:hAnsi="Arial" w:cs="Arial"/>
+        </w:rPr>
+        <w:t>.</w:t>
       </w:r>
     </w:p>
     <w:p>
@@ -4901,13 +5118,13 @@
         <mc:AlternateContent>
           <mc:Choice Requires="wps">
             <w:drawing>
-              <wp:anchor distT="0" distB="0" distL="114300" distR="114300" simplePos="0" relativeHeight="251662336" behindDoc="0" locked="0" layoutInCell="1" allowOverlap="1" wp14:anchorId="47B671BF" wp14:editId="3D368541">
+              <wp:anchor distT="0" distB="0" distL="114300" distR="114300" simplePos="0" relativeHeight="251662336" behindDoc="0" locked="0" layoutInCell="1" allowOverlap="1" wp14:anchorId="6EC3CE51" wp14:editId="68CEE339">
                 <wp:simplePos x="0" y="0"/>
                 <wp:positionH relativeFrom="column">
                   <wp:posOffset>2049780</wp:posOffset>
                 </wp:positionH>
                 <wp:positionV relativeFrom="paragraph">
-                  <wp:posOffset>1136357</wp:posOffset>
+                  <wp:posOffset>1270098</wp:posOffset>
                 </wp:positionV>
                 <wp:extent cx="3780155" cy="635"/>
                 <wp:effectExtent l="0" t="0" r="0" b="0"/>
@@ -4944,7 +5161,7 @@
                                 <w:color w:val="auto"/>
                               </w:rPr>
                             </w:pPr>
-                            <w:bookmarkStart w:id="6" w:name="_Toc520894284"/>
+                            <w:bookmarkStart w:id="9" w:name="_Toc520894284"/>
                             <w:r>
                               <w:t xml:space="preserve">Figure </w:t>
                             </w:r>
@@ -4969,7 +5186,7 @@
                             <w:r>
                               <w:t>: Handshapes</w:t>
                             </w:r>
-                            <w:bookmarkEnd w:id="6"/>
+                            <w:bookmarkEnd w:id="9"/>
                           </w:p>
                         </w:txbxContent>
                       </wps:txbx>
@@ -4987,11 +5204,11 @@
           </mc:Choice>
           <mc:Fallback>
             <w:pict>
-              <v:shapetype w14:anchorId="47B671BF" id="_x0000_t202" coordsize="21600,21600" o:spt="202" path="m,l,21600r21600,l21600,xe">
+              <v:shapetype w14:anchorId="6EC3CE51" id="_x0000_t202" coordsize="21600,21600" o:spt="202" path="m,l,21600r21600,l21600,xe">
                 <v:stroke joinstyle="miter"/>
                 <v:path gradientshapeok="t" o:connecttype="rect"/>
               </v:shapetype>
-              <v:shape id="Text Box 35" o:spid="_x0000_s1026" type="#_x0000_t202" style="position:absolute;left:0;text-align:left;margin-left:161.4pt;margin-top:89.5pt;width:297.65pt;height:.05pt;z-index:251662336;visibility:visible;mso-wrap-style:square;mso-wrap-distance-left:9pt;mso-wrap-distance-top:0;mso-wrap-distance-right:9pt;mso-wrap-distance-bottom:0;mso-position-horizontal:absolute;mso-position-horizontal-relative:text;mso-position-vertical:absolute;mso-position-vertical-relative:text;v-text-anchor:top" o:gfxdata="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" stroked="f">
+              <v:shape id="Text Box 35" o:spid="_x0000_s1026" type="#_x0000_t202" style="position:absolute;left:0;text-align:left;margin-left:161.4pt;margin-top:100pt;width:297.65pt;height:.05pt;z-index:251662336;visibility:visible;mso-wrap-style:square;mso-wrap-distance-left:9pt;mso-wrap-distance-top:0;mso-wrap-distance-right:9pt;mso-wrap-distance-bottom:0;mso-position-horizontal:absolute;mso-position-horizontal-relative:text;mso-position-vertical:absolute;mso-position-vertical-relative:text;v-text-anchor:top" o:gfxdata="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" stroked="f">
                 <v:textbox style="mso-fit-shape-to-text:t" inset="0,0,0,0">
                   <w:txbxContent>
                     <w:p>
@@ -5003,7 +5220,7 @@
                           <w:color w:val="auto"/>
                         </w:rPr>
                       </w:pPr>
-                      <w:bookmarkStart w:id="7" w:name="_Toc520894284"/>
+                      <w:bookmarkStart w:id="10" w:name="_Toc520894284"/>
                       <w:r>
                         <w:t xml:space="preserve">Figure </w:t>
                       </w:r>
@@ -5028,7 +5245,7 @@
                       <w:r>
                         <w:t>: Handshapes</w:t>
                       </w:r>
-                      <w:bookmarkEnd w:id="7"/>
+                      <w:bookmarkEnd w:id="10"/>
                     </w:p>
                   </w:txbxContent>
                 </v:textbox>
@@ -5113,7 +5330,7 @@
           <w:noProof/>
         </w:rPr>
         <w:drawing>
-          <wp:anchor distT="0" distB="0" distL="114300" distR="114300" simplePos="0" relativeHeight="251664384" behindDoc="0" locked="0" layoutInCell="1" allowOverlap="1" wp14:anchorId="3340BE43" wp14:editId="55CFD007">
+          <wp:anchor distT="0" distB="0" distL="114300" distR="114300" simplePos="0" relativeHeight="251664384" behindDoc="0" locked="0" layoutInCell="1" allowOverlap="1" wp14:anchorId="63EFEDD4" wp14:editId="0683BBFB">
             <wp:simplePos x="0" y="0"/>
             <wp:positionH relativeFrom="column">
               <wp:posOffset>403860</wp:posOffset>
@@ -5136,7 +5353,7 @@
                     <pic:cNvPicPr/>
                   </pic:nvPicPr>
                   <pic:blipFill>
-                    <a:blip r:embed="rId13" cstate="print">
+                    <a:blip r:embed="rId16" cstate="print">
                       <a:extLst>
                         <a:ext uri="{28A0092B-C50C-407E-A947-70E740481C1C}">
                           <a14:useLocalDpi xmlns:a14="http://schemas.microsoft.com/office/drawing/2010/main" val="0"/>
@@ -5175,7 +5392,7 @@
         <mc:AlternateContent>
           <mc:Choice Requires="wps">
             <w:drawing>
-              <wp:anchor distT="0" distB="0" distL="114300" distR="114300" simplePos="0" relativeHeight="251666432" behindDoc="0" locked="0" layoutInCell="1" allowOverlap="1" wp14:anchorId="48E12E26" wp14:editId="01B44984">
+              <wp:anchor distT="0" distB="0" distL="114300" distR="114300" simplePos="0" relativeHeight="251666432" behindDoc="0" locked="0" layoutInCell="1" allowOverlap="1" wp14:anchorId="06CF371F" wp14:editId="568256CF">
                 <wp:simplePos x="0" y="0"/>
                 <wp:positionH relativeFrom="column">
                   <wp:posOffset>514350</wp:posOffset>
@@ -5261,7 +5478,7 @@
           </mc:Choice>
           <mc:Fallback>
             <w:pict>
-              <v:shape w14:anchorId="48E12E26" id="Text Box 1" o:spid="_x0000_s1027" type="#_x0000_t202" style="position:absolute;left:0;text-align:left;margin-left:40.5pt;margin-top:205pt;width:319.35pt;height:.05pt;z-index:251666432;visibility:visible;mso-wrap-style:square;mso-width-percent:0;mso-wrap-distance-left:9pt;mso-wrap-distance-top:0;mso-wrap-distance-right:9pt;mso-wrap-distance-bottom:0;mso-position-horizontal:absolute;mso-position-horizontal-relative:text;mso-position-vertical:absolute;mso-position-vertical-relative:text;mso-width-percent:0;mso-width-relative:margin;v-text-anchor:top" o:gfxdata="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" stroked="f">
+              <v:shape w14:anchorId="06CF371F" id="Text Box 1" o:spid="_x0000_s1027" type="#_x0000_t202" style="position:absolute;left:0;text-align:left;margin-left:40.5pt;margin-top:205pt;width:319.35pt;height:.05pt;z-index:251666432;visibility:visible;mso-wrap-style:square;mso-width-percent:0;mso-wrap-distance-left:9pt;mso-wrap-distance-top:0;mso-wrap-distance-right:9pt;mso-wrap-distance-bottom:0;mso-position-horizontal:absolute;mso-position-horizontal-relative:text;mso-position-vertical:absolute;mso-position-vertical-relative:text;mso-width-percent:0;mso-width-relative:margin;v-text-anchor:top" o:gfxdata="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" stroked="f">
                 <v:textbox style="mso-fit-shape-to-text:t" inset="0,0,0,0">
                   <w:txbxContent>
                     <w:p>
@@ -5322,13 +5539,31 @@
         <w:rPr>
           <w:rFonts w:ascii="Arial" w:hAnsi="Arial" w:cs="Arial"/>
         </w:rPr>
-        <w:t xml:space="preserve">. </w:t>
-      </w:r>
-      <w:r>
-        <w:rPr>
-          <w:rFonts w:ascii="Arial" w:hAnsi="Arial" w:cs="Arial"/>
-        </w:rPr>
-        <w:t xml:space="preserve">Wrist orientation </w:t>
+        <w:t>.</w:t>
+      </w:r>
+      <w:r>
+        <w:rPr>
+          <w:rFonts w:ascii="Arial" w:hAnsi="Arial" w:cs="Arial"/>
+        </w:rPr>
+        <w:t xml:space="preserve"> Where</w:t>
+      </w:r>
+      <w:r>
+        <w:rPr>
+          <w:rFonts w:ascii="Arial" w:hAnsi="Arial" w:cs="Arial"/>
+        </w:rPr>
+        <w:t xml:space="preserve"> </w:t>
+      </w:r>
+      <w:r>
+        <w:rPr>
+          <w:rFonts w:ascii="Arial" w:hAnsi="Arial" w:cs="Arial"/>
+        </w:rPr>
+        <w:t>w</w:t>
+      </w:r>
+      <w:r>
+        <w:rPr>
+          <w:rFonts w:ascii="Arial" w:hAnsi="Arial" w:cs="Arial"/>
+        </w:rPr>
+        <w:t xml:space="preserve">rist orientation </w:t>
       </w:r>
       <w:r>
         <w:rPr>
@@ -5340,7 +5575,7 @@
         <w:rPr>
           <w:rFonts w:ascii="Arial" w:hAnsi="Arial" w:cs="Arial"/>
         </w:rPr>
-        <w:t xml:space="preserve"> bending of the wrist toward the pulse or back of </w:t>
+        <w:t xml:space="preserve"> bending of the wrist toward the pulse or </w:t>
       </w:r>
       <w:r>
         <w:rPr>
@@ -5349,16 +5584,16 @@
         </w:rPr>
         <w:lastRenderedPageBreak/>
         <w:drawing>
-          <wp:anchor distT="0" distB="0" distL="114300" distR="114300" simplePos="0" relativeHeight="251667456" behindDoc="0" locked="0" layoutInCell="1" allowOverlap="1" wp14:anchorId="340A1232" wp14:editId="0168E1C8">
+          <wp:anchor distT="0" distB="0" distL="114300" distR="114300" simplePos="0" relativeHeight="251667456" behindDoc="0" locked="0" layoutInCell="1" allowOverlap="1" wp14:anchorId="61492607" wp14:editId="4E44CAC9">
             <wp:simplePos x="0" y="0"/>
             <wp:positionH relativeFrom="margin">
-              <wp:posOffset>3242945</wp:posOffset>
+              <wp:posOffset>3241040</wp:posOffset>
             </wp:positionH>
             <wp:positionV relativeFrom="margin">
-              <wp:posOffset>234315</wp:posOffset>
+              <wp:posOffset>234950</wp:posOffset>
             </wp:positionV>
-            <wp:extent cx="2666365" cy="4478020"/>
-            <wp:effectExtent l="0" t="0" r="635" b="0"/>
+            <wp:extent cx="2666365" cy="4476115"/>
+            <wp:effectExtent l="0" t="0" r="635" b="635"/>
             <wp:wrapSquare wrapText="bothSides"/>
             <wp:docPr id="46" name="Picture 46"/>
             <wp:cNvGraphicFramePr>
@@ -5372,7 +5607,7 @@
                     <pic:cNvPicPr/>
                   </pic:nvPicPr>
                   <pic:blipFill>
-                    <a:blip r:embed="rId14" cstate="print">
+                    <a:blip r:embed="rId17" cstate="print">
                       <a:extLst>
                         <a:ext uri="{28A0092B-C50C-407E-A947-70E740481C1C}">
                           <a14:useLocalDpi xmlns:a14="http://schemas.microsoft.com/office/drawing/2010/main" val="0"/>
@@ -5386,7 +5621,7 @@
                   <pic:spPr>
                     <a:xfrm>
                       <a:off x="0" y="0"/>
-                      <a:ext cx="2666365" cy="4478020"/>
+                      <a:ext cx="2666365" cy="4476115"/>
                     </a:xfrm>
                     <a:prstGeom prst="rect">
                       <a:avLst/>
@@ -5408,7 +5643,7 @@
         <w:rPr>
           <w:rFonts w:ascii="Arial" w:hAnsi="Arial" w:cs="Arial"/>
         </w:rPr>
-        <w:t xml:space="preserve">the arm, toward the thumb or little finger (see </w:t>
+        <w:t xml:space="preserve">back of the arm, toward the thumb or little finger (see </w:t>
       </w:r>
       <w:r>
         <w:rPr>
@@ -5543,13 +5778,13 @@
         <mc:AlternateContent>
           <mc:Choice Requires="wps">
             <w:drawing>
-              <wp:anchor distT="0" distB="0" distL="114300" distR="114300" simplePos="0" relativeHeight="251669504" behindDoc="0" locked="0" layoutInCell="1" allowOverlap="1" wp14:anchorId="397A27AA" wp14:editId="1E506EF0">
+              <wp:anchor distT="0" distB="0" distL="114300" distR="114300" simplePos="0" relativeHeight="251669504" behindDoc="0" locked="0" layoutInCell="1" allowOverlap="1" wp14:anchorId="40245E9B" wp14:editId="4E4E3520">
                 <wp:simplePos x="0" y="0"/>
                 <wp:positionH relativeFrom="column">
                   <wp:posOffset>3329305</wp:posOffset>
                 </wp:positionH>
                 <wp:positionV relativeFrom="paragraph">
-                  <wp:posOffset>1186180</wp:posOffset>
+                  <wp:posOffset>1039641</wp:posOffset>
                 </wp:positionV>
                 <wp:extent cx="2613660" cy="635"/>
                 <wp:effectExtent l="0" t="0" r="0" b="0"/>
@@ -5628,7 +5863,7 @@
           </mc:Choice>
           <mc:Fallback>
             <w:pict>
-              <v:shape w14:anchorId="397A27AA" id="Text Box 47" o:spid="_x0000_s1028" type="#_x0000_t202" style="position:absolute;margin-left:262.15pt;margin-top:93.4pt;width:205.8pt;height:.05pt;z-index:251669504;visibility:visible;mso-wrap-style:square;mso-width-percent:0;mso-wrap-distance-left:9pt;mso-wrap-distance-top:0;mso-wrap-distance-right:9pt;mso-wrap-distance-bottom:0;mso-position-horizontal:absolute;mso-position-horizontal-relative:text;mso-position-vertical:absolute;mso-position-vertical-relative:text;mso-width-percent:0;mso-width-relative:margin;v-text-anchor:top" o:gfxdata="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" stroked="f">
+              <v:shape w14:anchorId="40245E9B" id="Text Box 47" o:spid="_x0000_s1028" type="#_x0000_t202" style="position:absolute;margin-left:262.15pt;margin-top:81.85pt;width:205.8pt;height:.05pt;z-index:251669504;visibility:visible;mso-wrap-style:square;mso-width-percent:0;mso-wrap-distance-left:9pt;mso-wrap-distance-top:0;mso-wrap-distance-right:9pt;mso-wrap-distance-bottom:0;mso-position-horizontal:absolute;mso-position-horizontal-relative:text;mso-position-vertical:absolute;mso-position-vertical-relative:text;mso-width-percent:0;mso-width-relative:margin;v-text-anchor:top" o:gfxdata="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" stroked="f">
                 <v:textbox style="mso-fit-shape-to-text:t" inset="0,0,0,0">
                   <w:txbxContent>
                     <w:p>
@@ -5675,7 +5910,31 @@
         <w:rPr>
           <w:rFonts w:ascii="Arial" w:hAnsi="Arial" w:cs="Arial"/>
         </w:rPr>
-        <w:t xml:space="preserve">Palm orientation is always noted after the wrist and extended finger orientations are. To define </w:t>
+        <w:t xml:space="preserve">Palm orientation is always noted after the </w:t>
+      </w:r>
+      <w:r>
+        <w:rPr>
+          <w:rFonts w:ascii="Arial" w:hAnsi="Arial" w:cs="Arial"/>
+        </w:rPr>
+        <w:t>W</w:t>
+      </w:r>
+      <w:r>
+        <w:rPr>
+          <w:rFonts w:ascii="Arial" w:hAnsi="Arial" w:cs="Arial"/>
+        </w:rPr>
+        <w:t xml:space="preserve">rist and </w:t>
+      </w:r>
+      <w:r>
+        <w:rPr>
+          <w:rFonts w:ascii="Arial" w:hAnsi="Arial" w:cs="Arial"/>
+        </w:rPr>
+        <w:t>E</w:t>
+      </w:r>
+      <w:r>
+        <w:rPr>
+          <w:rFonts w:ascii="Arial" w:hAnsi="Arial" w:cs="Arial"/>
+        </w:rPr>
+        <w:t xml:space="preserve">xtended finger orientations are. To define </w:t>
       </w:r>
       <w:r>
         <w:rPr>
@@ -5687,6 +5946,12 @@
         <w:rPr>
           <w:rFonts w:ascii="Arial" w:hAnsi="Arial" w:cs="Arial"/>
         </w:rPr>
+        <w:t>,</w:t>
+      </w:r>
+      <w:r>
+        <w:rPr>
+          <w:rFonts w:ascii="Arial" w:hAnsi="Arial" w:cs="Arial"/>
+        </w:rPr>
         <w:t xml:space="preserve"> first </w:t>
       </w:r>
       <w:r>
@@ -5699,7 +5964,19 @@
         <w:rPr>
           <w:rFonts w:ascii="Arial" w:hAnsi="Arial" w:cs="Arial"/>
         </w:rPr>
-        <w:t xml:space="preserve">, then the orientation is defined by the orientation of the palm around the shaft of the hand (Figure </w:t>
+        <w:t xml:space="preserve">, then the orientation is </w:t>
+      </w:r>
+      <w:r>
+        <w:rPr>
+          <w:rFonts w:ascii="Arial" w:hAnsi="Arial" w:cs="Arial"/>
+        </w:rPr>
+        <w:t>determined</w:t>
+      </w:r>
+      <w:r>
+        <w:rPr>
+          <w:rFonts w:ascii="Arial" w:hAnsi="Arial" w:cs="Arial"/>
+        </w:rPr>
+        <w:t xml:space="preserve"> by the orientation of the palm around the shaft of the hand (Figure </w:t>
       </w:r>
       <w:r>
         <w:rPr>
@@ -5761,15 +6038,28 @@
     <w:p>
       <w:pPr>
         <w:spacing w:after="120" w:line="360" w:lineRule="auto"/>
-        <w:rPr>
-          <w:rFonts w:ascii="Arial" w:hAnsi="Arial" w:cs="Arial"/>
-        </w:rPr>
-      </w:pPr>
-      <w:r>
-        <w:rPr>
-          <w:rFonts w:ascii="Arial" w:hAnsi="Arial" w:cs="Arial"/>
-        </w:rPr>
-        <w:t xml:space="preserve">Hand location is noted only if it is very specific on the body or in the signing space. If not noted it is understood that sign takes place in the natural space, in front of the upper part of the body. There are several sets of location signs. One set is expressing </w:t>
+        <w:jc w:val="both"/>
+        <w:rPr>
+          <w:rFonts w:ascii="Arial" w:hAnsi="Arial" w:cs="Arial"/>
+        </w:rPr>
+      </w:pPr>
+      <w:r>
+        <w:rPr>
+          <w:rFonts w:ascii="Arial" w:hAnsi="Arial" w:cs="Arial"/>
+        </w:rPr>
+        <w:t xml:space="preserve">Hand location is noted only if it is very specific on the body or in the signing space. If not noted it is understood that sign takes place in the natural space, in front of the upper part of the body. There are </w:t>
+      </w:r>
+      <w:r>
+        <w:rPr>
+          <w:rFonts w:ascii="Arial" w:hAnsi="Arial" w:cs="Arial"/>
+        </w:rPr>
+        <w:t>different sets of location signs. One</w:t>
+      </w:r>
+      <w:r>
+        <w:rPr>
+          <w:rFonts w:ascii="Arial" w:hAnsi="Arial" w:cs="Arial"/>
+        </w:rPr>
+        <w:t xml:space="preserve"> is expressing </w:t>
       </w:r>
       <w:r>
         <w:rPr>
@@ -5823,7 +6113,19 @@
         <w:rPr>
           <w:rFonts w:ascii="Arial" w:hAnsi="Arial" w:cs="Arial"/>
         </w:rPr>
-        <w:t xml:space="preserve"> to the body part. Figure 6 shows the division of the signing space into six horizontal zones.</w:t>
+        <w:t xml:space="preserve"> to the body part. Figure 6 shows the division of the signing space into six horizontal zones</w:t>
+      </w:r>
+      <w:r>
+        <w:rPr>
+          <w:rFonts w:ascii="Arial" w:hAnsi="Arial" w:cs="Arial"/>
+        </w:rPr>
+        <w:t>, each zone is noted with different symbol</w:t>
+      </w:r>
+      <w:r>
+        <w:rPr>
+          <w:rFonts w:ascii="Arial" w:hAnsi="Arial" w:cs="Arial"/>
+        </w:rPr>
+        <w:t>.</w:t>
       </w:r>
       <w:r>
         <w:rPr>
@@ -5836,6 +6138,7 @@
       <w:pPr>
         <w:keepNext/>
         <w:spacing w:after="120" w:line="360" w:lineRule="auto"/>
+        <w:jc w:val="center"/>
       </w:pPr>
       <w:r>
         <w:rPr>
@@ -5844,9 +6147,9 @@
         </w:rPr>
         <w:lastRenderedPageBreak/>
         <w:drawing>
-          <wp:inline distT="0" distB="0" distL="0" distR="0">
-            <wp:extent cx="4671646" cy="3437353"/>
-            <wp:effectExtent l="0" t="0" r="0" b="0"/>
+          <wp:inline distT="0" distB="0" distL="0" distR="0" wp14:anchorId="2958FE25" wp14:editId="561A8C09">
+            <wp:extent cx="4970585" cy="3657310"/>
+            <wp:effectExtent l="0" t="0" r="1905" b="635"/>
             <wp:docPr id="49" name="Picture 49"/>
             <wp:cNvGraphicFramePr>
               <a:graphicFrameLocks xmlns:a="http://schemas.openxmlformats.org/drawingml/2006/main" noChangeAspect="1"/>
@@ -5859,7 +6162,7 @@
                     <pic:cNvPicPr/>
                   </pic:nvPicPr>
                   <pic:blipFill>
-                    <a:blip r:embed="rId15" cstate="print">
+                    <a:blip r:embed="rId18" cstate="print">
                       <a:extLst>
                         <a:ext uri="{28A0092B-C50C-407E-A947-70E740481C1C}">
                           <a14:useLocalDpi xmlns:a14="http://schemas.microsoft.com/office/drawing/2010/main" val="0"/>
@@ -5873,7 +6176,7 @@
                   <pic:spPr>
                     <a:xfrm>
                       <a:off x="0" y="0"/>
-                      <a:ext cx="4674705" cy="3439604"/>
+                      <a:ext cx="4970585" cy="3657310"/>
                     </a:xfrm>
                     <a:prstGeom prst="rect">
                       <a:avLst/>
@@ -5919,6 +6222,7 @@
       <w:pPr>
         <w:keepNext/>
         <w:spacing w:after="120" w:line="360" w:lineRule="auto"/>
+        <w:jc w:val="center"/>
       </w:pPr>
       <w:r>
         <w:rPr>
@@ -5926,9 +6230,9 @@
           <w:noProof/>
         </w:rPr>
         <w:drawing>
-          <wp:inline distT="0" distB="0" distL="0" distR="0" wp14:anchorId="1BBFAC59" wp14:editId="2343A4E8">
-            <wp:extent cx="4806462" cy="2698500"/>
-            <wp:effectExtent l="0" t="0" r="0" b="6985"/>
+          <wp:inline distT="0" distB="0" distL="0" distR="0" wp14:anchorId="537B10C2" wp14:editId="333EB400">
+            <wp:extent cx="5193323" cy="2915695"/>
+            <wp:effectExtent l="0" t="0" r="7620" b="0"/>
             <wp:docPr id="50" name="Picture 50"/>
             <wp:cNvGraphicFramePr>
               <a:graphicFrameLocks xmlns:a="http://schemas.openxmlformats.org/drawingml/2006/main" noChangeAspect="1"/>
@@ -5941,7 +6245,7 @@
                     <pic:cNvPicPr/>
                   </pic:nvPicPr>
                   <pic:blipFill>
-                    <a:blip r:embed="rId16" cstate="print">
+                    <a:blip r:embed="rId19" cstate="print">
                       <a:extLst>
                         <a:ext uri="{28A0092B-C50C-407E-A947-70E740481C1C}">
                           <a14:useLocalDpi xmlns:a14="http://schemas.microsoft.com/office/drawing/2010/main" val="0"/>
@@ -5955,7 +6259,7 @@
                   <pic:spPr>
                     <a:xfrm>
                       <a:off x="0" y="0"/>
-                      <a:ext cx="4819659" cy="2705909"/>
+                      <a:ext cx="5221966" cy="2931776"/>
                     </a:xfrm>
                     <a:prstGeom prst="rect">
                       <a:avLst/>
@@ -5999,88 +6303,1203 @@
       <w:r>
         <w:t>: Six zones of signing space</w:t>
       </w:r>
+      <w:r>
+        <w:t xml:space="preserve"> and their symbols</w:t>
+      </w:r>
     </w:p>
     <w:p>
       <w:pPr>
         <w:pStyle w:val="Heading4"/>
       </w:pPr>
       <w:r>
+        <w:lastRenderedPageBreak/>
         <w:t>Movement</w:t>
       </w:r>
     </w:p>
     <w:p>
-      <w:r>
+      <w:pPr>
+        <w:spacing w:after="120" w:line="360" w:lineRule="auto"/>
+        <w:jc w:val="both"/>
+        <w:rPr>
+          <w:rFonts w:ascii="Arial" w:hAnsi="Arial" w:cs="Arial"/>
+        </w:rPr>
+      </w:pPr>
+      <w:r>
+        <w:rPr>
+          <w:rFonts w:ascii="Arial" w:hAnsi="Arial" w:cs="Arial"/>
+        </w:rPr>
         <w:t xml:space="preserve">There are few aspects of the movement that have to be considered when describing movement in signs: </w:t>
       </w:r>
       <w:r>
         <w:rPr>
+          <w:rFonts w:ascii="Arial" w:hAnsi="Arial" w:cs="Arial"/>
           <w:b/>
         </w:rPr>
         <w:t>Movement type, Manner of movement, Repetitions, Order of movement symbols</w:t>
       </w:r>
       <w:r>
+        <w:rPr>
+          <w:rFonts w:ascii="Arial" w:hAnsi="Arial" w:cs="Arial"/>
+        </w:rPr>
         <w:t>. The distinguished types of movement are: straight, curved, wavy, zigzag, circular and spiral.</w:t>
       </w:r>
     </w:p>
     <w:p>
+      <w:pPr>
+        <w:spacing w:after="120" w:line="360" w:lineRule="auto"/>
+        <w:jc w:val="both"/>
+        <w:rPr>
+          <w:rFonts w:ascii="Arial" w:hAnsi="Arial" w:cs="Arial"/>
+        </w:rPr>
+      </w:pPr>
+      <w:r>
+        <w:rPr>
+          <w:rFonts w:ascii="Arial" w:hAnsi="Arial" w:cs="Arial"/>
+        </w:rPr>
+        <w:t xml:space="preserve">The </w:t>
+      </w:r>
+      <w:r>
+        <w:rPr>
+          <w:rFonts w:ascii="Arial" w:hAnsi="Arial" w:cs="Arial"/>
+        </w:rPr>
+        <w:t>manner of movement aims do describe size, speed and intensity of the movement. There are three degrees of size: large, n</w:t>
+      </w:r>
+      <w:r>
+        <w:rPr>
+          <w:rFonts w:ascii="Arial" w:hAnsi="Arial" w:cs="Arial"/>
+        </w:rPr>
+        <w:t>ormal and small and o</w:t>
+      </w:r>
+      <w:r>
+        <w:rPr>
+          <w:rFonts w:ascii="Arial" w:hAnsi="Arial" w:cs="Arial"/>
+        </w:rPr>
+        <w:t xml:space="preserve">nly large and small size are explicitly notated. The speed and intensity are described as: fast movement, slow movement, tense, hold or rest (usually on onset or offset of the movement), abrupt halt at the end of the movement. </w:t>
+      </w:r>
+    </w:p>
+    <w:p>
+      <w:pPr>
+        <w:spacing w:after="120" w:line="360" w:lineRule="auto"/>
+        <w:jc w:val="both"/>
+        <w:rPr>
+          <w:rFonts w:ascii="Arial" w:hAnsi="Arial" w:cs="Arial"/>
+        </w:rPr>
+      </w:pPr>
+      <w:r>
+        <w:rPr>
+          <w:rFonts w:ascii="Arial" w:hAnsi="Arial" w:cs="Arial"/>
+        </w:rPr>
+        <w:t xml:space="preserve">Two types of repetitions are distinguished. Ones which lead back to the beginning of the movement and those whose initial position continuously change. The number of repetitions is indicated by the number of repeating symbols. </w:t>
+      </w:r>
+    </w:p>
+    <w:p>
+      <w:pPr>
+        <w:spacing w:after="0" w:line="360" w:lineRule="auto"/>
+        <w:jc w:val="both"/>
+        <w:rPr>
+          <w:rFonts w:ascii="Arial" w:hAnsi="Arial" w:cs="Arial"/>
+        </w:rPr>
+      </w:pPr>
+      <w:r>
+        <w:rPr>
+          <w:rFonts w:ascii="Arial" w:hAnsi="Arial" w:cs="Arial"/>
+        </w:rPr>
+        <w:t>The order of notation of these aspects is strongly defined as follows:</w:t>
+      </w:r>
+    </w:p>
+    <w:p>
+      <w:pPr>
+        <w:pStyle w:val="ListParagraph"/>
+        <w:numPr>
+          <w:ilvl w:val="0"/>
+          <w:numId w:val="25"/>
+        </w:numPr>
+        <w:spacing w:after="0"/>
+      </w:pPr>
+      <w:r>
+        <w:t>Circling movement or direct movement</w:t>
+      </w:r>
+    </w:p>
+    <w:p>
+      <w:pPr>
+        <w:pStyle w:val="ListParagraph"/>
+        <w:numPr>
+          <w:ilvl w:val="0"/>
+          <w:numId w:val="25"/>
+        </w:numPr>
+      </w:pPr>
+      <w:r>
+        <w:t>Type of movement:</w:t>
+      </w:r>
+    </w:p>
+    <w:p>
+      <w:pPr>
+        <w:pStyle w:val="ListParagraph"/>
+        <w:numPr>
+          <w:ilvl w:val="0"/>
+          <w:numId w:val="25"/>
+        </w:numPr>
+      </w:pPr>
+      <w:r>
+        <w:t xml:space="preserve">Manner of movement </w:t>
+      </w:r>
+    </w:p>
+    <w:p>
+      <w:pPr>
+        <w:pStyle w:val="ListParagraph"/>
+        <w:numPr>
+          <w:ilvl w:val="0"/>
+          <w:numId w:val="25"/>
+        </w:numPr>
+      </w:pPr>
+      <w:r>
+        <w:t>Repetition</w:t>
+      </w:r>
+    </w:p>
+    <w:p>
+      <w:pPr>
+        <w:pStyle w:val="Heading4"/>
+      </w:pPr>
+      <w:r>
+        <w:t>Two handed signs</w:t>
+      </w:r>
+    </w:p>
+    <w:p>
+      <w:pPr>
+        <w:spacing w:after="120" w:line="360" w:lineRule="auto"/>
+        <w:jc w:val="both"/>
+        <w:rPr>
+          <w:rFonts w:ascii="Arial" w:hAnsi="Arial" w:cs="Arial"/>
+        </w:rPr>
+      </w:pPr>
+      <w:r>
+        <w:rPr>
+          <w:rFonts w:ascii="Arial" w:hAnsi="Arial" w:cs="Arial"/>
+        </w:rPr>
+        <w:t>Two handed signs are divided into symmetrical and nonsymmetrical signs. In the symmetrical ones both hands show the same handshape and therefore only the dominant hand is notated. But the coordination of both hands should be noted either as mirrored or parallel. Also</w:t>
+      </w:r>
+      <w:r>
+        <w:rPr>
+          <w:rFonts w:ascii="Arial" w:hAnsi="Arial" w:cs="Arial"/>
+        </w:rPr>
+        <w:t xml:space="preserve"> should be noted if</w:t>
+      </w:r>
+      <w:r>
+        <w:rPr>
+          <w:rFonts w:ascii="Arial" w:hAnsi="Arial" w:cs="Arial"/>
+        </w:rPr>
+        <w:t xml:space="preserve"> the movement in both hands occur</w:t>
+      </w:r>
+      <w:r>
+        <w:rPr>
+          <w:rFonts w:ascii="Arial" w:hAnsi="Arial" w:cs="Arial"/>
+        </w:rPr>
+        <w:t>s</w:t>
+      </w:r>
+      <w:r>
+        <w:rPr>
+          <w:rFonts w:ascii="Arial" w:hAnsi="Arial" w:cs="Arial"/>
+        </w:rPr>
+        <w:t xml:space="preserve"> simulta</w:t>
+      </w:r>
+      <w:r>
+        <w:rPr>
+          <w:rFonts w:ascii="Arial" w:hAnsi="Arial" w:cs="Arial"/>
+        </w:rPr>
+        <w:t>neously or alte</w:t>
+      </w:r>
+      <w:r>
+        <w:rPr>
+          <w:rFonts w:ascii="Arial" w:hAnsi="Arial" w:cs="Arial"/>
+        </w:rPr>
+        <w:t>rnately</w:t>
+      </w:r>
+      <w:r>
+        <w:rPr>
+          <w:rFonts w:ascii="Arial" w:hAnsi="Arial" w:cs="Arial"/>
+        </w:rPr>
+        <w:t xml:space="preserve">. In case of nonsymmetrical signs, the movement occurs only with the dominant hand and the handshapes are often different, therefore notation for both hands is needed. Always the notation of the dominant hand should precede the non-dominant. </w:t>
+      </w:r>
+    </w:p>
+    <w:p>
+      <w:pPr>
+        <w:pStyle w:val="Heading4"/>
+      </w:pPr>
+      <w:r>
+        <w:t>Conclusion</w:t>
+      </w:r>
+    </w:p>
+    <w:p>
+      <w:pPr>
+        <w:spacing w:after="120" w:line="360" w:lineRule="auto"/>
+        <w:jc w:val="both"/>
+        <w:rPr>
+          <w:rFonts w:ascii="Arial" w:hAnsi="Arial" w:cs="Arial"/>
+        </w:rPr>
+      </w:pPr>
+      <w:r>
+        <w:rPr>
+          <w:rFonts w:ascii="Arial" w:hAnsi="Arial" w:cs="Arial"/>
+        </w:rPr>
+        <w:t>Sign language and spoken language developed separately and this led to different linguistic structures, restricting people with haring and speaking impairments from vast information and free communication.</w:t>
+      </w:r>
+      <w:r>
+        <w:rPr>
+          <w:rFonts w:ascii="Arial" w:hAnsi="Arial" w:cs="Arial"/>
+        </w:rPr>
+        <w:t xml:space="preserve"> Linguist have been working on developing good sign representation as it is </w:t>
+      </w:r>
+      <w:r>
+        <w:rPr>
+          <w:rFonts w:ascii="Arial" w:hAnsi="Arial" w:cs="Arial"/>
+        </w:rPr>
+        <w:t xml:space="preserve">important from many aspects. </w:t>
+      </w:r>
+      <w:r>
+        <w:rPr>
+          <w:rFonts w:ascii="Arial" w:hAnsi="Arial" w:cs="Arial"/>
+        </w:rPr>
+        <w:t>Although it is not very accepted by deaf community, because of its complexity, t</w:t>
+      </w:r>
+      <w:r>
+        <w:rPr>
+          <w:rFonts w:ascii="Arial" w:hAnsi="Arial" w:cs="Arial"/>
+        </w:rPr>
+        <w:t>he Hamburg Notation System seems to be</w:t>
+      </w:r>
+      <w:r>
+        <w:rPr>
+          <w:rFonts w:ascii="Arial" w:hAnsi="Arial" w:cs="Arial"/>
+        </w:rPr>
+        <w:t xml:space="preserve"> a good choice for </w:t>
+      </w:r>
+      <w:r>
+        <w:rPr>
+          <w:rFonts w:ascii="Arial" w:hAnsi="Arial" w:cs="Arial"/>
+        </w:rPr>
+        <w:t xml:space="preserve">representing signs in computer, as it was developed with the idea to be </w:t>
+      </w:r>
+      <w:r>
+        <w:rPr>
+          <w:rFonts w:ascii="Arial" w:hAnsi="Arial" w:cs="Arial"/>
+        </w:rPr>
+        <w:t>available for international use and easy for computer implementation.</w:t>
+      </w:r>
+    </w:p>
+    <w:p>
+      <w:pPr>
+        <w:pStyle w:val="Heading2"/>
+      </w:pPr>
       <w:r>
         <w:lastRenderedPageBreak/>
-        <w:t xml:space="preserve">The </w:t>
-      </w:r>
-      <w:r>
-        <w:t xml:space="preserve">manner of movement aims do describe size, speed and intensity of the movement. There are three degrees of size: large, normal and small. Only large and small size are explicitly notated. The speed and intensity are described as: fast movement, slow movement, tense, hold or rest (usually on onset or offset of the movement), abrupt halt at the end of the movement. </w:t>
-      </w:r>
-    </w:p>
-    <w:p>
-      <w:r>
-        <w:t xml:space="preserve">Two types of repetitions are distinguished. Ones which lead back to the beginning of the movement and those whose initial position continuously change. The number of repetitions is indicated by the number of repeating symbols. </w:t>
-      </w:r>
-    </w:p>
-    <w:p>
-      <w:pPr>
-        <w:pStyle w:val="Heading4"/>
-      </w:pPr>
-      <w:r>
-        <w:t>Two handed signs</w:t>
-      </w:r>
-    </w:p>
-    <w:p>
-      <w:r>
-        <w:t>Two handed signs are divided into symmetrical and nonsymmetrical signs. In the symmetrical ones both hands show the same handshape and therefore only the dominant hand is notated. But the coordination of both hands should be noted either as mirrored or parallel. Also</w:t>
-      </w:r>
-      <w:r>
-        <w:t xml:space="preserve"> should be noted if</w:t>
-      </w:r>
-      <w:r>
-        <w:t xml:space="preserve"> the movement in both hands may occur simulta</w:t>
-      </w:r>
-      <w:r>
-        <w:t>neously or alte</w:t>
-      </w:r>
-      <w:r>
-        <w:t>rnately</w:t>
-      </w:r>
-      <w:r>
-        <w:t xml:space="preserve">. In case of nonsymmetrical signs, the movement occurs only with the dominant hand and the handshapes are often different, therefore notation for both hands is needed. Always the notation of the dominant hand should precede the non-dominant. </w:t>
-      </w:r>
-      <w:bookmarkStart w:id="8" w:name="_GoBack"/>
-      <w:bookmarkEnd w:id="8"/>
+        <w:t>Optical-based motion capture for sign language synthesis</w:t>
+      </w:r>
+    </w:p>
+    <w:p>
+      <w:pPr>
+        <w:spacing w:after="120" w:line="360" w:lineRule="auto"/>
+        <w:jc w:val="both"/>
+        <w:rPr>
+          <w:rFonts w:ascii="Arial" w:hAnsi="Arial" w:cs="Arial"/>
+        </w:rPr>
+      </w:pPr>
+      <w:r>
+        <w:rPr>
+          <w:rFonts w:ascii="Arial" w:hAnsi="Arial" w:cs="Arial"/>
+        </w:rPr>
+        <w:t xml:space="preserve">There have been several research projects for developing assistive technology for Deaf population. </w:t>
+      </w:r>
+      <w:r>
+        <w:rPr>
+          <w:rFonts w:ascii="Arial" w:hAnsi="Arial" w:cs="Arial"/>
+        </w:rPr>
+        <w:t>They are based on different techniques, such as key frame techniques and procedural synthesis. As it is explained in [</w:t>
+      </w:r>
+      <w:hyperlink w:anchor="_L._Naert,_C." w:history="1">
+        <w:r>
+          <w:rPr>
+            <w:rStyle w:val="Hyperlink"/>
+            <w:rFonts w:ascii="Arial" w:hAnsi="Arial" w:cs="Arial"/>
+          </w:rPr>
+          <w:t>13</w:t>
+        </w:r>
+      </w:hyperlink>
+      <w:r>
+        <w:rPr>
+          <w:rFonts w:ascii="Arial" w:hAnsi="Arial" w:cs="Arial"/>
+        </w:rPr>
+        <w:t>] they allow fine control over the movement of the signing avatar, but it might be poorly accepted by people, because of lack of human-like movements. Scientists as McDonald</w:t>
+      </w:r>
+      <w:r>
+        <w:rPr>
+          <w:rFonts w:ascii="Arial" w:hAnsi="Arial" w:cs="Arial"/>
+        </w:rPr>
+        <w:t xml:space="preserve"> et al [</w:t>
+      </w:r>
+      <w:hyperlink w:anchor="_J._McDonald,_R." w:history="1">
+        <w:r>
+          <w:rPr>
+            <w:rStyle w:val="Hyperlink"/>
+            <w:rFonts w:ascii="Arial" w:hAnsi="Arial" w:cs="Arial"/>
+          </w:rPr>
+          <w:t>4</w:t>
+        </w:r>
+      </w:hyperlink>
+      <w:r>
+        <w:rPr>
+          <w:rFonts w:ascii="Arial" w:hAnsi="Arial" w:cs="Arial"/>
+        </w:rPr>
+        <w:t>] work</w:t>
+      </w:r>
+      <w:r>
+        <w:rPr>
+          <w:rFonts w:ascii="Arial" w:hAnsi="Arial" w:cs="Arial"/>
+        </w:rPr>
+        <w:t xml:space="preserve"> on resolving this problem by analyzing noise in motion capture data and adding the human-specific noise in the key-frame driven motion. Other approach is data-driven synthesis. When used with MoCap data from real signer the</w:t>
+      </w:r>
+      <w:r>
+        <w:rPr>
+          <w:rFonts w:ascii="Arial" w:hAnsi="Arial" w:cs="Arial"/>
+        </w:rPr>
+        <w:t xml:space="preserve"> motion is preserved and therefore the</w:t>
+      </w:r>
+      <w:r>
+        <w:rPr>
+          <w:rFonts w:ascii="Arial" w:hAnsi="Arial" w:cs="Arial"/>
+        </w:rPr>
+        <w:t xml:space="preserve"> animation is more human-like. </w:t>
+      </w:r>
+    </w:p>
+    <w:p>
+      <w:pPr>
+        <w:spacing w:after="120" w:line="360" w:lineRule="auto"/>
+        <w:jc w:val="both"/>
+        <w:rPr>
+          <w:rFonts w:ascii="Arial" w:hAnsi="Arial" w:cs="Arial"/>
+        </w:rPr>
+      </w:pPr>
+      <w:r>
+        <w:rPr>
+          <w:rFonts w:ascii="Arial" w:hAnsi="Arial" w:cs="Arial"/>
+        </w:rPr>
+        <w:t xml:space="preserve">On the other </w:t>
+      </w:r>
+      <w:r>
+        <w:rPr>
+          <w:rFonts w:ascii="Arial" w:hAnsi="Arial" w:cs="Arial"/>
+        </w:rPr>
+        <w:t>hand,</w:t>
+      </w:r>
+      <w:r>
+        <w:rPr>
+          <w:rFonts w:ascii="Arial" w:hAnsi="Arial" w:cs="Arial"/>
+        </w:rPr>
+        <w:t xml:space="preserve"> </w:t>
+      </w:r>
+      <w:r>
+        <w:rPr>
+          <w:rFonts w:ascii="Arial" w:hAnsi="Arial" w:cs="Arial"/>
+        </w:rPr>
+        <w:t>this approach needs a rich MoCap dataset for sign language, which faces other challenges. As mentioned before SL is</w:t>
+      </w:r>
+      <w:r>
+        <w:rPr>
+          <w:rFonts w:ascii="Arial" w:hAnsi="Arial" w:cs="Arial"/>
+        </w:rPr>
+        <w:t xml:space="preserve"> a complex composition of </w:t>
+      </w:r>
+      <w:r>
+        <w:rPr>
+          <w:rFonts w:ascii="Arial" w:hAnsi="Arial" w:cs="Arial"/>
+        </w:rPr>
+        <w:t>simultaneously</w:t>
+      </w:r>
+      <w:r>
+        <w:rPr>
+          <w:rFonts w:ascii="Arial" w:hAnsi="Arial" w:cs="Arial"/>
+        </w:rPr>
+        <w:t xml:space="preserve"> movements of different parts of human body. </w:t>
+      </w:r>
+      <w:r>
+        <w:rPr>
+          <w:rFonts w:ascii="Arial" w:hAnsi="Arial" w:cs="Arial"/>
+        </w:rPr>
+        <w:t>The difficulty is to</w:t>
+      </w:r>
+      <w:r>
+        <w:rPr>
+          <w:rFonts w:ascii="Arial" w:hAnsi="Arial" w:cs="Arial"/>
+        </w:rPr>
+        <w:t xml:space="preserve"> record and</w:t>
+      </w:r>
+      <w:r>
+        <w:rPr>
+          <w:rFonts w:ascii="Arial" w:hAnsi="Arial" w:cs="Arial"/>
+        </w:rPr>
+        <w:t xml:space="preserve"> synchronize all </w:t>
+      </w:r>
+      <w:r>
+        <w:rPr>
+          <w:rFonts w:ascii="Arial" w:hAnsi="Arial" w:cs="Arial"/>
+        </w:rPr>
+        <w:t>these components</w:t>
+      </w:r>
+      <w:r>
+        <w:rPr>
+          <w:rFonts w:ascii="Arial" w:hAnsi="Arial" w:cs="Arial"/>
+        </w:rPr>
+        <w:t>, because every utterance can be done with time and special variance even if performed by one signer. At university of West Bohemia face this problem by using</w:t>
+      </w:r>
+      <w:r>
+        <w:rPr>
+          <w:rFonts w:ascii="Arial" w:hAnsi="Arial" w:cs="Arial"/>
+        </w:rPr>
+        <w:t xml:space="preserve"> </w:t>
+      </w:r>
+      <w:r>
+        <w:rPr>
+          <w:rFonts w:ascii="Arial" w:hAnsi="Arial" w:cs="Arial"/>
+        </w:rPr>
+        <w:t>the sta</w:t>
+      </w:r>
+      <w:r>
+        <w:rPr>
+          <w:rFonts w:ascii="Arial" w:hAnsi="Arial" w:cs="Arial"/>
+        </w:rPr>
+        <w:t>t</w:t>
+      </w:r>
+      <w:r>
+        <w:rPr>
+          <w:rFonts w:ascii="Arial" w:hAnsi="Arial" w:cs="Arial"/>
+        </w:rPr>
+        <w:t>e-of-the-</w:t>
+      </w:r>
+      <w:r>
+        <w:rPr>
+          <w:rFonts w:ascii="Arial" w:hAnsi="Arial" w:cs="Arial"/>
+        </w:rPr>
+        <w:t xml:space="preserve">art </w:t>
+      </w:r>
+      <w:r>
+        <w:rPr>
+          <w:rFonts w:ascii="Arial" w:hAnsi="Arial" w:cs="Arial"/>
+        </w:rPr>
+        <w:t>device</w:t>
+      </w:r>
+      <w:r>
+        <w:rPr>
+          <w:rFonts w:ascii="Arial" w:hAnsi="Arial" w:cs="Arial"/>
+        </w:rPr>
+        <w:t xml:space="preserve"> for motion capturing [</w:t>
+      </w:r>
+      <w:hyperlink w:anchor="_P._Jedli_cka,_Z." w:history="1">
+        <w:r>
+          <w:rPr>
+            <w:rStyle w:val="Hyperlink"/>
+            <w:rFonts w:ascii="Arial" w:hAnsi="Arial" w:cs="Arial"/>
+          </w:rPr>
+          <w:t>12</w:t>
+        </w:r>
+      </w:hyperlink>
+      <w:r>
+        <w:rPr>
+          <w:rFonts w:ascii="Arial" w:hAnsi="Arial" w:cs="Arial"/>
+        </w:rPr>
+        <w:t xml:space="preserve">]. </w:t>
+      </w:r>
+      <w:r>
+        <w:rPr>
+          <w:rFonts w:ascii="Arial" w:hAnsi="Arial" w:cs="Arial"/>
+        </w:rPr>
+        <w:t>The system t</w:t>
+      </w:r>
+      <w:r>
+        <w:rPr>
+          <w:rFonts w:ascii="Arial" w:hAnsi="Arial" w:cs="Arial"/>
+        </w:rPr>
+        <w:t xml:space="preserve">hey use </w:t>
+      </w:r>
+      <w:r>
+        <w:rPr>
+          <w:rFonts w:ascii="Arial" w:hAnsi="Arial" w:cs="Arial"/>
+        </w:rPr>
+        <w:t xml:space="preserve">is </w:t>
+      </w:r>
+      <w:r>
+        <w:rPr>
+          <w:rFonts w:ascii="Arial" w:hAnsi="Arial" w:cs="Arial"/>
+        </w:rPr>
+        <w:t xml:space="preserve">combination of different cameras and retro-reflexive markers with different sizes for different body parts. </w:t>
+      </w:r>
+      <w:r>
+        <w:rPr>
+          <w:rFonts w:ascii="Arial" w:hAnsi="Arial" w:cs="Arial"/>
+        </w:rPr>
+        <w:t xml:space="preserve">As this is a new approach, the data set is not that rich yet. </w:t>
+      </w:r>
+    </w:p>
+    <w:p>
+      <w:pPr>
+        <w:spacing w:after="120" w:line="360" w:lineRule="auto"/>
+        <w:jc w:val="both"/>
+        <w:rPr>
+          <w:rFonts w:ascii="Arial" w:hAnsi="Arial" w:cs="Arial"/>
+        </w:rPr>
+      </w:pPr>
+      <w:r>
+        <w:rPr>
+          <w:rFonts w:ascii="Arial" w:hAnsi="Arial" w:cs="Arial"/>
+        </w:rPr>
+        <w:t xml:space="preserve">Datasets for SL may differ in their content. Some contain isolated utterances </w:t>
+      </w:r>
+      <w:r>
+        <w:rPr>
+          <w:rFonts w:ascii="Arial" w:hAnsi="Arial" w:cs="Arial"/>
+        </w:rPr>
+        <w:t>other</w:t>
+      </w:r>
+      <w:r>
+        <w:rPr>
+          <w:rFonts w:ascii="Arial" w:hAnsi="Arial" w:cs="Arial"/>
+        </w:rPr>
+        <w:t xml:space="preserve"> whole sentences or phrases </w:t>
+      </w:r>
+      <w:r>
+        <w:rPr>
+          <w:rFonts w:ascii="Arial" w:hAnsi="Arial" w:cs="Arial"/>
+        </w:rPr>
+        <w:t>with</w:t>
+      </w:r>
+      <w:r>
+        <w:rPr>
+          <w:rFonts w:ascii="Arial" w:hAnsi="Arial" w:cs="Arial"/>
+        </w:rPr>
+        <w:t xml:space="preserve"> continuous utterances. For the purpose of my work I have used the dataset with isolated utterance. </w:t>
+      </w:r>
     </w:p>
     <w:p>
       <w:pPr>
         <w:pStyle w:val="Heading2"/>
       </w:pPr>
-      <w:r>
-        <w:t>methods for segmentation // kinematic movement analysis</w:t>
+      <w:bookmarkStart w:id="11" w:name="_Toc520963423"/>
+      <w:r>
+        <w:t xml:space="preserve">Segmentation of SL </w:t>
+      </w:r>
+      <w:bookmarkEnd w:id="11"/>
+    </w:p>
+    <w:p>
+      <w:pPr>
+        <w:spacing w:after="120" w:line="360" w:lineRule="auto"/>
+        <w:jc w:val="both"/>
+        <w:rPr>
+          <w:rFonts w:ascii="Arial" w:hAnsi="Arial" w:cs="Arial"/>
+        </w:rPr>
+      </w:pPr>
+      <w:r>
+        <w:rPr>
+          <w:rFonts w:ascii="Arial" w:hAnsi="Arial" w:cs="Arial"/>
+        </w:rPr>
+        <w:t>The benefits of data-driven methods</w:t>
+      </w:r>
+      <w:r>
+        <w:rPr>
+          <w:rFonts w:ascii="Arial" w:hAnsi="Arial" w:cs="Arial"/>
+        </w:rPr>
+        <w:t xml:space="preserve"> for SL synthesis</w:t>
+      </w:r>
+      <w:r>
+        <w:rPr>
+          <w:rFonts w:ascii="Arial" w:hAnsi="Arial" w:cs="Arial"/>
+        </w:rPr>
+        <w:t xml:space="preserve"> were discussed in the previous section, but </w:t>
+      </w:r>
+      <w:r>
+        <w:rPr>
+          <w:rFonts w:ascii="Arial" w:hAnsi="Arial" w:cs="Arial"/>
+        </w:rPr>
+        <w:t xml:space="preserve">in order to have good and valid results the data must reliable. </w:t>
+      </w:r>
+      <w:r>
+        <w:rPr>
+          <w:rFonts w:ascii="Arial" w:hAnsi="Arial" w:cs="Arial"/>
+        </w:rPr>
+        <w:t>B</w:t>
+      </w:r>
+      <w:r>
+        <w:rPr>
+          <w:rFonts w:ascii="Arial" w:hAnsi="Arial" w:cs="Arial"/>
+        </w:rPr>
+        <w:t xml:space="preserve">efore proceeding to </w:t>
+      </w:r>
+      <w:r>
+        <w:rPr>
+          <w:rFonts w:ascii="Arial" w:hAnsi="Arial" w:cs="Arial"/>
+        </w:rPr>
+        <w:t>any kind of</w:t>
+      </w:r>
+      <w:r>
+        <w:rPr>
+          <w:rFonts w:ascii="Arial" w:hAnsi="Arial" w:cs="Arial"/>
+        </w:rPr>
+        <w:t xml:space="preserve"> analysis the data need to be structured in forms that</w:t>
+      </w:r>
+      <w:r>
+        <w:rPr>
+          <w:rFonts w:ascii="Arial" w:hAnsi="Arial" w:cs="Arial"/>
+        </w:rPr>
+        <w:t xml:space="preserve"> suits the final purposes</w:t>
+      </w:r>
+    </w:p>
+    <w:p>
+      <w:pPr>
+        <w:spacing w:after="120" w:line="360" w:lineRule="auto"/>
+        <w:jc w:val="both"/>
+        <w:rPr>
+          <w:rFonts w:ascii="Arial" w:hAnsi="Arial" w:cs="Arial"/>
+        </w:rPr>
+      </w:pPr>
+      <w:r>
+        <w:rPr>
+          <w:rFonts w:ascii="Arial" w:hAnsi="Arial" w:cs="Arial"/>
+        </w:rPr>
+        <w:t xml:space="preserve">Segmentation is the process of </w:t>
+      </w:r>
+      <w:r>
+        <w:rPr>
+          <w:rFonts w:ascii="Arial" w:hAnsi="Arial" w:cs="Arial"/>
+        </w:rPr>
+        <w:t>breaking a continuous sequence of movement data into smaller and meaningful components.</w:t>
+      </w:r>
+      <w:r>
+        <w:rPr>
+          <w:rFonts w:ascii="Arial" w:hAnsi="Arial" w:cs="Arial"/>
+        </w:rPr>
+        <w:t xml:space="preserve"> </w:t>
+      </w:r>
+      <w:r>
+        <w:rPr>
+          <w:rFonts w:ascii="Arial" w:hAnsi="Arial" w:cs="Arial"/>
+        </w:rPr>
+        <w:t>The process consists of d</w:t>
+      </w:r>
+      <w:r>
+        <w:rPr>
+          <w:rFonts w:ascii="Arial" w:hAnsi="Arial" w:cs="Arial"/>
+        </w:rPr>
+        <w:t xml:space="preserve">etermining the exact </w:t>
+      </w:r>
+      <w:r>
+        <w:rPr>
+          <w:rFonts w:ascii="Arial" w:hAnsi="Arial" w:cs="Arial"/>
+        </w:rPr>
+        <w:t>beginning</w:t>
+      </w:r>
+      <w:r>
+        <w:rPr>
+          <w:rFonts w:ascii="Arial" w:hAnsi="Arial" w:cs="Arial"/>
+        </w:rPr>
+        <w:t xml:space="preserve"> and end</w:t>
+      </w:r>
+      <w:r>
+        <w:rPr>
+          <w:rFonts w:ascii="Arial" w:hAnsi="Arial" w:cs="Arial"/>
+        </w:rPr>
+        <w:t>ing</w:t>
+      </w:r>
+      <w:r>
+        <w:rPr>
+          <w:rFonts w:ascii="Arial" w:hAnsi="Arial" w:cs="Arial"/>
+        </w:rPr>
+        <w:t xml:space="preserve"> frame</w:t>
+      </w:r>
+      <w:r>
+        <w:rPr>
+          <w:rFonts w:ascii="Arial" w:hAnsi="Arial" w:cs="Arial"/>
+        </w:rPr>
+        <w:t>s</w:t>
+      </w:r>
+      <w:r>
+        <w:rPr>
+          <w:rFonts w:ascii="Arial" w:hAnsi="Arial" w:cs="Arial"/>
+        </w:rPr>
+        <w:t xml:space="preserve"> of this meaningful component</w:t>
+      </w:r>
+      <w:r>
+        <w:rPr>
+          <w:rFonts w:ascii="Arial" w:hAnsi="Arial" w:cs="Arial"/>
+        </w:rPr>
+        <w:t>. Identifying of</w:t>
+      </w:r>
+      <w:r>
+        <w:rPr>
+          <w:rFonts w:ascii="Arial" w:hAnsi="Arial" w:cs="Arial"/>
+        </w:rPr>
+        <w:t xml:space="preserve"> </w:t>
+      </w:r>
+      <w:r>
+        <w:rPr>
+          <w:rFonts w:ascii="Arial" w:hAnsi="Arial" w:cs="Arial"/>
+        </w:rPr>
+        <w:t xml:space="preserve">segments is challenging task due to </w:t>
+      </w:r>
+      <w:r>
+        <w:rPr>
+          <w:rFonts w:ascii="Arial" w:hAnsi="Arial" w:cs="Arial"/>
+        </w:rPr>
+        <w:t>multidimensional nature of SL.</w:t>
+      </w:r>
+    </w:p>
+    <w:p>
+      <w:pPr>
+        <w:spacing w:after="120" w:line="360" w:lineRule="auto"/>
+        <w:jc w:val="both"/>
+        <w:rPr>
+          <w:rFonts w:ascii="Arial" w:hAnsi="Arial" w:cs="Arial"/>
+        </w:rPr>
+      </w:pPr>
+      <w:r>
+        <w:rPr>
+          <w:rFonts w:ascii="Arial" w:hAnsi="Arial" w:cs="Arial"/>
+        </w:rPr>
+        <w:t>There is a study over French sign language [</w:t>
+      </w:r>
+      <w:hyperlink w:anchor="_L._Naert,_C." w:history="1">
+        <w:r>
+          <w:rPr>
+            <w:rStyle w:val="Hyperlink"/>
+            <w:rFonts w:ascii="Arial" w:hAnsi="Arial" w:cs="Arial"/>
+          </w:rPr>
+          <w:t>13</w:t>
+        </w:r>
+      </w:hyperlink>
+      <w:r>
+        <w:rPr>
+          <w:rFonts w:ascii="Arial" w:hAnsi="Arial" w:cs="Arial"/>
+        </w:rPr>
+        <w:t xml:space="preserve">] </w:t>
+      </w:r>
+      <w:r>
+        <w:rPr>
+          <w:rFonts w:ascii="Arial" w:hAnsi="Arial" w:cs="Arial"/>
+        </w:rPr>
+        <w:t xml:space="preserve">which is based on manually annotated data, segmentation is performed by expert annotators (deaf signers). As it is explained in </w:t>
+      </w:r>
+      <w:r>
+        <w:rPr>
+          <w:rFonts w:ascii="Arial" w:hAnsi="Arial" w:cs="Arial"/>
+        </w:rPr>
+        <w:t>the</w:t>
+      </w:r>
+      <w:r>
+        <w:rPr>
+          <w:rFonts w:ascii="Arial" w:hAnsi="Arial" w:cs="Arial"/>
+        </w:rPr>
+        <w:t xml:space="preserve"> paper </w:t>
+      </w:r>
+      <w:r>
+        <w:rPr>
+          <w:rFonts w:ascii="Arial" w:hAnsi="Arial" w:cs="Arial"/>
+        </w:rPr>
+        <w:lastRenderedPageBreak/>
+        <w:t xml:space="preserve">manual segmentation and annotation is laborious and time-consuming process. </w:t>
+      </w:r>
+      <w:r>
+        <w:rPr>
+          <w:rFonts w:ascii="Arial" w:hAnsi="Arial" w:cs="Arial"/>
+        </w:rPr>
+        <w:t>Identifying the exact start and end frame made by human</w:t>
+      </w:r>
+      <w:r>
+        <w:rPr>
+          <w:rFonts w:ascii="Arial" w:hAnsi="Arial" w:cs="Arial"/>
+        </w:rPr>
+        <w:t xml:space="preserve"> is </w:t>
+      </w:r>
+      <w:r>
+        <w:rPr>
+          <w:rFonts w:ascii="Arial" w:hAnsi="Arial" w:cs="Arial"/>
+        </w:rPr>
+        <w:t>subject to variability</w:t>
+      </w:r>
+      <w:r>
+        <w:rPr>
+          <w:rFonts w:ascii="Arial" w:hAnsi="Arial" w:cs="Arial"/>
+        </w:rPr>
+        <w:t>, even if made by exp</w:t>
+      </w:r>
+      <w:r>
+        <w:rPr>
+          <w:rFonts w:ascii="Arial" w:hAnsi="Arial" w:cs="Arial"/>
+        </w:rPr>
+        <w:t>erts</w:t>
+      </w:r>
+      <w:r>
+        <w:rPr>
+          <w:rFonts w:ascii="Arial" w:hAnsi="Arial" w:cs="Arial"/>
+        </w:rPr>
+        <w:t xml:space="preserve">. </w:t>
+      </w:r>
+      <w:r>
+        <w:rPr>
+          <w:rFonts w:ascii="Arial" w:hAnsi="Arial" w:cs="Arial"/>
+        </w:rPr>
+        <w:t>The focus of this study is transition movement. This is movement have no linguistic meaning but it is important for making the animation more human-like.</w:t>
+      </w:r>
+    </w:p>
+    <w:p>
+      <w:pPr>
+        <w:spacing w:after="120" w:line="360" w:lineRule="auto"/>
+        <w:jc w:val="both"/>
+        <w:rPr>
+          <w:rFonts w:ascii="Arial" w:hAnsi="Arial" w:cs="Arial"/>
+        </w:rPr>
+      </w:pPr>
+      <w:r>
+        <w:rPr>
+          <w:rFonts w:ascii="Arial" w:hAnsi="Arial" w:cs="Arial"/>
+        </w:rPr>
+        <w:t>There are several studies researching the issue of segmentation, but as far as I am aware, there</w:t>
+      </w:r>
+      <w:r>
+        <w:rPr>
+          <w:rFonts w:ascii="Arial" w:hAnsi="Arial" w:cs="Arial"/>
+        </w:rPr>
+        <w:t xml:space="preserve"> still have not been developed </w:t>
+      </w:r>
+      <w:r>
+        <w:rPr>
+          <w:rFonts w:ascii="Arial" w:hAnsi="Arial" w:cs="Arial"/>
+        </w:rPr>
+        <w:t xml:space="preserve">a </w:t>
+      </w:r>
+      <w:r>
+        <w:rPr>
+          <w:rFonts w:ascii="Arial" w:hAnsi="Arial" w:cs="Arial"/>
+        </w:rPr>
+        <w:t xml:space="preserve">fully automatic segmentation of continuous utterance with good precision. </w:t>
+      </w:r>
+      <w:r>
+        <w:rPr>
+          <w:rFonts w:ascii="Arial" w:hAnsi="Arial" w:cs="Arial"/>
+        </w:rPr>
+        <w:t>The approach for identifying segment boundaries by</w:t>
+      </w:r>
+      <w:r>
+        <w:rPr>
+          <w:rFonts w:ascii="Arial" w:hAnsi="Arial" w:cs="Arial"/>
+        </w:rPr>
+        <w:t xml:space="preserve"> detecting changes in kinematic features</w:t>
+      </w:r>
+      <w:r>
+        <w:rPr>
+          <w:rFonts w:ascii="Arial" w:hAnsi="Arial" w:cs="Arial"/>
+        </w:rPr>
+        <w:t xml:space="preserve"> for general motion and in the case of isolated utterance seems to be promising. </w:t>
+      </w:r>
+    </w:p>
+    <w:p>
+      <w:pPr>
+        <w:pStyle w:val="Heading3"/>
+      </w:pPr>
+      <w:r>
+        <w:t>Method</w:t>
+      </w:r>
+      <w:r>
+        <w:t xml:space="preserve"> for segmentation</w:t>
+      </w:r>
+    </w:p>
+    <w:p>
+      <w:pPr>
+        <w:spacing w:after="120" w:line="360" w:lineRule="auto"/>
+        <w:jc w:val="both"/>
+        <w:rPr>
+          <w:rFonts w:ascii="Arial" w:hAnsi="Arial" w:cs="Arial"/>
+        </w:rPr>
+      </w:pPr>
+      <w:r>
+        <w:rPr>
+          <w:rFonts w:ascii="Arial" w:hAnsi="Arial" w:cs="Arial"/>
+        </w:rPr>
+        <w:t xml:space="preserve">In my work the segmentation is </w:t>
+      </w:r>
+      <w:r>
+        <w:rPr>
+          <w:rFonts w:ascii="Arial" w:hAnsi="Arial" w:cs="Arial"/>
+        </w:rPr>
+        <w:t xml:space="preserve">designed to be </w:t>
+      </w:r>
+      <w:r>
+        <w:rPr>
+          <w:rFonts w:ascii="Arial" w:hAnsi="Arial" w:cs="Arial"/>
+        </w:rPr>
+        <w:t xml:space="preserve">made </w:t>
+      </w:r>
+      <w:r>
+        <w:rPr>
+          <w:rFonts w:ascii="Arial" w:hAnsi="Arial" w:cs="Arial"/>
+        </w:rPr>
+        <w:t>over sets of isolated utterance</w:t>
+      </w:r>
+      <w:r>
+        <w:rPr>
+          <w:rFonts w:ascii="Arial" w:hAnsi="Arial" w:cs="Arial"/>
+        </w:rPr>
+        <w:t xml:space="preserve"> and is done on two steps</w:t>
+      </w:r>
+      <w:r>
+        <w:rPr>
+          <w:rFonts w:ascii="Arial" w:hAnsi="Arial" w:cs="Arial"/>
+        </w:rPr>
+        <w:t>. In these sets signs are surrounded with previously defined pose – rest pose</w:t>
+      </w:r>
+      <w:r>
+        <w:rPr>
+          <w:rFonts w:ascii="Arial" w:hAnsi="Arial" w:cs="Arial"/>
+        </w:rPr>
+        <w:t xml:space="preserve"> (RP)</w:t>
+      </w:r>
+      <w:r>
+        <w:rPr>
+          <w:rFonts w:ascii="Arial" w:hAnsi="Arial" w:cs="Arial"/>
+        </w:rPr>
+        <w:t xml:space="preserve">. </w:t>
+      </w:r>
+      <w:r>
+        <w:rPr>
+          <w:rFonts w:ascii="Arial" w:hAnsi="Arial" w:cs="Arial"/>
+        </w:rPr>
+        <w:t>The identification of segments is based on kinematic analysis of hands movement</w:t>
+      </w:r>
+      <w:r>
+        <w:rPr>
+          <w:rFonts w:ascii="Arial" w:hAnsi="Arial" w:cs="Arial"/>
+        </w:rPr>
+        <w:t>.</w:t>
+      </w:r>
+    </w:p>
+    <w:p>
+      <w:pPr>
+        <w:spacing w:after="120" w:line="360" w:lineRule="auto"/>
+        <w:jc w:val="both"/>
+        <w:rPr>
+          <w:rFonts w:ascii="Arial" w:hAnsi="Arial" w:cs="Arial"/>
+        </w:rPr>
+      </w:pPr>
+      <w:r>
+        <w:rPr>
+          <w:rFonts w:ascii="Arial" w:hAnsi="Arial" w:cs="Arial"/>
+        </w:rPr>
+        <w:t xml:space="preserve">At first step start and end tag define these frames where hands leave and </w:t>
+      </w:r>
+      <w:r>
+        <w:rPr>
+          <w:rFonts w:ascii="Arial" w:hAnsi="Arial" w:cs="Arial"/>
+        </w:rPr>
+        <w:t>enter</w:t>
+      </w:r>
+      <w:r>
+        <w:rPr>
+          <w:rFonts w:ascii="Arial" w:hAnsi="Arial" w:cs="Arial"/>
+        </w:rPr>
+        <w:t xml:space="preserve">, </w:t>
+      </w:r>
+      <w:r>
+        <w:rPr>
+          <w:rFonts w:ascii="Arial" w:hAnsi="Arial" w:cs="Arial"/>
+        </w:rPr>
+        <w:t>respectively</w:t>
+      </w:r>
+      <w:r>
+        <w:rPr>
+          <w:rFonts w:ascii="Arial" w:hAnsi="Arial" w:cs="Arial"/>
+        </w:rPr>
+        <w:t xml:space="preserve">, </w:t>
+      </w:r>
+      <w:bookmarkStart w:id="12" w:name="_GoBack"/>
+      <w:bookmarkEnd w:id="12"/>
+      <w:r>
+        <w:rPr>
+          <w:rFonts w:ascii="Arial" w:hAnsi="Arial" w:cs="Arial"/>
+        </w:rPr>
+        <w:t>rest pose</w:t>
+      </w:r>
+      <w:r>
+        <w:rPr>
+          <w:rFonts w:ascii="Arial" w:hAnsi="Arial" w:cs="Arial"/>
+        </w:rPr>
+        <w:t>. Knowing this frames helps me to analyze hands behavior during rest pose and thus refine threshold variables for finer segmentation on next step.</w:t>
+      </w:r>
+    </w:p>
+    <w:p>
+      <w:pPr>
+        <w:spacing w:after="120" w:line="360" w:lineRule="auto"/>
+        <w:jc w:val="both"/>
+        <w:rPr>
+          <w:rFonts w:ascii="Arial" w:hAnsi="Arial" w:cs="Arial"/>
+        </w:rPr>
+      </w:pPr>
+      <w:r>
+        <w:rPr>
+          <w:rFonts w:ascii="Arial" w:hAnsi="Arial" w:cs="Arial"/>
+        </w:rPr>
+        <w:t>At second step the frames that I am interested in are those where the meaningful part of sign begins and ends. Meaningful part is the one</w:t>
+      </w:r>
+      <w:r>
+        <w:rPr>
+          <w:rFonts w:ascii="Arial" w:hAnsi="Arial" w:cs="Arial"/>
+        </w:rPr>
+        <w:t xml:space="preserve"> that</w:t>
+      </w:r>
+      <w:r>
+        <w:rPr>
+          <w:rFonts w:ascii="Arial" w:hAnsi="Arial" w:cs="Arial"/>
+        </w:rPr>
+        <w:t xml:space="preserve"> have linguistic meaning and</w:t>
+      </w:r>
+      <w:r>
+        <w:rPr>
+          <w:rFonts w:ascii="Arial" w:hAnsi="Arial" w:cs="Arial"/>
+        </w:rPr>
+        <w:t xml:space="preserve"> </w:t>
+      </w:r>
+      <w:r>
+        <w:rPr>
+          <w:rFonts w:ascii="Arial" w:hAnsi="Arial" w:cs="Arial"/>
+        </w:rPr>
+        <w:t>is</w:t>
+      </w:r>
+      <w:r>
+        <w:rPr>
+          <w:rFonts w:ascii="Arial" w:hAnsi="Arial" w:cs="Arial"/>
+        </w:rPr>
+        <w:t xml:space="preserve"> described </w:t>
+      </w:r>
+      <w:r>
+        <w:rPr>
+          <w:rFonts w:ascii="Arial" w:hAnsi="Arial" w:cs="Arial"/>
+        </w:rPr>
+        <w:t>by HamNoSys notation.</w:t>
+      </w:r>
+      <w:r>
+        <w:rPr>
+          <w:rFonts w:ascii="Arial" w:hAnsi="Arial" w:cs="Arial"/>
+        </w:rPr>
+        <w:t xml:space="preserve"> This motion subsequence</w:t>
+      </w:r>
+      <w:r>
+        <w:rPr>
+          <w:rFonts w:ascii="Arial" w:hAnsi="Arial" w:cs="Arial"/>
+        </w:rPr>
+        <w:t xml:space="preserve"> will be further analyzed. </w:t>
+      </w:r>
+    </w:p>
+    <w:p>
+      <w:pPr>
+        <w:spacing w:after="120" w:line="360" w:lineRule="auto"/>
+        <w:jc w:val="both"/>
+        <w:rPr>
+          <w:rFonts w:ascii="Arial" w:hAnsi="Arial" w:cs="Arial"/>
+        </w:rPr>
+      </w:pPr>
+    </w:p>
+    <w:p>
+      <w:pPr>
+        <w:pStyle w:val="Heading3"/>
+      </w:pPr>
+      <w:r>
+        <w:t>Conclusion</w:t>
+      </w:r>
+    </w:p>
+    <w:p>
+      <w:pPr>
+        <w:spacing w:after="120" w:line="360" w:lineRule="auto"/>
+        <w:jc w:val="both"/>
+        <w:rPr>
+          <w:rFonts w:ascii="Arial" w:hAnsi="Arial" w:cs="Arial"/>
+        </w:rPr>
+      </w:pPr>
+      <w:r>
+        <w:rPr>
+          <w:rFonts w:ascii="Arial" w:hAnsi="Arial" w:cs="Arial"/>
+        </w:rPr>
+        <w:t xml:space="preserve">In this paper SL is reviewed as continuous </w:t>
+      </w:r>
+      <w:r>
+        <w:rPr>
+          <w:rFonts w:ascii="Arial" w:hAnsi="Arial" w:cs="Arial"/>
+        </w:rPr>
+        <w:t>stream of motion, with no consideration of</w:t>
+      </w:r>
+      <w:r>
+        <w:rPr>
+          <w:rFonts w:ascii="Arial" w:hAnsi="Arial" w:cs="Arial"/>
+        </w:rPr>
+        <w:t xml:space="preserve"> linguistic meaning of the signs. My purpose is to extract the properties of each sign based on HamNoSys </w:t>
+      </w:r>
+      <w:r>
+        <w:rPr>
+          <w:rFonts w:ascii="Arial" w:hAnsi="Arial" w:cs="Arial"/>
+        </w:rPr>
+        <w:t xml:space="preserve">notation </w:t>
+      </w:r>
+      <w:r>
+        <w:rPr>
+          <w:rFonts w:ascii="Arial" w:hAnsi="Arial" w:cs="Arial"/>
+        </w:rPr>
+        <w:t>(described in section 2.2.1). But in order to have valid results I had to do proper segmentation, to extract the meaningful part</w:t>
+      </w:r>
+      <w:r>
+        <w:rPr>
+          <w:rFonts w:ascii="Arial" w:hAnsi="Arial" w:cs="Arial"/>
+        </w:rPr>
+        <w:t>s</w:t>
+      </w:r>
+      <w:r>
+        <w:rPr>
+          <w:rFonts w:ascii="Arial" w:hAnsi="Arial" w:cs="Arial"/>
+        </w:rPr>
+        <w:t xml:space="preserve"> from </w:t>
+      </w:r>
+      <w:r>
+        <w:rPr>
+          <w:rFonts w:ascii="Arial" w:hAnsi="Arial" w:cs="Arial"/>
+        </w:rPr>
+        <w:t>long stream of data</w:t>
+      </w:r>
+      <w:r>
+        <w:rPr>
+          <w:rFonts w:ascii="Arial" w:hAnsi="Arial" w:cs="Arial"/>
+        </w:rPr>
+        <w:t>. To achieve that I analyzed the kinematics of th</w:t>
+      </w:r>
+      <w:r>
+        <w:rPr>
+          <w:rFonts w:ascii="Arial" w:hAnsi="Arial" w:cs="Arial"/>
+        </w:rPr>
+        <w:t xml:space="preserve">e motion as position, velocity </w:t>
+      </w:r>
+      <w:r>
+        <w:rPr>
+          <w:rFonts w:ascii="Arial" w:hAnsi="Arial" w:cs="Arial"/>
+        </w:rPr>
+        <w:t xml:space="preserve">and </w:t>
+      </w:r>
+      <w:r>
+        <w:rPr>
+          <w:rFonts w:ascii="Arial" w:hAnsi="Arial" w:cs="Arial"/>
+        </w:rPr>
+        <w:t>acceleration.</w:t>
       </w:r>
     </w:p>
     <w:p>
       <w:pPr>
         <w:pStyle w:val="Heading2"/>
       </w:pPr>
+      <w:bookmarkStart w:id="13" w:name="_Toc520963424"/>
       <w:r>
         <w:t>filtering of acceleration</w:t>
       </w:r>
+      <w:bookmarkEnd w:id="13"/>
       <w:r>
         <w:t xml:space="preserve"> </w:t>
       </w:r>
@@ -6090,6 +7509,7 @@
     <w:p/>
     <w:p>
       <w:r>
+        <w:lastRenderedPageBreak/>
         <w:br w:type="page"/>
       </w:r>
     </w:p>
@@ -6097,52 +7517,52 @@
       <w:pPr>
         <w:pStyle w:val="Heading1"/>
       </w:pPr>
-      <w:bookmarkStart w:id="9" w:name="_Toc520570241"/>
+      <w:bookmarkStart w:id="14" w:name="_Toc520963425"/>
       <w:r>
         <w:lastRenderedPageBreak/>
         <w:t>Software Architecture</w:t>
       </w:r>
-      <w:bookmarkEnd w:id="9"/>
+      <w:bookmarkEnd w:id="14"/>
     </w:p>
     <w:p>
       <w:pPr>
         <w:pStyle w:val="Heading2"/>
       </w:pPr>
-      <w:bookmarkStart w:id="10" w:name="_Toc520570235"/>
+      <w:bookmarkStart w:id="15" w:name="_Toc520963426"/>
       <w:r>
         <w:t>data format (.c3d)</w:t>
       </w:r>
-      <w:bookmarkEnd w:id="10"/>
+      <w:bookmarkEnd w:id="15"/>
     </w:p>
     <w:p>
       <w:pPr>
         <w:pStyle w:val="Heading2"/>
       </w:pPr>
-      <w:bookmarkStart w:id="11" w:name="_Toc520570236"/>
+      <w:bookmarkStart w:id="16" w:name="_Toc520963427"/>
       <w:r>
         <w:t>methods for segmentation and it is challenges // challenges with manual and automatic segmentation</w:t>
       </w:r>
-      <w:bookmarkEnd w:id="11"/>
+      <w:bookmarkEnd w:id="16"/>
     </w:p>
     <w:p>
       <w:pPr>
         <w:pStyle w:val="Heading2"/>
       </w:pPr>
-      <w:bookmarkStart w:id="12" w:name="_Toc520570237"/>
+      <w:bookmarkStart w:id="17" w:name="_Toc520963428"/>
       <w:r>
         <w:t>problems with acceleration computation // fuzziness</w:t>
       </w:r>
-      <w:bookmarkEnd w:id="12"/>
+      <w:bookmarkEnd w:id="17"/>
     </w:p>
     <w:p>
       <w:pPr>
         <w:pStyle w:val="Heading2"/>
       </w:pPr>
-      <w:bookmarkStart w:id="13" w:name="_Toc520570238"/>
+      <w:bookmarkStart w:id="18" w:name="_Toc520963429"/>
       <w:r>
         <w:t>methods for filtering</w:t>
       </w:r>
-      <w:bookmarkEnd w:id="13"/>
+      <w:bookmarkEnd w:id="18"/>
       <w:r>
         <w:t xml:space="preserve"> </w:t>
       </w:r>
@@ -6151,21 +7571,21 @@
       <w:pPr>
         <w:pStyle w:val="Heading2"/>
       </w:pPr>
-      <w:bookmarkStart w:id="14" w:name="_Toc520570239"/>
+      <w:bookmarkStart w:id="19" w:name="_Toc520963430"/>
       <w:r>
         <w:t>methods used for describing the properties of each sign</w:t>
       </w:r>
-      <w:bookmarkStart w:id="15" w:name="_Toc520570240"/>
-      <w:bookmarkEnd w:id="14"/>
+      <w:bookmarkEnd w:id="19"/>
     </w:p>
     <w:p>
       <w:pPr>
         <w:pStyle w:val="Heading2"/>
       </w:pPr>
+      <w:bookmarkStart w:id="20" w:name="_Toc520963431"/>
       <w:r>
         <w:t>SVM</w:t>
       </w:r>
-      <w:bookmarkEnd w:id="15"/>
+      <w:bookmarkEnd w:id="20"/>
     </w:p>
     <w:p>
       <w:r>
@@ -6176,12 +7596,12 @@
       <w:pPr>
         <w:pStyle w:val="Heading1"/>
       </w:pPr>
-      <w:bookmarkStart w:id="16" w:name="_Toc520570242"/>
+      <w:bookmarkStart w:id="21" w:name="_Toc520963432"/>
       <w:r>
         <w:lastRenderedPageBreak/>
         <w:t>Testing</w:t>
       </w:r>
-      <w:bookmarkEnd w:id="16"/>
+      <w:bookmarkEnd w:id="21"/>
     </w:p>
     <w:p>
       <w:r>
@@ -6192,18 +7612,18 @@
       <w:pPr>
         <w:pStyle w:val="Heading1"/>
       </w:pPr>
-      <w:bookmarkStart w:id="17" w:name="_Toc520570243"/>
+      <w:bookmarkStart w:id="22" w:name="_Toc520963433"/>
       <w:r>
         <w:lastRenderedPageBreak/>
         <w:t>Conclusion</w:t>
       </w:r>
-      <w:bookmarkEnd w:id="17"/>
+      <w:bookmarkEnd w:id="22"/>
     </w:p>
     <w:p>
       <w:pPr>
         <w:sectPr>
-          <w:footerReference w:type="default" r:id="rId17"/>
-          <w:footerReference w:type="first" r:id="rId18"/>
+          <w:footerReference w:type="default" r:id="rId20"/>
+          <w:footerReference w:type="first" r:id="rId21"/>
           <w:pgSz w:w="12240" w:h="15840"/>
           <w:pgMar w:top="1440" w:right="1440" w:bottom="1440" w:left="1440" w:header="720" w:footer="720" w:gutter="0"/>
           <w:pgNumType w:fmt="numberInDash" w:start="1"/>
@@ -6217,12 +7637,12 @@
       <w:pPr>
         <w:pStyle w:val="Heading1"/>
       </w:pPr>
-      <w:bookmarkStart w:id="18" w:name="_Toc520570244"/>
+      <w:bookmarkStart w:id="23" w:name="_Toc520963434"/>
       <w:r>
         <w:lastRenderedPageBreak/>
         <w:t>Bibliography</w:t>
       </w:r>
-      <w:bookmarkEnd w:id="18"/>
+      <w:bookmarkEnd w:id="23"/>
       <w:r>
         <w:t xml:space="preserve"> </w:t>
       </w:r>
@@ -6235,26 +7655,10 @@
           <w:numId w:val="17"/>
         </w:numPr>
       </w:pPr>
-      <w:bookmarkStart w:id="19" w:name="_T._Hanke,_“Hamnosys-representing"/>
-      <w:bookmarkEnd w:id="19"/>
-      <w:r>
-        <w:t xml:space="preserve">T. </w:t>
-      </w:r>
-      <w:proofErr w:type="spellStart"/>
-      <w:r>
-        <w:t>Hanke</w:t>
-      </w:r>
-      <w:proofErr w:type="spellEnd"/>
-      <w:r>
-        <w:t>, “</w:t>
-      </w:r>
-      <w:proofErr w:type="spellStart"/>
-      <w:r>
-        <w:t>Hamnosys</w:t>
-      </w:r>
-      <w:proofErr w:type="spellEnd"/>
-      <w:r>
-        <w:t>-representing sign language data in language resources and language processing contexts," in LREC, vol. 4, pp. 1-6, 2004.</w:t>
+      <w:bookmarkStart w:id="24" w:name="_T._Hanke,_“Hamnosys-representing"/>
+      <w:bookmarkEnd w:id="24"/>
+      <w:r>
+        <w:t>T. Hanke, “Hamnosys-representing sign language data in language resources and language processing contexts," in LREC, vol. 4, pp. 1-6, 2004.</w:t>
       </w:r>
     </w:p>
     <w:p>
@@ -6265,8 +7669,8 @@
           <w:numId w:val="17"/>
         </w:numPr>
       </w:pPr>
-      <w:bookmarkStart w:id="20" w:name="_Stokoe,_William_C."/>
-      <w:bookmarkEnd w:id="20"/>
+      <w:bookmarkStart w:id="25" w:name="_Stokoe,_William_C."/>
+      <w:bookmarkEnd w:id="25"/>
       <w:r>
         <w:t>Stokoe, William C. (1960, 1978)</w:t>
       </w:r>
@@ -6280,23 +7684,7 @@
         <w:t>,"</w:t>
       </w:r>
       <w:r>
-        <w:t xml:space="preserve"> Studies in linguistics, Occasional papers, No. 8, Dept. of Anthropology and Linguistics, University at Buffalo. 2d ed., Silver Spring: </w:t>
-      </w:r>
-      <w:proofErr w:type="spellStart"/>
-      <w:r>
-        <w:t>Md</w:t>
-      </w:r>
-      <w:proofErr w:type="spellEnd"/>
-      <w:r>
-        <w:t xml:space="preserve">: </w:t>
-      </w:r>
-      <w:proofErr w:type="spellStart"/>
-      <w:r>
-        <w:t>Linstok</w:t>
-      </w:r>
-      <w:proofErr w:type="spellEnd"/>
-      <w:r>
-        <w:t xml:space="preserve"> Press</w:t>
+        <w:t xml:space="preserve"> Studies in linguistics, Occasional papers, No. 8, Dept. of Anthropology and Linguistics, University at Buffalo. 2d ed., Silver Spring: Md: Linstok Press</w:t>
       </w:r>
       <w:r>
         <w:t>.</w:t>
@@ -6310,15 +7698,10 @@
           <w:numId w:val="17"/>
         </w:numPr>
       </w:pPr>
-      <w:bookmarkStart w:id="21" w:name="_Mihoko_Kato,_“A"/>
-      <w:bookmarkEnd w:id="21"/>
-      <w:proofErr w:type="spellStart"/>
-      <w:r>
-        <w:t>Mihoko</w:t>
-      </w:r>
-      <w:proofErr w:type="spellEnd"/>
-      <w:r>
-        <w:t xml:space="preserve"> Kato</w:t>
+      <w:bookmarkStart w:id="26" w:name="_Mihoko_Kato,_“A"/>
+      <w:bookmarkEnd w:id="26"/>
+      <w:r>
+        <w:t>Mihoko Kato</w:t>
       </w:r>
       <w:r>
         <w:t>,</w:t>
@@ -6356,32 +7739,10 @@
           <w:numId w:val="17"/>
         </w:numPr>
       </w:pPr>
-      <w:r>
-        <w:t xml:space="preserve">J. McDonald, R. Wolfe, R. B. Wilbur, R. Moncrief, E. </w:t>
-      </w:r>
-      <w:proofErr w:type="spellStart"/>
-      <w:r>
-        <w:t>Malaia</w:t>
-      </w:r>
-      <w:proofErr w:type="spellEnd"/>
-      <w:r>
-        <w:t xml:space="preserve">, S. Fujimoto, S. </w:t>
-      </w:r>
-      <w:proofErr w:type="spellStart"/>
-      <w:r>
-        <w:t>Baowidan</w:t>
-      </w:r>
-      <w:proofErr w:type="spellEnd"/>
-      <w:r>
-        <w:t xml:space="preserve">, and J. </w:t>
-      </w:r>
-      <w:proofErr w:type="spellStart"/>
-      <w:r>
-        <w:t>Stec</w:t>
-      </w:r>
-      <w:proofErr w:type="spellEnd"/>
-      <w:r>
-        <w:t>, “A new tool to facilitate prosodic analysis of motion capture data and a data- driven technique for the improvement of avatar motion," 2016.</w:t>
+      <w:bookmarkStart w:id="27" w:name="_J._McDonald,_R."/>
+      <w:bookmarkEnd w:id="27"/>
+      <w:r>
+        <w:t>J. McDonald, R. Wolfe, R. B. Wilbur, R. Moncrief, E. Malaia, S. Fujimoto, S. Baowidan, and J. Stec, “A new tool to facilitate prosodic analysis of motion capture data and a data- driven technique for the improvement of avatar motion," 2016.</w:t>
       </w:r>
     </w:p>
     <w:p>
@@ -6392,8 +7753,8 @@
           <w:numId w:val="17"/>
         </w:numPr>
       </w:pPr>
-      <w:bookmarkStart w:id="22" w:name="_E._Muybridge,_“Muybridge's"/>
-      <w:bookmarkEnd w:id="22"/>
+      <w:bookmarkStart w:id="28" w:name="_E._Muybridge,_“Muybridge's"/>
+      <w:bookmarkEnd w:id="28"/>
       <w:r>
         <w:t>E. Muybridge, “Muybridge's Complete Human and Animal Locomotion”. Collections of ne art in Dover books, Dover Publications, 197</w:t>
       </w:r>
@@ -6410,23 +7771,7 @@
         </w:numPr>
       </w:pPr>
       <w:r>
-        <w:t xml:space="preserve">“Go Further with </w:t>
-      </w:r>
-      <w:proofErr w:type="spellStart"/>
-      <w:r>
-        <w:t>Vicon</w:t>
-      </w:r>
-      <w:proofErr w:type="spellEnd"/>
-      <w:r>
-        <w:t xml:space="preserve"> MX T-Series” </w:t>
-      </w:r>
-      <w:proofErr w:type="spellStart"/>
-      <w:r>
-        <w:t>Vicon</w:t>
-      </w:r>
-      <w:proofErr w:type="spellEnd"/>
-      <w:r>
-        <w:t xml:space="preserve"> Motion System Limited, rev. 1.3 August, 2010</w:t>
+        <w:t>“Go Further with Vicon MX T-Series” Vicon Motion System Limited, rev. 1.3 August, 2010</w:t>
       </w:r>
     </w:p>
     <w:p>
@@ -6437,26 +7782,10 @@
           <w:numId w:val="17"/>
         </w:numPr>
       </w:pPr>
-      <w:bookmarkStart w:id="23" w:name="_N._Wheatland,_Y."/>
-      <w:bookmarkEnd w:id="23"/>
-      <w:r>
-        <w:t xml:space="preserve">N. Wheatland, Y. Wang, H. Song, M. Neff, V. </w:t>
-      </w:r>
-      <w:proofErr w:type="spellStart"/>
-      <w:r>
-        <w:t>Zordan</w:t>
-      </w:r>
-      <w:proofErr w:type="spellEnd"/>
-      <w:r>
-        <w:t xml:space="preserve">, and S. </w:t>
-      </w:r>
-      <w:proofErr w:type="spellStart"/>
-      <w:r>
-        <w:t>Jörg</w:t>
-      </w:r>
-      <w:proofErr w:type="spellEnd"/>
-      <w:r>
-        <w:t xml:space="preserve">, </w:t>
+      <w:bookmarkStart w:id="29" w:name="_N._Wheatland,_Y."/>
+      <w:bookmarkEnd w:id="29"/>
+      <w:r>
+        <w:t xml:space="preserve">N. Wheatland, Y. Wang, H. Song, M. Neff, V. Zordan, and S. Jörg, </w:t>
       </w:r>
       <w:r>
         <w:t>“</w:t>
@@ -6480,23 +7809,7 @@
         </w:numPr>
       </w:pPr>
       <w:r>
-        <w:t xml:space="preserve">M. </w:t>
-      </w:r>
-      <w:proofErr w:type="spellStart"/>
-      <w:r>
-        <w:t>Dilsizian</w:t>
-      </w:r>
-      <w:proofErr w:type="spellEnd"/>
-      <w:r>
-        <w:t xml:space="preserve">, Z. Tang, D. Metaxas, M. Huenerfauth, and C. </w:t>
-      </w:r>
-      <w:proofErr w:type="spellStart"/>
-      <w:r>
-        <w:t>Neidle</w:t>
-      </w:r>
-      <w:proofErr w:type="spellEnd"/>
-      <w:r>
-        <w:t xml:space="preserve">, “The importance of 3D motion trajectories for </w:t>
+        <w:t xml:space="preserve">M. Dilsizian, Z. Tang, D. Metaxas, M. Huenerfauth, and C. Neidle, “The importance of 3D motion trajectories for </w:t>
       </w:r>
       <w:r>
         <w:t>computer-based sign recognition</w:t>
@@ -6514,31 +7827,7 @@
         </w:numPr>
       </w:pPr>
       <w:r>
-        <w:t xml:space="preserve">T. </w:t>
-      </w:r>
-      <w:proofErr w:type="spellStart"/>
-      <w:r>
-        <w:t>Hanke</w:t>
-      </w:r>
-      <w:proofErr w:type="spellEnd"/>
-      <w:r>
-        <w:t xml:space="preserve">, S. </w:t>
-      </w:r>
-      <w:proofErr w:type="spellStart"/>
-      <w:r>
-        <w:t>Matthes</w:t>
-      </w:r>
-      <w:proofErr w:type="spellEnd"/>
-      <w:r>
-        <w:t xml:space="preserve">, A. Regen, and S. </w:t>
-      </w:r>
-      <w:proofErr w:type="spellStart"/>
-      <w:r>
-        <w:t>Worseck</w:t>
-      </w:r>
-      <w:proofErr w:type="spellEnd"/>
-      <w:r>
-        <w:t>, “Where does a sign start and end? seg</w:t>
+        <w:t>T. Hanke, S. Matthes, A. Regen, and S. Worseck, “Where does a sign start and end? seg</w:t>
       </w:r>
       <w:r>
         <w:t>mentation of continuous signing</w:t>
@@ -6555,26 +7844,13 @@
           <w:numId w:val="17"/>
         </w:numPr>
       </w:pPr>
-      <w:bookmarkStart w:id="24" w:name="_Perlmutter,_David_M.,"/>
-      <w:bookmarkEnd w:id="24"/>
-      <w:proofErr w:type="spellStart"/>
-      <w:r>
-        <w:t>Perlmutter</w:t>
-      </w:r>
-      <w:proofErr w:type="spellEnd"/>
-      <w:r>
-        <w:t>, David M</w:t>
-      </w:r>
-      <w:r>
-        <w:t xml:space="preserve">., "What is Sign </w:t>
-      </w:r>
-      <w:proofErr w:type="spellStart"/>
-      <w:r>
-        <w:t>Language?"LSA</w:t>
-      </w:r>
-      <w:proofErr w:type="spellEnd"/>
-      <w:r>
-        <w:t>,</w:t>
+      <w:bookmarkStart w:id="30" w:name="_Perlmutter,_David_M.,"/>
+      <w:bookmarkEnd w:id="30"/>
+      <w:r>
+        <w:t>Perlmutter, David M</w:t>
+      </w:r>
+      <w:r>
+        <w:t>., "What is Sign Language?"LSA,</w:t>
       </w:r>
       <w:r>
         <w:t xml:space="preserve"> 12 April 2014. Retrieved 4 November 2013.</w:t>
@@ -6588,24 +7864,33 @@
           <w:numId w:val="17"/>
         </w:numPr>
       </w:pPr>
-      <w:bookmarkStart w:id="25" w:name="_Sandler,_Wendy;_&amp;"/>
-      <w:bookmarkEnd w:id="25"/>
+      <w:bookmarkStart w:id="31" w:name="_Sandler,_Wendy;_&amp;"/>
+      <w:bookmarkEnd w:id="31"/>
       <w:r>
         <w:t>Sandler, Wendy;</w:t>
       </w:r>
       <w:r>
-        <w:t xml:space="preserve"> &amp; Lillo-Martin, Diane. </w:t>
+        <w:t xml:space="preserve"> &amp; Lillo-Martin, Diane.</w:t>
+      </w:r>
+      <w:r>
+        <w:t>,</w:t>
+      </w:r>
+      <w:r>
+        <w:t xml:space="preserve"> </w:t>
+      </w:r>
+      <w:r>
+        <w:t>“</w:t>
+      </w:r>
+      <w:r>
+        <w:t>Sign Language and Linguistic Universals</w:t>
       </w:r>
       <w:proofErr w:type="gramStart"/>
       <w:r>
-        <w:t>,“</w:t>
+        <w:t>” ,</w:t>
       </w:r>
       <w:proofErr w:type="gramEnd"/>
       <w:r>
-        <w:t>Sign Language and Linguistic Universals</w:t>
-      </w:r>
-      <w:r>
-        <w:t>” , 2006</w:t>
+        <w:t xml:space="preserve"> 2006</w:t>
       </w:r>
       <w:r>
         <w:t>. Cambridge: Cambridge University Press.</w:t>
@@ -6613,46 +7898,82 @@
     </w:p>
     <w:p>
       <w:pPr>
-        <w:autoSpaceDE w:val="0"/>
-        <w:autoSpaceDN w:val="0"/>
-        <w:adjustRightInd w:val="0"/>
-        <w:spacing w:after="0" w:line="240" w:lineRule="auto"/>
-        <w:rPr>
-          <w:rFonts w:ascii="CMR10" w:hAnsi="CMR10" w:cs="CMR10"/>
-        </w:rPr>
-      </w:pPr>
-      <w:r>
-        <w:rPr>
-          <w:rFonts w:ascii="Arial" w:hAnsi="Arial" w:cs="Arial"/>
-          <w:shd w:val="clear" w:color="auto" w:fill="FFFFFF"/>
-        </w:rPr>
-        <w:t>Stokoe, William C.</w:t>
-      </w:r>
-      <w:r>
-        <w:rPr>
-          <w:rFonts w:ascii="Arial" w:hAnsi="Arial" w:cs="Arial"/>
-          <w:color w:val="222222"/>
-          <w:shd w:val="clear" w:color="auto" w:fill="FFFFFF"/>
-        </w:rPr>
-        <w:t> (1960, 1978). </w:t>
-      </w:r>
-      <w:r>
-        <w:rPr>
-          <w:rFonts w:ascii="Arial" w:hAnsi="Arial" w:cs="Arial"/>
-          <w:i/>
-          <w:iCs/>
-          <w:color w:val="222222"/>
-          <w:shd w:val="clear" w:color="auto" w:fill="FFFFFF"/>
-        </w:rPr>
-        <w:t>Sign language structure: An outline of the visual communication systems of the American deaf</w:t>
-      </w:r>
-      <w:r>
-        <w:rPr>
-          <w:rFonts w:ascii="Arial" w:hAnsi="Arial" w:cs="Arial"/>
-          <w:color w:val="222222"/>
-          <w:shd w:val="clear" w:color="auto" w:fill="FFFFFF"/>
-        </w:rPr>
-        <w:t>. Studies in linguistics, Occasional papers, No. 8</w:t>
+        <w:pStyle w:val="Heading4"/>
+        <w:numPr>
+          <w:ilvl w:val="3"/>
+          <w:numId w:val="17"/>
+        </w:numPr>
+      </w:pPr>
+      <w:bookmarkStart w:id="32" w:name="_P._Jedli_cka,_Z."/>
+      <w:bookmarkEnd w:id="32"/>
+      <w:r>
+        <w:lastRenderedPageBreak/>
+        <w:t>P. Jedli_cka, Z. Kr_noul, and M. _Zelezn_y,</w:t>
+      </w:r>
+      <w:r>
+        <w:t xml:space="preserve"> “</w:t>
+      </w:r>
+      <w:r>
+        <w:t>Methods for recognizing interesting events within sign language motion capture data</w:t>
+      </w:r>
+      <w:r>
+        <w:t>”</w:t>
+      </w:r>
+      <w:r>
+        <w:t xml:space="preserve"> in Universal Access in Human-Computer Interaction. Designing Novel Interactions (M. Antona and C. Stephanidis, eds.), (Cham), pp. 55{75, Springer I</w:t>
+      </w:r>
+      <w:r>
+        <w:t>nternational Publishing, 2017</w:t>
+      </w:r>
+      <w:r>
+        <w:t>.</w:t>
+      </w:r>
+      <w:r>
+        <w:t xml:space="preserve"> </w:t>
+      </w:r>
+    </w:p>
+    <w:p>
+      <w:pPr>
+        <w:pStyle w:val="Heading4"/>
+        <w:numPr>
+          <w:ilvl w:val="3"/>
+          <w:numId w:val="17"/>
+        </w:numPr>
+      </w:pPr>
+      <w:bookmarkStart w:id="33" w:name="_L._Naert,_C."/>
+      <w:bookmarkEnd w:id="33"/>
+      <w:r>
+        <w:t>L. Naer</w:t>
+      </w:r>
+      <w:r>
+        <w:t>t, C. Larboulette, and S. Gibet</w:t>
+      </w:r>
+      <w:r>
+        <w:t>,</w:t>
+      </w:r>
+      <w:r>
+        <w:t xml:space="preserve"> “</w:t>
+      </w:r>
+      <w:r>
+        <w:t>Coarticulation analysis for sign language synthesis</w:t>
+      </w:r>
+      <w:r>
+        <w:t>”</w:t>
+      </w:r>
+      <w:r>
+        <w:t xml:space="preserve"> in 7th Workshop on the Representation and Processing of Sign</w:t>
+      </w:r>
+      <w:r>
+        <w:t xml:space="preserve"> </w:t>
+      </w:r>
+      <w:r>
+        <w:t>Languages, LREC, 2016</w:t>
+      </w:r>
+      <w:r>
+        <w:t>.</w:t>
+      </w:r>
+      <w:r>
+        <w:t xml:space="preserve"> </w:t>
       </w:r>
     </w:p>
     <w:sectPr>
@@ -6778,7 +8099,7 @@
           <w:rPr>
             <w:noProof/>
           </w:rPr>
-          <w:t>- 13 -</w:t>
+          <w:t>- 12 -</w:t>
         </w:r>
         <w:r>
           <w:rPr>
@@ -8845,6 +10166,92 @@
     </w:lvl>
   </w:abstractNum>
   <w:abstractNum w:abstractNumId="22" w15:restartNumberingAfterBreak="0">
+    <w:nsid w:val="76171F1C"/>
+    <w:multiLevelType w:val="hybridMultilevel"/>
+    <w:tmpl w:val="48D45756"/>
+    <w:lvl w:ilvl="0" w:tplc="0409000F">
+      <w:start w:val="1"/>
+      <w:numFmt w:val="decimal"/>
+      <w:lvlText w:val="%1."/>
+      <w:lvlJc w:val="left"/>
+      <w:pPr>
+        <w:ind w:left="720" w:hanging="360"/>
+      </w:pPr>
+    </w:lvl>
+    <w:lvl w:ilvl="1" w:tplc="04090019" w:tentative="1">
+      <w:start w:val="1"/>
+      <w:numFmt w:val="lowerLetter"/>
+      <w:lvlText w:val="%2."/>
+      <w:lvlJc w:val="left"/>
+      <w:pPr>
+        <w:ind w:left="1440" w:hanging="360"/>
+      </w:pPr>
+    </w:lvl>
+    <w:lvl w:ilvl="2" w:tplc="0409001B" w:tentative="1">
+      <w:start w:val="1"/>
+      <w:numFmt w:val="lowerRoman"/>
+      <w:lvlText w:val="%3."/>
+      <w:lvlJc w:val="right"/>
+      <w:pPr>
+        <w:ind w:left="2160" w:hanging="180"/>
+      </w:pPr>
+    </w:lvl>
+    <w:lvl w:ilvl="3" w:tplc="0409000F" w:tentative="1">
+      <w:start w:val="1"/>
+      <w:numFmt w:val="decimal"/>
+      <w:lvlText w:val="%4."/>
+      <w:lvlJc w:val="left"/>
+      <w:pPr>
+        <w:ind w:left="2880" w:hanging="360"/>
+      </w:pPr>
+    </w:lvl>
+    <w:lvl w:ilvl="4" w:tplc="04090019" w:tentative="1">
+      <w:start w:val="1"/>
+      <w:numFmt w:val="lowerLetter"/>
+      <w:lvlText w:val="%5."/>
+      <w:lvlJc w:val="left"/>
+      <w:pPr>
+        <w:ind w:left="3600" w:hanging="360"/>
+      </w:pPr>
+    </w:lvl>
+    <w:lvl w:ilvl="5" w:tplc="0409001B" w:tentative="1">
+      <w:start w:val="1"/>
+      <w:numFmt w:val="lowerRoman"/>
+      <w:lvlText w:val="%6."/>
+      <w:lvlJc w:val="right"/>
+      <w:pPr>
+        <w:ind w:left="4320" w:hanging="180"/>
+      </w:pPr>
+    </w:lvl>
+    <w:lvl w:ilvl="6" w:tplc="0409000F" w:tentative="1">
+      <w:start w:val="1"/>
+      <w:numFmt w:val="decimal"/>
+      <w:lvlText w:val="%7."/>
+      <w:lvlJc w:val="left"/>
+      <w:pPr>
+        <w:ind w:left="5040" w:hanging="360"/>
+      </w:pPr>
+    </w:lvl>
+    <w:lvl w:ilvl="7" w:tplc="04090019" w:tentative="1">
+      <w:start w:val="1"/>
+      <w:numFmt w:val="lowerLetter"/>
+      <w:lvlText w:val="%8."/>
+      <w:lvlJc w:val="left"/>
+      <w:pPr>
+        <w:ind w:left="5760" w:hanging="360"/>
+      </w:pPr>
+    </w:lvl>
+    <w:lvl w:ilvl="8" w:tplc="0409001B" w:tentative="1">
+      <w:start w:val="1"/>
+      <w:numFmt w:val="lowerRoman"/>
+      <w:lvlText w:val="%9."/>
+      <w:lvlJc w:val="right"/>
+      <w:pPr>
+        <w:ind w:left="6480" w:hanging="180"/>
+      </w:pPr>
+    </w:lvl>
+  </w:abstractNum>
+  <w:abstractNum w:abstractNumId="23" w15:restartNumberingAfterBreak="0">
     <w:nsid w:val="7B356EBA"/>
     <w:multiLevelType w:val="multilevel"/>
     <w:tmpl w:val="0409001F"/>
@@ -8930,7 +10337,7 @@
       </w:pPr>
     </w:lvl>
   </w:abstractNum>
-  <w:abstractNum w:abstractNumId="23" w15:restartNumberingAfterBreak="0">
+  <w:abstractNum w:abstractNumId="24" w15:restartNumberingAfterBreak="0">
     <w:nsid w:val="7FC91586"/>
     <w:multiLevelType w:val="hybridMultilevel"/>
     <w:tmpl w:val="C406A6A8"/>
@@ -9056,7 +10463,7 @@
     <w:abstractNumId w:val="6"/>
   </w:num>
   <w:num w:numId="5">
-    <w:abstractNumId w:val="23"/>
+    <w:abstractNumId w:val="24"/>
   </w:num>
   <w:num w:numId="6">
     <w:abstractNumId w:val="19"/>
@@ -9074,7 +10481,7 @@
     <w:abstractNumId w:val="18"/>
   </w:num>
   <w:num w:numId="11">
-    <w:abstractNumId w:val="22"/>
+    <w:abstractNumId w:val="23"/>
   </w:num>
   <w:num w:numId="12">
     <w:abstractNumId w:val="15"/>
@@ -9114,6 +10521,9 @@
   </w:num>
   <w:num w:numId="24">
     <w:abstractNumId w:val="4"/>
+  </w:num>
+  <w:num w:numId="25">
+    <w:abstractNumId w:val="22"/>
   </w:num>
 </w:numbering>
 </file>
@@ -9753,6 +11163,7 @@
   <w:style w:type="character" w:default="1" w:styleId="DefaultParagraphFont">
     <w:name w:val="Default Paragraph Font"/>
     <w:uiPriority w:val="1"/>
+    <w:semiHidden/>
     <w:unhideWhenUsed/>
   </w:style>
   <w:style w:type="table" w:default="1" w:styleId="TableNormal">
@@ -10405,7 +11816,7 @@
 </file>
 
 <file path=customXml/itemProps1.xml><?xml version="1.0" encoding="utf-8"?>
-<ds:datastoreItem xmlns:ds="http://schemas.openxmlformats.org/officeDocument/2006/customXml" ds:itemID="{B683562A-A649-4D06-A0AA-4C71F6951A0F}">
+<ds:datastoreItem xmlns:ds="http://schemas.openxmlformats.org/officeDocument/2006/customXml" ds:itemID="{64D8C792-671C-4CA3-96F8-22C0747AA382}">
   <ds:schemaRefs>
     <ds:schemaRef ds:uri="http://schemas.openxmlformats.org/officeDocument/2006/bibliography"/>
   </ds:schemaRefs>

</xml_diff>

<commit_message>
Chapter 1 finished (maybe)
</commit_message>
<xml_diff>
--- a/Motion capture data processing and analysis.docx
+++ b/Motion capture data processing and analysis.docx
@@ -79,7 +79,7 @@
           <w:r>
             <w:fldChar w:fldCharType="separate"/>
           </w:r>
-          <w:hyperlink w:anchor="_Toc520963415" w:history="1">
+          <w:hyperlink w:anchor="_Toc521159021" w:history="1">
             <w:r>
               <w:rPr>
                 <w:rStyle w:val="Hyperlink"/>
@@ -106,7 +106,7 @@
                 <w:noProof/>
                 <w:webHidden/>
               </w:rPr>
-              <w:instrText xml:space="preserve"> PAGEREF _Toc520963415 \h </w:instrText>
+              <w:instrText xml:space="preserve"> PAGEREF _Toc521159021 \h </w:instrText>
             </w:r>
             <w:r>
               <w:rPr>
@@ -149,7 +149,7 @@
               <w:noProof/>
             </w:rPr>
           </w:pPr>
-          <w:hyperlink w:anchor="_Toc520963416" w:history="1">
+          <w:hyperlink w:anchor="_Toc521159022" w:history="1">
             <w:r>
               <w:rPr>
                 <w:rStyle w:val="Hyperlink"/>
@@ -190,7 +190,7 @@
                 <w:noProof/>
                 <w:webHidden/>
               </w:rPr>
-              <w:instrText xml:space="preserve"> PAGEREF _Toc520963416 \h </w:instrText>
+              <w:instrText xml:space="preserve"> PAGEREF _Toc521159022 \h </w:instrText>
             </w:r>
             <w:r>
               <w:rPr>
@@ -233,7 +233,7 @@
               <w:noProof/>
             </w:rPr>
           </w:pPr>
-          <w:hyperlink w:anchor="_Toc520963417" w:history="1">
+          <w:hyperlink w:anchor="_Toc521159023" w:history="1">
             <w:r>
               <w:rPr>
                 <w:rStyle w:val="Hyperlink"/>
@@ -274,7 +274,7 @@
                 <w:noProof/>
                 <w:webHidden/>
               </w:rPr>
-              <w:instrText xml:space="preserve"> PAGEREF _Toc520963417 \h </w:instrText>
+              <w:instrText xml:space="preserve"> PAGEREF _Toc521159023 \h </w:instrText>
             </w:r>
             <w:r>
               <w:rPr>
@@ -317,7 +317,7 @@
               <w:noProof/>
             </w:rPr>
           </w:pPr>
-          <w:hyperlink w:anchor="_Toc520963418" w:history="1">
+          <w:hyperlink w:anchor="_Toc521159024" w:history="1">
             <w:r>
               <w:rPr>
                 <w:rStyle w:val="Hyperlink"/>
@@ -358,7 +358,7 @@
                 <w:noProof/>
                 <w:webHidden/>
               </w:rPr>
-              <w:instrText xml:space="preserve"> PAGEREF _Toc520963418 \h </w:instrText>
+              <w:instrText xml:space="preserve"> PAGEREF _Toc521159024 \h </w:instrText>
             </w:r>
             <w:r>
               <w:rPr>
@@ -401,7 +401,7 @@
               <w:noProof/>
             </w:rPr>
           </w:pPr>
-          <w:hyperlink w:anchor="_Toc520963419" w:history="1">
+          <w:hyperlink w:anchor="_Toc521159025" w:history="1">
             <w:r>
               <w:rPr>
                 <w:rStyle w:val="Hyperlink"/>
@@ -442,7 +442,7 @@
                 <w:noProof/>
                 <w:webHidden/>
               </w:rPr>
-              <w:instrText xml:space="preserve"> PAGEREF _Toc520963419 \h </w:instrText>
+              <w:instrText xml:space="preserve"> PAGEREF _Toc521159025 \h </w:instrText>
             </w:r>
             <w:r>
               <w:rPr>
@@ -485,7 +485,7 @@
               <w:noProof/>
             </w:rPr>
           </w:pPr>
-          <w:hyperlink w:anchor="_Toc520963420" w:history="1">
+          <w:hyperlink w:anchor="_Toc521159026" w:history="1">
             <w:r>
               <w:rPr>
                 <w:rStyle w:val="Hyperlink"/>
@@ -526,7 +526,7 @@
                 <w:noProof/>
                 <w:webHidden/>
               </w:rPr>
-              <w:instrText xml:space="preserve"> PAGEREF _Toc520963420 \h </w:instrText>
+              <w:instrText xml:space="preserve"> PAGEREF _Toc521159026 \h </w:instrText>
             </w:r>
             <w:r>
               <w:rPr>
@@ -569,7 +569,7 @@
               <w:noProof/>
             </w:rPr>
           </w:pPr>
-          <w:hyperlink w:anchor="_Toc520963421" w:history="1">
+          <w:hyperlink w:anchor="_Toc521159027" w:history="1">
             <w:r>
               <w:rPr>
                 <w:rStyle w:val="Hyperlink"/>
@@ -610,7 +610,7 @@
                 <w:noProof/>
                 <w:webHidden/>
               </w:rPr>
-              <w:instrText xml:space="preserve"> PAGEREF _Toc520963421 \h </w:instrText>
+              <w:instrText xml:space="preserve"> PAGEREF _Toc521159027 \h </w:instrText>
             </w:r>
             <w:r>
               <w:rPr>
@@ -653,7 +653,7 @@
               <w:noProof/>
             </w:rPr>
           </w:pPr>
-          <w:hyperlink w:anchor="_Toc520963422" w:history="1">
+          <w:hyperlink w:anchor="_Toc521159028" w:history="1">
             <w:r>
               <w:rPr>
                 <w:rStyle w:val="Hyperlink"/>
@@ -694,7 +694,7 @@
                 <w:noProof/>
                 <w:webHidden/>
               </w:rPr>
-              <w:instrText xml:space="preserve"> PAGEREF _Toc520963422 \h </w:instrText>
+              <w:instrText xml:space="preserve"> PAGEREF _Toc521159028 \h </w:instrText>
             </w:r>
             <w:r>
               <w:rPr>
@@ -715,6 +715,174 @@
                 <w:webHidden/>
               </w:rPr>
               <w:t>- 5 -</w:t>
+            </w:r>
+            <w:r>
+              <w:rPr>
+                <w:noProof/>
+                <w:webHidden/>
+              </w:rPr>
+              <w:fldChar w:fldCharType="end"/>
+            </w:r>
+          </w:hyperlink>
+        </w:p>
+        <w:p>
+          <w:pPr>
+            <w:pStyle w:val="TOC2"/>
+            <w:tabs>
+              <w:tab w:val="left" w:pos="880"/>
+              <w:tab w:val="right" w:leader="dot" w:pos="9350"/>
+            </w:tabs>
+            <w:rPr>
+              <w:rFonts w:eastAsiaTheme="minorEastAsia"/>
+              <w:noProof/>
+            </w:rPr>
+          </w:pPr>
+          <w:hyperlink w:anchor="_Toc521159029" w:history="1">
+            <w:r>
+              <w:rPr>
+                <w:rStyle w:val="Hyperlink"/>
+                <w:noProof/>
+              </w:rPr>
+              <w:t>2.3</w:t>
+            </w:r>
+            <w:r>
+              <w:rPr>
+                <w:rFonts w:eastAsiaTheme="minorEastAsia"/>
+                <w:noProof/>
+              </w:rPr>
+              <w:tab/>
+            </w:r>
+            <w:r>
+              <w:rPr>
+                <w:rStyle w:val="Hyperlink"/>
+                <w:noProof/>
+              </w:rPr>
+              <w:t>Optical-based motion capture for sign language synthesis</w:t>
+            </w:r>
+            <w:r>
+              <w:rPr>
+                <w:noProof/>
+                <w:webHidden/>
+              </w:rPr>
+              <w:tab/>
+            </w:r>
+            <w:r>
+              <w:rPr>
+                <w:noProof/>
+                <w:webHidden/>
+              </w:rPr>
+              <w:fldChar w:fldCharType="begin"/>
+            </w:r>
+            <w:r>
+              <w:rPr>
+                <w:noProof/>
+                <w:webHidden/>
+              </w:rPr>
+              <w:instrText xml:space="preserve"> PAGEREF _Toc521159029 \h </w:instrText>
+            </w:r>
+            <w:r>
+              <w:rPr>
+                <w:noProof/>
+                <w:webHidden/>
+              </w:rPr>
+            </w:r>
+            <w:r>
+              <w:rPr>
+                <w:noProof/>
+                <w:webHidden/>
+              </w:rPr>
+              <w:fldChar w:fldCharType="separate"/>
+            </w:r>
+            <w:r>
+              <w:rPr>
+                <w:noProof/>
+                <w:webHidden/>
+              </w:rPr>
+              <w:t>- 11 -</w:t>
+            </w:r>
+            <w:r>
+              <w:rPr>
+                <w:noProof/>
+                <w:webHidden/>
+              </w:rPr>
+              <w:fldChar w:fldCharType="end"/>
+            </w:r>
+          </w:hyperlink>
+        </w:p>
+        <w:p>
+          <w:pPr>
+            <w:pStyle w:val="TOC2"/>
+            <w:tabs>
+              <w:tab w:val="left" w:pos="880"/>
+              <w:tab w:val="right" w:leader="dot" w:pos="9350"/>
+            </w:tabs>
+            <w:rPr>
+              <w:rFonts w:eastAsiaTheme="minorEastAsia"/>
+              <w:noProof/>
+            </w:rPr>
+          </w:pPr>
+          <w:hyperlink w:anchor="_Toc521159030" w:history="1">
+            <w:r>
+              <w:rPr>
+                <w:rStyle w:val="Hyperlink"/>
+                <w:noProof/>
+              </w:rPr>
+              <w:t>2.4</w:t>
+            </w:r>
+            <w:r>
+              <w:rPr>
+                <w:rFonts w:eastAsiaTheme="minorEastAsia"/>
+                <w:noProof/>
+              </w:rPr>
+              <w:tab/>
+            </w:r>
+            <w:r>
+              <w:rPr>
+                <w:rStyle w:val="Hyperlink"/>
+                <w:noProof/>
+              </w:rPr>
+              <w:t>Segmentation of SL</w:t>
+            </w:r>
+            <w:r>
+              <w:rPr>
+                <w:noProof/>
+                <w:webHidden/>
+              </w:rPr>
+              <w:tab/>
+            </w:r>
+            <w:r>
+              <w:rPr>
+                <w:noProof/>
+                <w:webHidden/>
+              </w:rPr>
+              <w:fldChar w:fldCharType="begin"/>
+            </w:r>
+            <w:r>
+              <w:rPr>
+                <w:noProof/>
+                <w:webHidden/>
+              </w:rPr>
+              <w:instrText xml:space="preserve"> PAGEREF _Toc521159030 \h </w:instrText>
+            </w:r>
+            <w:r>
+              <w:rPr>
+                <w:noProof/>
+                <w:webHidden/>
+              </w:rPr>
+            </w:r>
+            <w:r>
+              <w:rPr>
+                <w:noProof/>
+                <w:webHidden/>
+              </w:rPr>
+              <w:fldChar w:fldCharType="separate"/>
+            </w:r>
+            <w:r>
+              <w:rPr>
+                <w:noProof/>
+                <w:webHidden/>
+              </w:rPr>
+              <w:t>- 11 -</w:t>
             </w:r>
             <w:r>
               <w:rPr>
@@ -737,13 +905,13 @@
               <w:noProof/>
             </w:rPr>
           </w:pPr>
-          <w:hyperlink w:anchor="_Toc520963423" w:history="1">
+          <w:hyperlink w:anchor="_Toc521159031" w:history="1">
             <w:r>
               <w:rPr>
                 <w:rStyle w:val="Hyperlink"/>
                 <w:noProof/>
               </w:rPr>
-              <w:t>2.2.2</w:t>
+              <w:t>2.4.1</w:t>
             </w:r>
             <w:r>
               <w:rPr>
@@ -757,21 +925,91 @@
                 <w:rStyle w:val="Hyperlink"/>
                 <w:noProof/>
               </w:rPr>
-              <w:t>methods for seg</w:t>
-            </w:r>
+              <w:t>Method for segmentation</w:t>
+            </w:r>
+            <w:r>
+              <w:rPr>
+                <w:noProof/>
+                <w:webHidden/>
+              </w:rPr>
+              <w:tab/>
+            </w:r>
+            <w:r>
+              <w:rPr>
+                <w:noProof/>
+                <w:webHidden/>
+              </w:rPr>
+              <w:fldChar w:fldCharType="begin"/>
+            </w:r>
+            <w:r>
+              <w:rPr>
+                <w:noProof/>
+                <w:webHidden/>
+              </w:rPr>
+              <w:instrText xml:space="preserve"> PAGEREF _Toc521159031 \h </w:instrText>
+            </w:r>
+            <w:r>
+              <w:rPr>
+                <w:noProof/>
+                <w:webHidden/>
+              </w:rPr>
+            </w:r>
+            <w:r>
+              <w:rPr>
+                <w:noProof/>
+                <w:webHidden/>
+              </w:rPr>
+              <w:fldChar w:fldCharType="separate"/>
+            </w:r>
+            <w:r>
+              <w:rPr>
+                <w:noProof/>
+                <w:webHidden/>
+              </w:rPr>
+              <w:t>- 12 -</w:t>
+            </w:r>
+            <w:r>
+              <w:rPr>
+                <w:noProof/>
+                <w:webHidden/>
+              </w:rPr>
+              <w:fldChar w:fldCharType="end"/>
+            </w:r>
+          </w:hyperlink>
+        </w:p>
+        <w:p>
+          <w:pPr>
+            <w:pStyle w:val="TOC3"/>
+            <w:tabs>
+              <w:tab w:val="left" w:pos="1320"/>
+              <w:tab w:val="right" w:leader="dot" w:pos="9350"/>
+            </w:tabs>
+            <w:rPr>
+              <w:rFonts w:eastAsiaTheme="minorEastAsia"/>
+              <w:noProof/>
+            </w:rPr>
+          </w:pPr>
+          <w:hyperlink w:anchor="_Toc521159032" w:history="1">
             <w:r>
               <w:rPr>
                 <w:rStyle w:val="Hyperlink"/>
                 <w:noProof/>
               </w:rPr>
-              <w:t>m</w:t>
+              <w:t>2.4.2</w:t>
+            </w:r>
+            <w:r>
+              <w:rPr>
+                <w:rFonts w:eastAsiaTheme="minorEastAsia"/>
+                <w:noProof/>
+              </w:rPr>
+              <w:tab/>
             </w:r>
             <w:r>
               <w:rPr>
                 <w:rStyle w:val="Hyperlink"/>
                 <w:noProof/>
               </w:rPr>
-              <w:t>entation // kinematic movement analysis</w:t>
+              <w:t>Conclusion</w:t>
             </w:r>
             <w:r>
               <w:rPr>
@@ -792,7 +1030,7 @@
                 <w:noProof/>
                 <w:webHidden/>
               </w:rPr>
-              <w:instrText xml:space="preserve"> PAGEREF _Toc520963423 \h </w:instrText>
+              <w:instrText xml:space="preserve"> PAGEREF _Toc521159032 \h </w:instrText>
             </w:r>
             <w:r>
               <w:rPr>
@@ -812,7 +1050,7 @@
                 <w:noProof/>
                 <w:webHidden/>
               </w:rPr>
-              <w:t>- 10 -</w:t>
+              <w:t>- 12 -</w:t>
             </w:r>
             <w:r>
               <w:rPr>
@@ -835,13 +1073,13 @@
               <w:noProof/>
             </w:rPr>
           </w:pPr>
-          <w:hyperlink w:anchor="_Toc520963424" w:history="1">
+          <w:hyperlink w:anchor="_Toc521159033" w:history="1">
             <w:r>
               <w:rPr>
                 <w:rStyle w:val="Hyperlink"/>
                 <w:noProof/>
               </w:rPr>
-              <w:t>2.3</w:t>
+              <w:t>2.5</w:t>
             </w:r>
             <w:r>
               <w:rPr>
@@ -876,7 +1114,7 @@
                 <w:noProof/>
                 <w:webHidden/>
               </w:rPr>
-              <w:instrText xml:space="preserve"> PAGEREF _Toc520963424 \h </w:instrText>
+              <w:instrText xml:space="preserve"> PAGEREF _Toc521159033 \h </w:instrText>
             </w:r>
             <w:r>
               <w:rPr>
@@ -896,7 +1134,7 @@
                 <w:noProof/>
                 <w:webHidden/>
               </w:rPr>
-              <w:t>- 10 -</w:t>
+              <w:t>- 12 -</w:t>
             </w:r>
             <w:r>
               <w:rPr>
@@ -919,7 +1157,7 @@
               <w:noProof/>
             </w:rPr>
           </w:pPr>
-          <w:hyperlink w:anchor="_Toc520963425" w:history="1">
+          <w:hyperlink w:anchor="_Toc521159034" w:history="1">
             <w:r>
               <w:rPr>
                 <w:rStyle w:val="Hyperlink"/>
@@ -960,7 +1198,7 @@
                 <w:noProof/>
                 <w:webHidden/>
               </w:rPr>
-              <w:instrText xml:space="preserve"> PAGEREF _Toc520963425 \h </w:instrText>
+              <w:instrText xml:space="preserve"> PAGEREF _Toc521159034 \h </w:instrText>
             </w:r>
             <w:r>
               <w:rPr>
@@ -980,7 +1218,7 @@
                 <w:noProof/>
                 <w:webHidden/>
               </w:rPr>
-              <w:t>- 11 -</w:t>
+              <w:t>- 14 -</w:t>
             </w:r>
             <w:r>
               <w:rPr>
@@ -1003,7 +1241,7 @@
               <w:noProof/>
             </w:rPr>
           </w:pPr>
-          <w:hyperlink w:anchor="_Toc520963426" w:history="1">
+          <w:hyperlink w:anchor="_Toc521159035" w:history="1">
             <w:r>
               <w:rPr>
                 <w:rStyle w:val="Hyperlink"/>
@@ -1044,7 +1282,7 @@
                 <w:noProof/>
                 <w:webHidden/>
               </w:rPr>
-              <w:instrText xml:space="preserve"> PAGEREF _Toc520963426 \h </w:instrText>
+              <w:instrText xml:space="preserve"> PAGEREF _Toc521159035 \h </w:instrText>
             </w:r>
             <w:r>
               <w:rPr>
@@ -1064,7 +1302,7 @@
                 <w:noProof/>
                 <w:webHidden/>
               </w:rPr>
-              <w:t>- 11 -</w:t>
+              <w:t>- 14 -</w:t>
             </w:r>
             <w:r>
               <w:rPr>
@@ -1087,7 +1325,7 @@
               <w:noProof/>
             </w:rPr>
           </w:pPr>
-          <w:hyperlink w:anchor="_Toc520963427" w:history="1">
+          <w:hyperlink w:anchor="_Toc521159036" w:history="1">
             <w:r>
               <w:rPr>
                 <w:rStyle w:val="Hyperlink"/>
@@ -1128,7 +1366,7 @@
                 <w:noProof/>
                 <w:webHidden/>
               </w:rPr>
-              <w:instrText xml:space="preserve"> PAGEREF _Toc520963427 \h </w:instrText>
+              <w:instrText xml:space="preserve"> PAGEREF _Toc521159036 \h </w:instrText>
             </w:r>
             <w:r>
               <w:rPr>
@@ -1148,7 +1386,7 @@
                 <w:noProof/>
                 <w:webHidden/>
               </w:rPr>
-              <w:t>- 11 -</w:t>
+              <w:t>- 14 -</w:t>
             </w:r>
             <w:r>
               <w:rPr>
@@ -1171,7 +1409,7 @@
               <w:noProof/>
             </w:rPr>
           </w:pPr>
-          <w:hyperlink w:anchor="_Toc520963428" w:history="1">
+          <w:hyperlink w:anchor="_Toc521159037" w:history="1">
             <w:r>
               <w:rPr>
                 <w:rStyle w:val="Hyperlink"/>
@@ -1212,7 +1450,7 @@
                 <w:noProof/>
                 <w:webHidden/>
               </w:rPr>
-              <w:instrText xml:space="preserve"> PAGEREF _Toc520963428 \h </w:instrText>
+              <w:instrText xml:space="preserve"> PAGEREF _Toc521159037 \h </w:instrText>
             </w:r>
             <w:r>
               <w:rPr>
@@ -1232,7 +1470,7 @@
                 <w:noProof/>
                 <w:webHidden/>
               </w:rPr>
-              <w:t>- 11 -</w:t>
+              <w:t>- 14 -</w:t>
             </w:r>
             <w:r>
               <w:rPr>
@@ -1255,7 +1493,7 @@
               <w:noProof/>
             </w:rPr>
           </w:pPr>
-          <w:hyperlink w:anchor="_Toc520963429" w:history="1">
+          <w:hyperlink w:anchor="_Toc521159038" w:history="1">
             <w:r>
               <w:rPr>
                 <w:rStyle w:val="Hyperlink"/>
@@ -1296,7 +1534,7 @@
                 <w:noProof/>
                 <w:webHidden/>
               </w:rPr>
-              <w:instrText xml:space="preserve"> PAGEREF _Toc520963429 \h </w:instrText>
+              <w:instrText xml:space="preserve"> PAGEREF _Toc521159038 \h </w:instrText>
             </w:r>
             <w:r>
               <w:rPr>
@@ -1316,7 +1554,7 @@
                 <w:noProof/>
                 <w:webHidden/>
               </w:rPr>
-              <w:t>- 11 -</w:t>
+              <w:t>- 14 -</w:t>
             </w:r>
             <w:r>
               <w:rPr>
@@ -1339,7 +1577,7 @@
               <w:noProof/>
             </w:rPr>
           </w:pPr>
-          <w:hyperlink w:anchor="_Toc520963430" w:history="1">
+          <w:hyperlink w:anchor="_Toc521159039" w:history="1">
             <w:r>
               <w:rPr>
                 <w:rStyle w:val="Hyperlink"/>
@@ -1380,7 +1618,7 @@
                 <w:noProof/>
                 <w:webHidden/>
               </w:rPr>
-              <w:instrText xml:space="preserve"> PAGEREF _Toc520963430 \h </w:instrText>
+              <w:instrText xml:space="preserve"> PAGEREF _Toc521159039 \h </w:instrText>
             </w:r>
             <w:r>
               <w:rPr>
@@ -1400,7 +1638,7 @@
                 <w:noProof/>
                 <w:webHidden/>
               </w:rPr>
-              <w:t>- 11 -</w:t>
+              <w:t>- 14 -</w:t>
             </w:r>
             <w:r>
               <w:rPr>
@@ -1423,7 +1661,7 @@
               <w:noProof/>
             </w:rPr>
           </w:pPr>
-          <w:hyperlink w:anchor="_Toc520963431" w:history="1">
+          <w:hyperlink w:anchor="_Toc521159040" w:history="1">
             <w:r>
               <w:rPr>
                 <w:rStyle w:val="Hyperlink"/>
@@ -1464,7 +1702,7 @@
                 <w:noProof/>
                 <w:webHidden/>
               </w:rPr>
-              <w:instrText xml:space="preserve"> PAGEREF _Toc520963431 \h </w:instrText>
+              <w:instrText xml:space="preserve"> PAGEREF _Toc521159040 \h </w:instrText>
             </w:r>
             <w:r>
               <w:rPr>
@@ -1484,7 +1722,7 @@
                 <w:noProof/>
                 <w:webHidden/>
               </w:rPr>
-              <w:t>- 11 -</w:t>
+              <w:t>- 14 -</w:t>
             </w:r>
             <w:r>
               <w:rPr>
@@ -1507,7 +1745,7 @@
               <w:noProof/>
             </w:rPr>
           </w:pPr>
-          <w:hyperlink w:anchor="_Toc520963432" w:history="1">
+          <w:hyperlink w:anchor="_Toc521159041" w:history="1">
             <w:r>
               <w:rPr>
                 <w:rStyle w:val="Hyperlink"/>
@@ -1548,7 +1786,7 @@
                 <w:noProof/>
                 <w:webHidden/>
               </w:rPr>
-              <w:instrText xml:space="preserve"> PAGEREF _Toc520963432 \h </w:instrText>
+              <w:instrText xml:space="preserve"> PAGEREF _Toc521159041 \h </w:instrText>
             </w:r>
             <w:r>
               <w:rPr>
@@ -1568,7 +1806,7 @@
                 <w:noProof/>
                 <w:webHidden/>
               </w:rPr>
-              <w:t>- 12 -</w:t>
+              <w:t>- 15 -</w:t>
             </w:r>
             <w:r>
               <w:rPr>
@@ -1591,7 +1829,7 @@
               <w:noProof/>
             </w:rPr>
           </w:pPr>
-          <w:hyperlink w:anchor="_Toc520963433" w:history="1">
+          <w:hyperlink w:anchor="_Toc521159042" w:history="1">
             <w:r>
               <w:rPr>
                 <w:rStyle w:val="Hyperlink"/>
@@ -1632,7 +1870,7 @@
                 <w:noProof/>
                 <w:webHidden/>
               </w:rPr>
-              <w:instrText xml:space="preserve"> PAGEREF _Toc520963433 \h </w:instrText>
+              <w:instrText xml:space="preserve"> PAGEREF _Toc521159042 \h </w:instrText>
             </w:r>
             <w:r>
               <w:rPr>
@@ -1652,7 +1890,7 @@
                 <w:noProof/>
                 <w:webHidden/>
               </w:rPr>
-              <w:t>- 13 -</w:t>
+              <w:t>- 16 -</w:t>
             </w:r>
             <w:r>
               <w:rPr>
@@ -1675,7 +1913,7 @@
               <w:noProof/>
             </w:rPr>
           </w:pPr>
-          <w:hyperlink w:anchor="_Toc520963434" w:history="1">
+          <w:hyperlink w:anchor="_Toc521159043" w:history="1">
             <w:r>
               <w:rPr>
                 <w:rStyle w:val="Hyperlink"/>
@@ -1716,7 +1954,7 @@
                 <w:noProof/>
                 <w:webHidden/>
               </w:rPr>
-              <w:instrText xml:space="preserve"> PAGEREF _Toc520963434 \h </w:instrText>
+              <w:instrText xml:space="preserve"> PAGEREF _Toc521159043 \h </w:instrText>
             </w:r>
             <w:r>
               <w:rPr>
@@ -2065,7 +2303,7 @@
         </w:numPr>
         <w:ind w:left="432"/>
       </w:pPr>
-      <w:bookmarkStart w:id="0" w:name="_Toc520963415"/>
+      <w:bookmarkStart w:id="0" w:name="_Toc521159021"/>
       <w:r>
         <w:lastRenderedPageBreak/>
         <w:t>List of Abbreviations</w:t>
@@ -2091,8 +2329,13 @@
       </w:r>
     </w:p>
     <w:p>
-      <w:r>
-        <w:t xml:space="preserve">MoCap </w:t>
+      <w:proofErr w:type="spellStart"/>
+      <w:r>
+        <w:t>MoCap</w:t>
+      </w:r>
+      <w:proofErr w:type="spellEnd"/>
+      <w:r>
+        <w:t xml:space="preserve"> </w:t>
       </w:r>
       <w:r>
         <w:tab/>
@@ -2197,7 +2440,7 @@
       <w:pPr>
         <w:pStyle w:val="Heading1"/>
       </w:pPr>
-      <w:bookmarkStart w:id="1" w:name="_Toc520963416"/>
+      <w:bookmarkStart w:id="1" w:name="_Toc521159022"/>
       <w:r>
         <w:lastRenderedPageBreak/>
         <w:t>Introduction</w:t>
@@ -2787,7 +3030,7 @@
       <w:pPr>
         <w:pStyle w:val="Heading1"/>
       </w:pPr>
-      <w:bookmarkStart w:id="2" w:name="_Toc520963417"/>
+      <w:bookmarkStart w:id="2" w:name="_Toc521159023"/>
       <w:r>
         <w:t>Theory. Analysis. Aim</w:t>
       </w:r>
@@ -2800,7 +3043,7 @@
       <w:pPr>
         <w:pStyle w:val="Heading2"/>
       </w:pPr>
-      <w:bookmarkStart w:id="3" w:name="_Toc520963418"/>
+      <w:bookmarkStart w:id="3" w:name="_Toc521159024"/>
       <w:r>
         <w:t>Mo</w:t>
       </w:r>
@@ -2822,7 +3065,7 @@
       <w:pPr>
         <w:pStyle w:val="Heading3"/>
       </w:pPr>
-      <w:bookmarkStart w:id="4" w:name="_Toc520963419"/>
+      <w:bookmarkStart w:id="4" w:name="_Toc521159025"/>
       <w:r>
         <w:t>History</w:t>
       </w:r>
@@ -2849,13 +3092,41 @@
         <w:rPr>
           <w:rFonts w:ascii="Arial" w:hAnsi="Arial" w:cs="Arial"/>
         </w:rPr>
-        <w:t xml:space="preserve"> (MoCap)</w:t>
-      </w:r>
-      <w:r>
-        <w:rPr>
-          <w:rFonts w:ascii="Arial" w:hAnsi="Arial" w:cs="Arial"/>
-        </w:rPr>
-        <w:t xml:space="preserve"> is understood as the process of recording the movement of object, people or even animals. It is not specifically related to any device or approach. Today’s MoCap systems are product of many years of tinkering and innovation. </w:t>
+        <w:t xml:space="preserve"> (</w:t>
+      </w:r>
+      <w:proofErr w:type="spellStart"/>
+      <w:r>
+        <w:rPr>
+          <w:rFonts w:ascii="Arial" w:hAnsi="Arial" w:cs="Arial"/>
+        </w:rPr>
+        <w:t>MoCap</w:t>
+      </w:r>
+      <w:proofErr w:type="spellEnd"/>
+      <w:r>
+        <w:rPr>
+          <w:rFonts w:ascii="Arial" w:hAnsi="Arial" w:cs="Arial"/>
+        </w:rPr>
+        <w:t>)</w:t>
+      </w:r>
+      <w:r>
+        <w:rPr>
+          <w:rFonts w:ascii="Arial" w:hAnsi="Arial" w:cs="Arial"/>
+        </w:rPr>
+        <w:t xml:space="preserve"> is understood as the process of recording the movement of object, people or even animals. It is not specifically related to any device or approach. Today’s </w:t>
+      </w:r>
+      <w:proofErr w:type="spellStart"/>
+      <w:r>
+        <w:rPr>
+          <w:rFonts w:ascii="Arial" w:hAnsi="Arial" w:cs="Arial"/>
+        </w:rPr>
+        <w:t>MoCap</w:t>
+      </w:r>
+      <w:proofErr w:type="spellEnd"/>
+      <w:r>
+        <w:rPr>
+          <w:rFonts w:ascii="Arial" w:hAnsi="Arial" w:cs="Arial"/>
+        </w:rPr>
+        <w:t xml:space="preserve"> systems are product of many years of tinkering and innovation. </w:t>
       </w:r>
     </w:p>
     <w:p>
@@ -2870,7 +3141,35 @@
         <w:rPr>
           <w:rFonts w:ascii="Arial" w:hAnsi="Arial" w:cs="Arial"/>
         </w:rPr>
-        <w:t>At the beginning MoCap analysis originate as gait analysis and animal locomotion around the year of 1872 and work of the photographer Eadwerd Muybridge.</w:t>
+        <w:t xml:space="preserve">At the beginning </w:t>
+      </w:r>
+      <w:proofErr w:type="spellStart"/>
+      <w:r>
+        <w:rPr>
+          <w:rFonts w:ascii="Arial" w:hAnsi="Arial" w:cs="Arial"/>
+        </w:rPr>
+        <w:t>MoCap</w:t>
+      </w:r>
+      <w:proofErr w:type="spellEnd"/>
+      <w:r>
+        <w:rPr>
+          <w:rFonts w:ascii="Arial" w:hAnsi="Arial" w:cs="Arial"/>
+        </w:rPr>
+        <w:t xml:space="preserve"> analysis originate as gait analysis and animal locomotion around the year of 1872 and work of the photographer </w:t>
+      </w:r>
+      <w:proofErr w:type="spellStart"/>
+      <w:r>
+        <w:rPr>
+          <w:rFonts w:ascii="Arial" w:hAnsi="Arial" w:cs="Arial"/>
+        </w:rPr>
+        <w:t>Eadwerd</w:t>
+      </w:r>
+      <w:proofErr w:type="spellEnd"/>
+      <w:r>
+        <w:rPr>
+          <w:rFonts w:ascii="Arial" w:hAnsi="Arial" w:cs="Arial"/>
+        </w:rPr>
+        <w:t xml:space="preserve"> Muybridge.</w:t>
       </w:r>
       <w:r>
         <w:rPr>
@@ -3002,7 +3301,49 @@
         <w:rPr>
           <w:rFonts w:ascii="Arial" w:hAnsi="Arial" w:cs="Arial"/>
         </w:rPr>
-        <w:t xml:space="preserve">The first fully digital created character with the help of MoCap technique was Jar Jar Binks </w:t>
+        <w:t xml:space="preserve">The first fully digital created character with the help of </w:t>
+      </w:r>
+      <w:proofErr w:type="spellStart"/>
+      <w:r>
+        <w:rPr>
+          <w:rFonts w:ascii="Arial" w:hAnsi="Arial" w:cs="Arial"/>
+        </w:rPr>
+        <w:t>MoCap</w:t>
+      </w:r>
+      <w:proofErr w:type="spellEnd"/>
+      <w:r>
+        <w:rPr>
+          <w:rFonts w:ascii="Arial" w:hAnsi="Arial" w:cs="Arial"/>
+        </w:rPr>
+        <w:t xml:space="preserve"> technique was Jar </w:t>
+      </w:r>
+      <w:proofErr w:type="spellStart"/>
+      <w:r>
+        <w:rPr>
+          <w:rFonts w:ascii="Arial" w:hAnsi="Arial" w:cs="Arial"/>
+        </w:rPr>
+        <w:t>Jar</w:t>
+      </w:r>
+      <w:proofErr w:type="spellEnd"/>
+      <w:r>
+        <w:rPr>
+          <w:rFonts w:ascii="Arial" w:hAnsi="Arial" w:cs="Arial"/>
+        </w:rPr>
+        <w:t xml:space="preserve"> </w:t>
+      </w:r>
+      <w:proofErr w:type="spellStart"/>
+      <w:r>
+        <w:rPr>
+          <w:rFonts w:ascii="Arial" w:hAnsi="Arial" w:cs="Arial"/>
+        </w:rPr>
+        <w:t>Binks</w:t>
+      </w:r>
+      <w:proofErr w:type="spellEnd"/>
+      <w:r>
+        <w:rPr>
+          <w:rFonts w:ascii="Arial" w:hAnsi="Arial" w:cs="Arial"/>
+        </w:rPr>
+        <w:t xml:space="preserve"> </w:t>
       </w:r>
       <w:r>
         <w:rPr>
@@ -3135,7 +3476,23 @@
           <w:rFonts w:ascii="Arial" w:hAnsi="Arial" w:cs="Arial"/>
           <w:strike/>
         </w:rPr>
-        <w:t>Non-optical systems – Mechanical, Inertial and Magnetic. Optical systems are markerless, optical-passive and optical-active.</w:t>
+        <w:t xml:space="preserve">Non-optical systems – Mechanical, Inertial and Magnetic. Optical systems are </w:t>
+      </w:r>
+      <w:proofErr w:type="spellStart"/>
+      <w:r>
+        <w:rPr>
+          <w:rFonts w:ascii="Arial" w:hAnsi="Arial" w:cs="Arial"/>
+          <w:strike/>
+        </w:rPr>
+        <w:t>markerless</w:t>
+      </w:r>
+      <w:proofErr w:type="spellEnd"/>
+      <w:r>
+        <w:rPr>
+          <w:rFonts w:ascii="Arial" w:hAnsi="Arial" w:cs="Arial"/>
+          <w:strike/>
+        </w:rPr>
+        <w:t>, optical-passive and optical-active.</w:t>
       </w:r>
       <w:r>
         <w:rPr>
@@ -3172,8 +3529,17 @@
           <w:rFonts w:ascii="Arial" w:hAnsi="Arial" w:cs="Arial"/>
           <w:strike/>
         </w:rPr>
-        <w:t>.1 Markerless</w:t>
-      </w:r>
+        <w:t xml:space="preserve">.1 </w:t>
+      </w:r>
+      <w:proofErr w:type="spellStart"/>
+      <w:r>
+        <w:rPr>
+          <w:rFonts w:ascii="Arial" w:hAnsi="Arial" w:cs="Arial"/>
+          <w:strike/>
+        </w:rPr>
+        <w:t>Markerless</w:t>
+      </w:r>
+      <w:proofErr w:type="spellEnd"/>
       <w:r>
         <w:rPr>
           <w:rFonts w:ascii="Arial" w:hAnsi="Arial" w:cs="Arial"/>
@@ -3304,13 +3670,29 @@
           <w:rFonts w:ascii="Arial" w:hAnsi="Arial" w:cs="Arial"/>
           <w:strike/>
         </w:rPr>
-        <w:t xml:space="preserve">Usually cameras for MoCap systems work in infra-red spectrum and use markers coated with retroreflective </w:t>
-      </w:r>
+        <w:t xml:space="preserve">Usually cameras for </w:t>
+      </w:r>
+      <w:proofErr w:type="spellStart"/>
       <w:r>
         <w:rPr>
           <w:rFonts w:ascii="Arial" w:hAnsi="Arial" w:cs="Arial"/>
           <w:strike/>
         </w:rPr>
+        <w:t>MoCap</w:t>
+      </w:r>
+      <w:proofErr w:type="spellEnd"/>
+      <w:r>
+        <w:rPr>
+          <w:rFonts w:ascii="Arial" w:hAnsi="Arial" w:cs="Arial"/>
+          <w:strike/>
+        </w:rPr>
+        <w:t xml:space="preserve"> systems work in infra-red spectrum and use markers coated with retroreflective </w:t>
+      </w:r>
+      <w:r>
+        <w:rPr>
+          <w:rFonts w:ascii="Arial" w:hAnsi="Arial" w:cs="Arial"/>
+          <w:strike/>
+        </w:rPr>
         <w:t>material, also called passive markers. As dis</w:t>
       </w:r>
       <w:r>
@@ -3423,14 +3805,30 @@
           <w:rFonts w:ascii="Arial" w:hAnsi="Arial" w:cs="Arial"/>
           <w:strike/>
         </w:rPr>
-        <w:t xml:space="preserve">the most flexible and common type of MoCap. </w:t>
+        <w:t xml:space="preserve">the most flexible and common type of </w:t>
+      </w:r>
+      <w:proofErr w:type="spellStart"/>
+      <w:r>
+        <w:rPr>
+          <w:rFonts w:ascii="Arial" w:hAnsi="Arial" w:cs="Arial"/>
+          <w:strike/>
+        </w:rPr>
+        <w:t>MoCap</w:t>
+      </w:r>
+      <w:proofErr w:type="spellEnd"/>
+      <w:r>
+        <w:rPr>
+          <w:rFonts w:ascii="Arial" w:hAnsi="Arial" w:cs="Arial"/>
+          <w:strike/>
+        </w:rPr>
+        <w:t xml:space="preserve">. </w:t>
       </w:r>
     </w:p>
     <w:p>
       <w:pPr>
         <w:pStyle w:val="Heading3"/>
       </w:pPr>
-      <w:bookmarkStart w:id="5" w:name="_Toc520963420"/>
+      <w:bookmarkStart w:id="5" w:name="_Toc521159026"/>
       <w:r>
         <w:t xml:space="preserve">Optical-based motion capture system </w:t>
       </w:r>
@@ -3756,7 +4154,7 @@
       <w:pPr>
         <w:pStyle w:val="Heading2"/>
       </w:pPr>
-      <w:bookmarkStart w:id="6" w:name="_Toc520963421"/>
+      <w:bookmarkStart w:id="6" w:name="_Toc521159027"/>
       <w:r>
         <w:t>Sign language</w:t>
       </w:r>
@@ -4119,23 +4517,59 @@
           <w:rFonts w:ascii="Arial" w:hAnsi="Arial" w:cs="Arial"/>
         </w:rPr>
       </w:pPr>
-      <w:r>
-        <w:rPr>
-          <w:rFonts w:ascii="Arial" w:hAnsi="Arial" w:cs="Arial"/>
-        </w:rPr>
-        <w:t>Stokoe decided to call the active hand the “designator” or</w:t>
-      </w:r>
-      <w:r>
-        <w:rPr>
-          <w:rFonts w:ascii="Arial" w:hAnsi="Arial" w:cs="Arial"/>
-        </w:rPr>
-        <w:t xml:space="preserve"> “dez”; the place, the “tabula” </w:t>
-      </w:r>
-      <w:r>
-        <w:rPr>
-          <w:rFonts w:ascii="Arial" w:hAnsi="Arial" w:cs="Arial"/>
-        </w:rPr>
-        <w:t xml:space="preserve">or “tab”; and the action, the “signation” or “sig.” A sign </w:t>
+      <w:proofErr w:type="spellStart"/>
+      <w:r>
+        <w:rPr>
+          <w:rFonts w:ascii="Arial" w:hAnsi="Arial" w:cs="Arial"/>
+        </w:rPr>
+        <w:t>Stokoe</w:t>
+      </w:r>
+      <w:proofErr w:type="spellEnd"/>
+      <w:r>
+        <w:rPr>
+          <w:rFonts w:ascii="Arial" w:hAnsi="Arial" w:cs="Arial"/>
+        </w:rPr>
+        <w:t xml:space="preserve"> decided to call the active hand the “designator” or</w:t>
+      </w:r>
+      <w:r>
+        <w:rPr>
+          <w:rFonts w:ascii="Arial" w:hAnsi="Arial" w:cs="Arial"/>
+        </w:rPr>
+        <w:t xml:space="preserve"> “</w:t>
+      </w:r>
+      <w:proofErr w:type="spellStart"/>
+      <w:r>
+        <w:rPr>
+          <w:rFonts w:ascii="Arial" w:hAnsi="Arial" w:cs="Arial"/>
+        </w:rPr>
+        <w:t>dez</w:t>
+      </w:r>
+      <w:proofErr w:type="spellEnd"/>
+      <w:r>
+        <w:rPr>
+          <w:rFonts w:ascii="Arial" w:hAnsi="Arial" w:cs="Arial"/>
+        </w:rPr>
+        <w:t xml:space="preserve">”; the place, the “tabula” </w:t>
+      </w:r>
+      <w:r>
+        <w:rPr>
+          <w:rFonts w:ascii="Arial" w:hAnsi="Arial" w:cs="Arial"/>
+        </w:rPr>
+        <w:t>or “tab”; and the action, the “</w:t>
+      </w:r>
+      <w:proofErr w:type="spellStart"/>
+      <w:r>
+        <w:rPr>
+          <w:rFonts w:ascii="Arial" w:hAnsi="Arial" w:cs="Arial"/>
+        </w:rPr>
+        <w:t>signation</w:t>
+      </w:r>
+      <w:proofErr w:type="spellEnd"/>
+      <w:r>
+        <w:rPr>
+          <w:rFonts w:ascii="Arial" w:hAnsi="Arial" w:cs="Arial"/>
+        </w:rPr>
+        <w:t xml:space="preserve">” or “sig.” A sign </w:t>
       </w:r>
       <w:r>
         <w:rPr>
@@ -4181,7 +4615,7 @@
       <w:pPr>
         <w:pStyle w:val="Heading3"/>
       </w:pPr>
-      <w:bookmarkStart w:id="7" w:name="_Toc520963422"/>
+      <w:bookmarkStart w:id="7" w:name="_Toc521159028"/>
       <w:r>
         <w:t>Hamburg Notation System</w:t>
       </w:r>
@@ -4286,7 +4720,21 @@
         <w:rPr>
           <w:rFonts w:ascii="Arial" w:hAnsi="Arial" w:cs="Arial"/>
         </w:rPr>
-        <w:t xml:space="preserve"> It is based on Stokoe’s notation system [</w:t>
+        <w:t xml:space="preserve"> It is based on </w:t>
+      </w:r>
+      <w:proofErr w:type="spellStart"/>
+      <w:r>
+        <w:rPr>
+          <w:rFonts w:ascii="Arial" w:hAnsi="Arial" w:cs="Arial"/>
+        </w:rPr>
+        <w:t>Stokoe’s</w:t>
+      </w:r>
+      <w:proofErr w:type="spellEnd"/>
+      <w:r>
+        <w:rPr>
+          <w:rFonts w:ascii="Arial" w:hAnsi="Arial" w:cs="Arial"/>
+        </w:rPr>
+        <w:t xml:space="preserve"> notation system [</w:t>
       </w:r>
       <w:hyperlink w:anchor="_Stokoe,_William_C." w:history="1">
         <w:r>
@@ -4814,7 +5262,7 @@
           <w:noProof/>
         </w:rPr>
         <w:drawing>
-          <wp:inline distT="0" distB="0" distL="0" distR="0" wp14:anchorId="74320E6B" wp14:editId="3F601B2D">
+          <wp:inline distT="0" distB="0" distL="0" distR="0" wp14:anchorId="19CBAD02" wp14:editId="35B8E1D2">
             <wp:extent cx="4947138" cy="2782951"/>
             <wp:effectExtent l="0" t="0" r="6350" b="0"/>
             <wp:docPr id="37" name="Picture 37"/>
@@ -4868,24 +5316,14 @@
       <w:r>
         <w:t xml:space="preserve">Figure </w:t>
       </w:r>
-      <w:r>
-        <w:fldChar w:fldCharType="begin"/>
-      </w:r>
-      <w:r>
-        <w:instrText xml:space="preserve"> SEQ Figure \* ARABIC </w:instrText>
-      </w:r>
-      <w:r>
-        <w:fldChar w:fldCharType="separate"/>
-      </w:r>
-      <w:r>
-        <w:rPr>
-          <w:noProof/>
-        </w:rPr>
-        <w:t>1</w:t>
-      </w:r>
-      <w:r>
-        <w:fldChar w:fldCharType="end"/>
-      </w:r>
+      <w:fldSimple w:instr=" SEQ Figure \* ARABIC ">
+        <w:r>
+          <w:rPr>
+            <w:noProof/>
+          </w:rPr>
+          <w:t>1</w:t>
+        </w:r>
+      </w:fldSimple>
       <w:r>
         <w:t>: General structure of HamNoSys notation</w:t>
       </w:r>
@@ -4913,7 +5351,7 @@
           <w:noProof/>
         </w:rPr>
         <w:drawing>
-          <wp:anchor distT="0" distB="0" distL="114300" distR="114300" simplePos="0" relativeHeight="251663360" behindDoc="0" locked="0" layoutInCell="1" allowOverlap="1" wp14:anchorId="64FF745F" wp14:editId="37205759">
+          <wp:anchor distT="0" distB="0" distL="114300" distR="114300" simplePos="0" relativeHeight="251663360" behindDoc="0" locked="0" layoutInCell="1" allowOverlap="1" wp14:anchorId="10BC02B1" wp14:editId="17C00C22">
             <wp:simplePos x="0" y="0"/>
             <wp:positionH relativeFrom="margin">
               <wp:posOffset>1968500</wp:posOffset>
@@ -5118,7 +5556,7 @@
         <mc:AlternateContent>
           <mc:Choice Requires="wps">
             <w:drawing>
-              <wp:anchor distT="0" distB="0" distL="114300" distR="114300" simplePos="0" relativeHeight="251662336" behindDoc="0" locked="0" layoutInCell="1" allowOverlap="1" wp14:anchorId="6EC3CE51" wp14:editId="68CEE339">
+              <wp:anchor distT="0" distB="0" distL="114300" distR="114300" simplePos="0" relativeHeight="251662336" behindDoc="0" locked="0" layoutInCell="1" allowOverlap="1" wp14:anchorId="3D9E20EF" wp14:editId="76624D95">
                 <wp:simplePos x="0" y="0"/>
                 <wp:positionH relativeFrom="column">
                   <wp:posOffset>2049780</wp:posOffset>
@@ -5165,24 +5603,14 @@
                             <w:r>
                               <w:t xml:space="preserve">Figure </w:t>
                             </w:r>
-                            <w:r>
-                              <w:fldChar w:fldCharType="begin"/>
-                            </w:r>
-                            <w:r>
-                              <w:instrText xml:space="preserve"> SEQ Figure \* ARABIC </w:instrText>
-                            </w:r>
-                            <w:r>
-                              <w:fldChar w:fldCharType="separate"/>
-                            </w:r>
-                            <w:r>
-                              <w:rPr>
-                                <w:noProof/>
-                              </w:rPr>
-                              <w:t>2</w:t>
-                            </w:r>
-                            <w:r>
-                              <w:fldChar w:fldCharType="end"/>
-                            </w:r>
+                            <w:fldSimple w:instr=" SEQ Figure \* ARABIC ">
+                              <w:r>
+                                <w:rPr>
+                                  <w:noProof/>
+                                </w:rPr>
+                                <w:t>2</w:t>
+                              </w:r>
+                            </w:fldSimple>
                             <w:r>
                               <w:t>: Handshapes</w:t>
                             </w:r>
@@ -5204,7 +5632,7 @@
           </mc:Choice>
           <mc:Fallback>
             <w:pict>
-              <v:shapetype w14:anchorId="6EC3CE51" id="_x0000_t202" coordsize="21600,21600" o:spt="202" path="m,l,21600r21600,l21600,xe">
+              <v:shapetype w14:anchorId="3D9E20EF" id="_x0000_t202" coordsize="21600,21600" o:spt="202" path="m,l,21600r21600,l21600,xe">
                 <v:stroke joinstyle="miter"/>
                 <v:path gradientshapeok="t" o:connecttype="rect"/>
               </v:shapetype>
@@ -5224,24 +5652,14 @@
                       <w:r>
                         <w:t xml:space="preserve">Figure </w:t>
                       </w:r>
-                      <w:r>
-                        <w:fldChar w:fldCharType="begin"/>
-                      </w:r>
-                      <w:r>
-                        <w:instrText xml:space="preserve"> SEQ Figure \* ARABIC </w:instrText>
-                      </w:r>
-                      <w:r>
-                        <w:fldChar w:fldCharType="separate"/>
-                      </w:r>
-                      <w:r>
-                        <w:rPr>
-                          <w:noProof/>
-                        </w:rPr>
-                        <w:t>2</w:t>
-                      </w:r>
-                      <w:r>
-                        <w:fldChar w:fldCharType="end"/>
-                      </w:r>
+                      <w:fldSimple w:instr=" SEQ Figure \* ARABIC ">
+                        <w:r>
+                          <w:rPr>
+                            <w:noProof/>
+                          </w:rPr>
+                          <w:t>2</w:t>
+                        </w:r>
+                      </w:fldSimple>
                       <w:r>
                         <w:t>: Handshapes</w:t>
                       </w:r>
@@ -5330,7 +5748,7 @@
           <w:noProof/>
         </w:rPr>
         <w:drawing>
-          <wp:anchor distT="0" distB="0" distL="114300" distR="114300" simplePos="0" relativeHeight="251664384" behindDoc="0" locked="0" layoutInCell="1" allowOverlap="1" wp14:anchorId="63EFEDD4" wp14:editId="0683BBFB">
+          <wp:anchor distT="0" distB="0" distL="114300" distR="114300" simplePos="0" relativeHeight="251664384" behindDoc="0" locked="0" layoutInCell="1" allowOverlap="1" wp14:anchorId="34474863" wp14:editId="2DB0D02A">
             <wp:simplePos x="0" y="0"/>
             <wp:positionH relativeFrom="column">
               <wp:posOffset>403860</wp:posOffset>
@@ -5392,7 +5810,7 @@
         <mc:AlternateContent>
           <mc:Choice Requires="wps">
             <w:drawing>
-              <wp:anchor distT="0" distB="0" distL="114300" distR="114300" simplePos="0" relativeHeight="251666432" behindDoc="0" locked="0" layoutInCell="1" allowOverlap="1" wp14:anchorId="06CF371F" wp14:editId="568256CF">
+              <wp:anchor distT="0" distB="0" distL="114300" distR="114300" simplePos="0" relativeHeight="251666432" behindDoc="0" locked="0" layoutInCell="1" allowOverlap="1" wp14:anchorId="732E98B2" wp14:editId="5DA4E2C4">
                 <wp:simplePos x="0" y="0"/>
                 <wp:positionH relativeFrom="column">
                   <wp:posOffset>514350</wp:posOffset>
@@ -5437,24 +5855,14 @@
                             <w:r>
                               <w:t xml:space="preserve">Figure </w:t>
                             </w:r>
-                            <w:r>
-                              <w:fldChar w:fldCharType="begin"/>
-                            </w:r>
-                            <w:r>
-                              <w:instrText xml:space="preserve"> SEQ Figure \* ARABIC </w:instrText>
-                            </w:r>
-                            <w:r>
-                              <w:fldChar w:fldCharType="separate"/>
-                            </w:r>
-                            <w:r>
-                              <w:rPr>
-                                <w:noProof/>
-                              </w:rPr>
-                              <w:t>3</w:t>
-                            </w:r>
-                            <w:r>
-                              <w:fldChar w:fldCharType="end"/>
-                            </w:r>
+                            <w:fldSimple w:instr=" SEQ Figure \* ARABIC ">
+                              <w:r>
+                                <w:rPr>
+                                  <w:noProof/>
+                                </w:rPr>
+                                <w:t>3</w:t>
+                              </w:r>
+                            </w:fldSimple>
                             <w:r>
                               <w:t>: Wrist bending</w:t>
                             </w:r>
@@ -5478,7 +5886,7 @@
           </mc:Choice>
           <mc:Fallback>
             <w:pict>
-              <v:shape w14:anchorId="06CF371F" id="Text Box 1" o:spid="_x0000_s1027" type="#_x0000_t202" style="position:absolute;left:0;text-align:left;margin-left:40.5pt;margin-top:205pt;width:319.35pt;height:.05pt;z-index:251666432;visibility:visible;mso-wrap-style:square;mso-width-percent:0;mso-wrap-distance-left:9pt;mso-wrap-distance-top:0;mso-wrap-distance-right:9pt;mso-wrap-distance-bottom:0;mso-position-horizontal:absolute;mso-position-horizontal-relative:text;mso-position-vertical:absolute;mso-position-vertical-relative:text;mso-width-percent:0;mso-width-relative:margin;v-text-anchor:top" o:gfxdata="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" stroked="f">
+              <v:shape w14:anchorId="732E98B2" id="Text Box 1" o:spid="_x0000_s1027" type="#_x0000_t202" style="position:absolute;left:0;text-align:left;margin-left:40.5pt;margin-top:205pt;width:319.35pt;height:.05pt;z-index:251666432;visibility:visible;mso-wrap-style:square;mso-width-percent:0;mso-wrap-distance-left:9pt;mso-wrap-distance-top:0;mso-wrap-distance-right:9pt;mso-wrap-distance-bottom:0;mso-position-horizontal:absolute;mso-position-horizontal-relative:text;mso-position-vertical:absolute;mso-position-vertical-relative:text;mso-width-percent:0;mso-width-relative:margin;v-text-anchor:top" o:gfxdata="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" stroked="f">
                 <v:textbox style="mso-fit-shape-to-text:t" inset="0,0,0,0">
                   <w:txbxContent>
                     <w:p>
@@ -5492,24 +5900,14 @@
                       <w:r>
                         <w:t xml:space="preserve">Figure </w:t>
                       </w:r>
-                      <w:r>
-                        <w:fldChar w:fldCharType="begin"/>
-                      </w:r>
-                      <w:r>
-                        <w:instrText xml:space="preserve"> SEQ Figure \* ARABIC </w:instrText>
-                      </w:r>
-                      <w:r>
-                        <w:fldChar w:fldCharType="separate"/>
-                      </w:r>
-                      <w:r>
-                        <w:rPr>
-                          <w:noProof/>
-                        </w:rPr>
-                        <w:t>3</w:t>
-                      </w:r>
-                      <w:r>
-                        <w:fldChar w:fldCharType="end"/>
-                      </w:r>
+                      <w:fldSimple w:instr=" SEQ Figure \* ARABIC ">
+                        <w:r>
+                          <w:rPr>
+                            <w:noProof/>
+                          </w:rPr>
+                          <w:t>3</w:t>
+                        </w:r>
+                      </w:fldSimple>
                       <w:r>
                         <w:t>: Wrist bending</w:t>
                       </w:r>
@@ -5584,7 +5982,7 @@
         </w:rPr>
         <w:lastRenderedPageBreak/>
         <w:drawing>
-          <wp:anchor distT="0" distB="0" distL="114300" distR="114300" simplePos="0" relativeHeight="251667456" behindDoc="0" locked="0" layoutInCell="1" allowOverlap="1" wp14:anchorId="61492607" wp14:editId="4E44CAC9">
+          <wp:anchor distT="0" distB="0" distL="114300" distR="114300" simplePos="0" relativeHeight="251667456" behindDoc="0" locked="0" layoutInCell="1" allowOverlap="1" wp14:anchorId="199C6E05" wp14:editId="2135701D">
             <wp:simplePos x="0" y="0"/>
             <wp:positionH relativeFrom="margin">
               <wp:posOffset>3241040</wp:posOffset>
@@ -5778,7 +6176,7 @@
         <mc:AlternateContent>
           <mc:Choice Requires="wps">
             <w:drawing>
-              <wp:anchor distT="0" distB="0" distL="114300" distR="114300" simplePos="0" relativeHeight="251669504" behindDoc="0" locked="0" layoutInCell="1" allowOverlap="1" wp14:anchorId="40245E9B" wp14:editId="4E4E3520">
+              <wp:anchor distT="0" distB="0" distL="114300" distR="114300" simplePos="0" relativeHeight="251669504" behindDoc="0" locked="0" layoutInCell="1" allowOverlap="1" wp14:anchorId="1A1AC827" wp14:editId="107D3BD0">
                 <wp:simplePos x="0" y="0"/>
                 <wp:positionH relativeFrom="column">
                   <wp:posOffset>3329305</wp:posOffset>
@@ -5822,24 +6220,14 @@
                             <w:r>
                               <w:t xml:space="preserve">Figure </w:t>
                             </w:r>
-                            <w:r>
-                              <w:fldChar w:fldCharType="begin"/>
-                            </w:r>
-                            <w:r>
-                              <w:instrText xml:space="preserve"> SEQ Figure \* ARABIC </w:instrText>
-                            </w:r>
-                            <w:r>
-                              <w:fldChar w:fldCharType="separate"/>
-                            </w:r>
-                            <w:r>
-                              <w:rPr>
-                                <w:noProof/>
-                              </w:rPr>
-                              <w:t>4</w:t>
-                            </w:r>
-                            <w:r>
-                              <w:fldChar w:fldCharType="end"/>
-                            </w:r>
+                            <w:fldSimple w:instr=" SEQ Figure \* ARABIC ">
+                              <w:r>
+                                <w:rPr>
+                                  <w:noProof/>
+                                </w:rPr>
+                                <w:t>4</w:t>
+                              </w:r>
+                            </w:fldSimple>
                             <w:r>
                               <w:t>: Extended finger orientation and Palm orientation</w:t>
                             </w:r>
@@ -5863,7 +6251,7 @@
           </mc:Choice>
           <mc:Fallback>
             <w:pict>
-              <v:shape w14:anchorId="40245E9B" id="Text Box 47" o:spid="_x0000_s1028" type="#_x0000_t202" style="position:absolute;margin-left:262.15pt;margin-top:81.85pt;width:205.8pt;height:.05pt;z-index:251669504;visibility:visible;mso-wrap-style:square;mso-width-percent:0;mso-wrap-distance-left:9pt;mso-wrap-distance-top:0;mso-wrap-distance-right:9pt;mso-wrap-distance-bottom:0;mso-position-horizontal:absolute;mso-position-horizontal-relative:text;mso-position-vertical:absolute;mso-position-vertical-relative:text;mso-width-percent:0;mso-width-relative:margin;v-text-anchor:top" o:gfxdata="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" stroked="f">
+              <v:shape w14:anchorId="1A1AC827" id="Text Box 47" o:spid="_x0000_s1028" type="#_x0000_t202" style="position:absolute;margin-left:262.15pt;margin-top:81.85pt;width:205.8pt;height:.05pt;z-index:251669504;visibility:visible;mso-wrap-style:square;mso-width-percent:0;mso-wrap-distance-left:9pt;mso-wrap-distance-top:0;mso-wrap-distance-right:9pt;mso-wrap-distance-bottom:0;mso-position-horizontal:absolute;mso-position-horizontal-relative:text;mso-position-vertical:absolute;mso-position-vertical-relative:text;mso-width-percent:0;mso-width-relative:margin;v-text-anchor:top" o:gfxdata="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" stroked="f">
                 <v:textbox style="mso-fit-shape-to-text:t" inset="0,0,0,0">
                   <w:txbxContent>
                     <w:p>
@@ -5876,24 +6264,14 @@
                       <w:r>
                         <w:t xml:space="preserve">Figure </w:t>
                       </w:r>
-                      <w:r>
-                        <w:fldChar w:fldCharType="begin"/>
-                      </w:r>
-                      <w:r>
-                        <w:instrText xml:space="preserve"> SEQ Figure \* ARABIC </w:instrText>
-                      </w:r>
-                      <w:r>
-                        <w:fldChar w:fldCharType="separate"/>
-                      </w:r>
-                      <w:r>
-                        <w:rPr>
-                          <w:noProof/>
-                        </w:rPr>
-                        <w:t>4</w:t>
-                      </w:r>
-                      <w:r>
-                        <w:fldChar w:fldCharType="end"/>
-                      </w:r>
+                      <w:fldSimple w:instr=" SEQ Figure \* ARABIC ">
+                        <w:r>
+                          <w:rPr>
+                            <w:noProof/>
+                          </w:rPr>
+                          <w:t>4</w:t>
+                        </w:r>
+                      </w:fldSimple>
                       <w:r>
                         <w:t>: Extended finger orientation and Palm orientation</w:t>
                       </w:r>
@@ -6147,7 +6525,7 @@
         </w:rPr>
         <w:lastRenderedPageBreak/>
         <w:drawing>
-          <wp:inline distT="0" distB="0" distL="0" distR="0" wp14:anchorId="2958FE25" wp14:editId="561A8C09">
+          <wp:inline distT="0" distB="0" distL="0" distR="0" wp14:anchorId="2F6C6485" wp14:editId="6C590081">
             <wp:extent cx="4970585" cy="3657310"/>
             <wp:effectExtent l="0" t="0" r="1905" b="635"/>
             <wp:docPr id="49" name="Picture 49"/>
@@ -6196,24 +6574,14 @@
       <w:r>
         <w:t xml:space="preserve">Figure </w:t>
       </w:r>
-      <w:r>
-        <w:fldChar w:fldCharType="begin"/>
-      </w:r>
-      <w:r>
-        <w:instrText xml:space="preserve"> SEQ Figure \* ARABIC </w:instrText>
-      </w:r>
-      <w:r>
-        <w:fldChar w:fldCharType="separate"/>
-      </w:r>
-      <w:r>
-        <w:rPr>
-          <w:noProof/>
-        </w:rPr>
-        <w:t>5</w:t>
-      </w:r>
-      <w:r>
-        <w:fldChar w:fldCharType="end"/>
-      </w:r>
+      <w:fldSimple w:instr=" SEQ Figure \* ARABIC ">
+        <w:r>
+          <w:rPr>
+            <w:noProof/>
+          </w:rPr>
+          <w:t>5</w:t>
+        </w:r>
+      </w:fldSimple>
       <w:r>
         <w:t>: Body parts</w:t>
       </w:r>
@@ -6230,7 +6598,7 @@
           <w:noProof/>
         </w:rPr>
         <w:drawing>
-          <wp:inline distT="0" distB="0" distL="0" distR="0" wp14:anchorId="537B10C2" wp14:editId="333EB400">
+          <wp:inline distT="0" distB="0" distL="0" distR="0" wp14:anchorId="2D754BED" wp14:editId="07EE8EB4">
             <wp:extent cx="5193323" cy="2915695"/>
             <wp:effectExtent l="0" t="0" r="7620" b="0"/>
             <wp:docPr id="50" name="Picture 50"/>
@@ -6282,24 +6650,14 @@
       <w:r>
         <w:t xml:space="preserve">Figure </w:t>
       </w:r>
-      <w:r>
-        <w:fldChar w:fldCharType="begin"/>
-      </w:r>
-      <w:r>
-        <w:instrText xml:space="preserve"> SEQ Figure \* ARABIC </w:instrText>
-      </w:r>
-      <w:r>
-        <w:fldChar w:fldCharType="separate"/>
-      </w:r>
-      <w:r>
-        <w:rPr>
-          <w:noProof/>
-        </w:rPr>
-        <w:t>6</w:t>
-      </w:r>
-      <w:r>
-        <w:fldChar w:fldCharType="end"/>
-      </w:r>
+      <w:fldSimple w:instr=" SEQ Figure \* ARABIC ">
+        <w:r>
+          <w:rPr>
+            <w:noProof/>
+          </w:rPr>
+          <w:t>6</w:t>
+        </w:r>
+      </w:fldSimple>
       <w:r>
         <w:t>: Six zones of signing space</w:t>
       </w:r>
@@ -6590,10 +6948,12 @@
       <w:pPr>
         <w:pStyle w:val="Heading2"/>
       </w:pPr>
+      <w:bookmarkStart w:id="11" w:name="_Toc521159029"/>
       <w:r>
         <w:lastRenderedPageBreak/>
         <w:t>Optical-based motion capture for sign language synthesis</w:t>
       </w:r>
+      <w:bookmarkEnd w:id="11"/>
     </w:p>
     <w:p>
       <w:pPr>
@@ -6655,7 +7015,21 @@
         <w:rPr>
           <w:rFonts w:ascii="Arial" w:hAnsi="Arial" w:cs="Arial"/>
         </w:rPr>
-        <w:t xml:space="preserve"> on resolving this problem by analyzing noise in motion capture data and adding the human-specific noise in the key-frame driven motion. Other approach is data-driven synthesis. When used with MoCap data from real signer the</w:t>
+        <w:t xml:space="preserve"> on resolving this problem by analyzing noise in motion capture data and adding the human-specific noise in the key-frame driven motion. Other approach is data-driven synthesis. When used with </w:t>
+      </w:r>
+      <w:proofErr w:type="spellStart"/>
+      <w:r>
+        <w:rPr>
+          <w:rFonts w:ascii="Arial" w:hAnsi="Arial" w:cs="Arial"/>
+        </w:rPr>
+        <w:t>MoCap</w:t>
+      </w:r>
+      <w:proofErr w:type="spellEnd"/>
+      <w:r>
+        <w:rPr>
+          <w:rFonts w:ascii="Arial" w:hAnsi="Arial" w:cs="Arial"/>
+        </w:rPr>
+        <w:t xml:space="preserve"> data from real signer the</w:t>
       </w:r>
       <w:r>
         <w:rPr>
@@ -6700,7 +7074,21 @@
         <w:rPr>
           <w:rFonts w:ascii="Arial" w:hAnsi="Arial" w:cs="Arial"/>
         </w:rPr>
-        <w:t>this approach needs a rich MoCap dataset for sign language, which faces other challenges. As mentioned before SL is</w:t>
+        <w:t xml:space="preserve">this approach needs a rich </w:t>
+      </w:r>
+      <w:proofErr w:type="spellStart"/>
+      <w:r>
+        <w:rPr>
+          <w:rFonts w:ascii="Arial" w:hAnsi="Arial" w:cs="Arial"/>
+        </w:rPr>
+        <w:t>MoCap</w:t>
+      </w:r>
+      <w:proofErr w:type="spellEnd"/>
+      <w:r>
+        <w:rPr>
+          <w:rFonts w:ascii="Arial" w:hAnsi="Arial" w:cs="Arial"/>
+        </w:rPr>
+        <w:t xml:space="preserve"> dataset for sign language, which faces other challenges. As mentioned before SL is</w:t>
       </w:r>
       <w:r>
         <w:rPr>
@@ -6881,11 +7269,14 @@
       <w:pPr>
         <w:pStyle w:val="Heading2"/>
       </w:pPr>
-      <w:bookmarkStart w:id="11" w:name="_Toc520963423"/>
-      <w:r>
-        <w:t xml:space="preserve">Segmentation of SL </w:t>
-      </w:r>
-      <w:bookmarkEnd w:id="11"/>
+      <w:bookmarkStart w:id="12" w:name="_Toc521159030"/>
+      <w:r>
+        <w:t>Segmentation of SL</w:t>
+      </w:r>
+      <w:bookmarkEnd w:id="12"/>
+      <w:r>
+        <w:t xml:space="preserve"> </w:t>
+      </w:r>
     </w:p>
     <w:p>
       <w:pPr>
@@ -7182,31 +7573,21 @@
         <w:rPr>
           <w:rFonts w:ascii="Arial" w:hAnsi="Arial" w:cs="Arial"/>
         </w:rPr>
-        <w:t>The approach for identifying segment boundaries by</w:t>
-      </w:r>
-      <w:r>
-        <w:rPr>
-          <w:rFonts w:ascii="Arial" w:hAnsi="Arial" w:cs="Arial"/>
-        </w:rPr>
-        <w:t xml:space="preserve"> detecting changes in kinematic features</w:t>
-      </w:r>
-      <w:r>
-        <w:rPr>
-          <w:rFonts w:ascii="Arial" w:hAnsi="Arial" w:cs="Arial"/>
-        </w:rPr>
-        <w:t xml:space="preserve"> for general motion and in the case of isolated utterance seems to be promising. </w:t>
+        <w:t xml:space="preserve">The approach for identifying segment boundaries by detecting changes in kinematic features for general motion and in the case of isolated utterance seems to be promising. </w:t>
       </w:r>
     </w:p>
     <w:p>
       <w:pPr>
         <w:pStyle w:val="Heading3"/>
       </w:pPr>
+      <w:bookmarkStart w:id="13" w:name="_Toc521159031"/>
       <w:r>
         <w:t>Method</w:t>
       </w:r>
       <w:r>
         <w:t xml:space="preserve"> for segmentation</w:t>
       </w:r>
+      <w:bookmarkEnd w:id="13"/>
     </w:p>
     <w:p>
       <w:pPr>
@@ -7244,13 +7625,55 @@
         <w:rPr>
           <w:rFonts w:ascii="Arial" w:hAnsi="Arial" w:cs="Arial"/>
         </w:rPr>
-        <w:t xml:space="preserve"> and is done on two steps</w:t>
-      </w:r>
-      <w:r>
-        <w:rPr>
-          <w:rFonts w:ascii="Arial" w:hAnsi="Arial" w:cs="Arial"/>
-        </w:rPr>
-        <w:t>. In these sets signs are surrounded with previously defined pose – rest pose</w:t>
+        <w:t xml:space="preserve"> and is done i</w:t>
+      </w:r>
+      <w:r>
+        <w:rPr>
+          <w:rFonts w:ascii="Arial" w:hAnsi="Arial" w:cs="Arial"/>
+        </w:rPr>
+        <w:t>n two steps</w:t>
+      </w:r>
+      <w:r>
+        <w:rPr>
+          <w:rFonts w:ascii="Arial" w:hAnsi="Arial" w:cs="Arial"/>
+        </w:rPr>
+        <w:t xml:space="preserve">. In these </w:t>
+      </w:r>
+      <w:r>
+        <w:rPr>
+          <w:rFonts w:ascii="Arial" w:hAnsi="Arial" w:cs="Arial"/>
+        </w:rPr>
+        <w:t xml:space="preserve">data </w:t>
+      </w:r>
+      <w:r>
+        <w:rPr>
+          <w:rFonts w:ascii="Arial" w:hAnsi="Arial" w:cs="Arial"/>
+        </w:rPr>
+        <w:t xml:space="preserve">sets signs are </w:t>
+      </w:r>
+      <w:r>
+        <w:rPr>
+          <w:rFonts w:ascii="Arial" w:hAnsi="Arial" w:cs="Arial"/>
+        </w:rPr>
+        <w:t>separated</w:t>
+      </w:r>
+      <w:r>
+        <w:rPr>
+          <w:rFonts w:ascii="Arial" w:hAnsi="Arial" w:cs="Arial"/>
+        </w:rPr>
+        <w:t xml:space="preserve"> with </w:t>
+      </w:r>
+      <w:r>
+        <w:rPr>
+          <w:rFonts w:ascii="Arial" w:hAnsi="Arial" w:cs="Arial"/>
+        </w:rPr>
+        <w:t>one exact</w:t>
+      </w:r>
+      <w:r>
+        <w:rPr>
+          <w:rFonts w:ascii="Arial" w:hAnsi="Arial" w:cs="Arial"/>
+        </w:rPr>
+        <w:t xml:space="preserve"> pose – rest pose</w:t>
       </w:r>
       <w:r>
         <w:rPr>
@@ -7268,13 +7691,7 @@
         <w:rPr>
           <w:rFonts w:ascii="Arial" w:hAnsi="Arial" w:cs="Arial"/>
         </w:rPr>
-        <w:t>The identification of segments is based on kinematic analysis of hands movement</w:t>
-      </w:r>
-      <w:r>
-        <w:rPr>
-          <w:rFonts w:ascii="Arial" w:hAnsi="Arial" w:cs="Arial"/>
-        </w:rPr>
-        <w:t>.</w:t>
+        <w:t>The identification of segments is based on kinematic analysis of hands movement.</w:t>
       </w:r>
     </w:p>
     <w:p>
@@ -7301,22 +7718,8 @@
         <w:rPr>
           <w:rFonts w:ascii="Arial" w:hAnsi="Arial" w:cs="Arial"/>
         </w:rPr>
-        <w:t xml:space="preserve">, </w:t>
-      </w:r>
-      <w:r>
-        <w:rPr>
-          <w:rFonts w:ascii="Arial" w:hAnsi="Arial" w:cs="Arial"/>
-        </w:rPr>
-        <w:t>respectively</w:t>
-      </w:r>
-      <w:r>
-        <w:rPr>
-          <w:rFonts w:ascii="Arial" w:hAnsi="Arial" w:cs="Arial"/>
-        </w:rPr>
-        <w:t xml:space="preserve">, </w:t>
-      </w:r>
-      <w:bookmarkStart w:id="12" w:name="_GoBack"/>
-      <w:bookmarkEnd w:id="12"/>
+        <w:t xml:space="preserve">, respectively, </w:t>
+      </w:r>
       <w:r>
         <w:rPr>
           <w:rFonts w:ascii="Arial" w:hAnsi="Arial" w:cs="Arial"/>
@@ -7401,14 +7804,46 @@
           <w:rFonts w:ascii="Arial" w:hAnsi="Arial" w:cs="Arial"/>
         </w:rPr>
       </w:pPr>
+      <w:r>
+        <w:rPr>
+          <w:rFonts w:ascii="Arial" w:hAnsi="Arial" w:cs="Arial"/>
+        </w:rPr>
+        <w:t xml:space="preserve">The main idea behind kinematic analysis is that </w:t>
+      </w:r>
+      <w:r>
+        <w:rPr>
+          <w:rFonts w:ascii="Arial" w:hAnsi="Arial" w:cs="Arial"/>
+        </w:rPr>
+        <w:t xml:space="preserve">significant changes in trajectory of a hand can </w:t>
+      </w:r>
+      <w:r>
+        <w:rPr>
+          <w:rFonts w:ascii="Arial" w:hAnsi="Arial" w:cs="Arial"/>
+        </w:rPr>
+        <w:t xml:space="preserve">be </w:t>
+      </w:r>
+      <w:r>
+        <w:rPr>
+          <w:rFonts w:ascii="Arial" w:hAnsi="Arial" w:cs="Arial"/>
+        </w:rPr>
+        <w:t>indicate</w:t>
+      </w:r>
+      <w:r>
+        <w:rPr>
+          <w:rFonts w:ascii="Arial" w:hAnsi="Arial" w:cs="Arial"/>
+        </w:rPr>
+        <w:t xml:space="preserve">d by changes in velocity and acceleration. Human body is not a simple mechanism and in order for the hand to perform a movement it needs preparation and this can be seen from hand velocity and acceleration. </w:t>
+      </w:r>
     </w:p>
     <w:p>
       <w:pPr>
         <w:pStyle w:val="Heading3"/>
       </w:pPr>
+      <w:bookmarkStart w:id="14" w:name="_Toc521159032"/>
       <w:r>
         <w:t>Conclusion</w:t>
       </w:r>
+      <w:bookmarkEnd w:id="14"/>
     </w:p>
     <w:p>
       <w:pPr>
@@ -7495,21 +7930,23 @@
       <w:pPr>
         <w:pStyle w:val="Heading2"/>
       </w:pPr>
-      <w:bookmarkStart w:id="13" w:name="_Toc520963424"/>
-      <w:r>
-        <w:t>filtering of acceleration</w:t>
-      </w:r>
-      <w:bookmarkEnd w:id="13"/>
-      <w:r>
-        <w:t xml:space="preserve"> </w:t>
-      </w:r>
-    </w:p>
-    <w:p/>
-    <w:p/>
-    <w:p/>
-    <w:p>
       <w:r>
         <w:lastRenderedPageBreak/>
+        <w:t>Conclusion</w:t>
+      </w:r>
+    </w:p>
+    <w:p>
+      <w:r>
+        <w:t xml:space="preserve">Sing language is important for certain part of our community. It is complex and by its nature very different of the spoken language that most of us are familiar with. There have been different researches and projects for developing </w:t>
+      </w:r>
+      <w:r>
+        <w:t>signing avatar with increasing quality over time. New approaches include data-driven methods, using devices for recording 3D movements in order of saving human-like motion. But the issue of automatic processing and compute understanding are still challenging tasks. My purpose is to develop a tool helping dealing with such issues.</w:t>
+      </w:r>
+      <w:bookmarkStart w:id="15" w:name="_GoBack"/>
+      <w:bookmarkEnd w:id="15"/>
+    </w:p>
+    <w:p>
+      <w:r>
         <w:br w:type="page"/>
       </w:r>
     </w:p>
@@ -7517,52 +7954,106 @@
       <w:pPr>
         <w:pStyle w:val="Heading1"/>
       </w:pPr>
-      <w:bookmarkStart w:id="14" w:name="_Toc520963425"/>
+      <w:bookmarkStart w:id="16" w:name="_Toc521159034"/>
       <w:r>
         <w:lastRenderedPageBreak/>
         <w:t>Software Architecture</w:t>
       </w:r>
-      <w:bookmarkEnd w:id="14"/>
+      <w:bookmarkEnd w:id="16"/>
+    </w:p>
+    <w:p>
+      <w:r>
+        <w:t xml:space="preserve">After analyzing the theory behind motion capture technology, sign language and its properties and different approaches for sign language synthesis is possible to proceed with actual describing of the system’s architecture. </w:t>
+      </w:r>
+    </w:p>
+    <w:p/>
+    <w:p>
+      <w:r>
+        <w:t>figure and explanation of markers that I’ve used</w:t>
+      </w:r>
+    </w:p>
+    <w:p>
+      <w:r>
+        <w:t xml:space="preserve">what exactly is the input </w:t>
+      </w:r>
+      <w:proofErr w:type="gramStart"/>
+      <w:r>
+        <w:t>data</w:t>
+      </w:r>
+      <w:proofErr w:type="gramEnd"/>
+    </w:p>
+    <w:p>
+      <w:r>
+        <w:t xml:space="preserve">relative coordinate </w:t>
+      </w:r>
+      <w:proofErr w:type="gramStart"/>
+      <w:r>
+        <w:t>system ?Why</w:t>
+      </w:r>
+      <w:proofErr w:type="gramEnd"/>
+      <w:r>
+        <w:t>?</w:t>
+      </w:r>
+    </w:p>
+    <w:p>
+      <w:r>
+        <w:t>normalization of the velocity, why and how</w:t>
+      </w:r>
+    </w:p>
+    <w:p>
+      <w:r>
+        <w:t>how exactly segmentation is performed</w:t>
+      </w:r>
+    </w:p>
+    <w:p>
+      <w:r>
+        <w:t>why python? which libraries and classes I have used? - it is good for this</w:t>
+      </w:r>
+    </w:p>
+    <w:p>
+      <w:r>
+        <w:t xml:space="preserve">lib for dynamic arrays </w:t>
+      </w:r>
     </w:p>
     <w:p>
       <w:pPr>
         <w:pStyle w:val="Heading2"/>
       </w:pPr>
-      <w:bookmarkStart w:id="15" w:name="_Toc520963426"/>
+      <w:bookmarkStart w:id="17" w:name="_Toc521159035"/>
       <w:r>
         <w:t>data format (.c3d)</w:t>
       </w:r>
-      <w:bookmarkEnd w:id="15"/>
+      <w:bookmarkEnd w:id="17"/>
     </w:p>
     <w:p>
       <w:pPr>
         <w:pStyle w:val="Heading2"/>
       </w:pPr>
-      <w:bookmarkStart w:id="16" w:name="_Toc520963427"/>
-      <w:r>
-        <w:t>methods for segmentation and it is challenges // challenges with manual and automatic segmentation</w:t>
-      </w:r>
-      <w:bookmarkEnd w:id="16"/>
+      <w:bookmarkStart w:id="18" w:name="_Toc521159036"/>
+      <w:r>
+        <w:t xml:space="preserve">methods for segmentation and it is challenges </w:t>
+      </w:r>
+      <w:bookmarkEnd w:id="18"/>
     </w:p>
     <w:p>
       <w:pPr>
         <w:pStyle w:val="Heading2"/>
       </w:pPr>
-      <w:bookmarkStart w:id="17" w:name="_Toc520963428"/>
+      <w:bookmarkStart w:id="19" w:name="_Toc521159037"/>
       <w:r>
         <w:t>problems with acceleration computation // fuzziness</w:t>
       </w:r>
-      <w:bookmarkEnd w:id="17"/>
+      <w:bookmarkEnd w:id="19"/>
     </w:p>
     <w:p>
       <w:pPr>
         <w:pStyle w:val="Heading2"/>
       </w:pPr>
-      <w:bookmarkStart w:id="18" w:name="_Toc520963429"/>
+      <w:bookmarkStart w:id="20" w:name="_Toc521159038"/>
       <w:r>
         <w:t>methods for filtering</w:t>
       </w:r>
-      <w:bookmarkEnd w:id="18"/>
+      <w:bookmarkEnd w:id="20"/>
       <w:r>
         <w:t xml:space="preserve"> </w:t>
       </w:r>
@@ -7571,21 +8062,21 @@
       <w:pPr>
         <w:pStyle w:val="Heading2"/>
       </w:pPr>
-      <w:bookmarkStart w:id="19" w:name="_Toc520963430"/>
+      <w:bookmarkStart w:id="21" w:name="_Toc521159039"/>
       <w:r>
         <w:t>methods used for describing the properties of each sign</w:t>
       </w:r>
-      <w:bookmarkEnd w:id="19"/>
+      <w:bookmarkEnd w:id="21"/>
     </w:p>
     <w:p>
       <w:pPr>
         <w:pStyle w:val="Heading2"/>
       </w:pPr>
-      <w:bookmarkStart w:id="20" w:name="_Toc520963431"/>
+      <w:bookmarkStart w:id="22" w:name="_Toc521159040"/>
       <w:r>
         <w:t>SVM</w:t>
       </w:r>
-      <w:bookmarkEnd w:id="20"/>
+      <w:bookmarkEnd w:id="22"/>
     </w:p>
     <w:p>
       <w:r>
@@ -7596,12 +8087,12 @@
       <w:pPr>
         <w:pStyle w:val="Heading1"/>
       </w:pPr>
-      <w:bookmarkStart w:id="21" w:name="_Toc520963432"/>
+      <w:bookmarkStart w:id="23" w:name="_Toc521159041"/>
       <w:r>
         <w:lastRenderedPageBreak/>
         <w:t>Testing</w:t>
       </w:r>
-      <w:bookmarkEnd w:id="21"/>
+      <w:bookmarkEnd w:id="23"/>
     </w:p>
     <w:p>
       <w:r>
@@ -7612,12 +8103,12 @@
       <w:pPr>
         <w:pStyle w:val="Heading1"/>
       </w:pPr>
-      <w:bookmarkStart w:id="22" w:name="_Toc520963433"/>
+      <w:bookmarkStart w:id="24" w:name="_Toc521159042"/>
       <w:r>
         <w:lastRenderedPageBreak/>
         <w:t>Conclusion</w:t>
       </w:r>
-      <w:bookmarkEnd w:id="22"/>
+      <w:bookmarkEnd w:id="24"/>
     </w:p>
     <w:p>
       <w:pPr>
@@ -7637,12 +8128,12 @@
       <w:pPr>
         <w:pStyle w:val="Heading1"/>
       </w:pPr>
-      <w:bookmarkStart w:id="23" w:name="_Toc520963434"/>
+      <w:bookmarkStart w:id="25" w:name="_Toc521159043"/>
       <w:r>
         <w:lastRenderedPageBreak/>
         <w:t>Bibliography</w:t>
       </w:r>
-      <w:bookmarkEnd w:id="23"/>
+      <w:bookmarkEnd w:id="25"/>
       <w:r>
         <w:t xml:space="preserve"> </w:t>
       </w:r>
@@ -7655,10 +8146,26 @@
           <w:numId w:val="17"/>
         </w:numPr>
       </w:pPr>
-      <w:bookmarkStart w:id="24" w:name="_T._Hanke,_“Hamnosys-representing"/>
-      <w:bookmarkEnd w:id="24"/>
-      <w:r>
-        <w:t>T. Hanke, “Hamnosys-representing sign language data in language resources and language processing contexts," in LREC, vol. 4, pp. 1-6, 2004.</w:t>
+      <w:bookmarkStart w:id="26" w:name="_T._Hanke,_“Hamnosys-representing"/>
+      <w:bookmarkEnd w:id="26"/>
+      <w:r>
+        <w:t xml:space="preserve">T. </w:t>
+      </w:r>
+      <w:proofErr w:type="spellStart"/>
+      <w:r>
+        <w:t>Hanke</w:t>
+      </w:r>
+      <w:proofErr w:type="spellEnd"/>
+      <w:r>
+        <w:t>, “</w:t>
+      </w:r>
+      <w:proofErr w:type="spellStart"/>
+      <w:r>
+        <w:t>Hamnosys</w:t>
+      </w:r>
+      <w:proofErr w:type="spellEnd"/>
+      <w:r>
+        <w:t>-representing sign language data in language resources and language processing contexts," in LREC, vol. 4, pp. 1-6, 2004.</w:t>
       </w:r>
     </w:p>
     <w:p>
@@ -7669,10 +8176,15 @@
           <w:numId w:val="17"/>
         </w:numPr>
       </w:pPr>
-      <w:bookmarkStart w:id="25" w:name="_Stokoe,_William_C."/>
-      <w:bookmarkEnd w:id="25"/>
-      <w:r>
-        <w:t>Stokoe, William C. (1960, 1978)</w:t>
+      <w:bookmarkStart w:id="27" w:name="_Stokoe,_William_C."/>
+      <w:bookmarkEnd w:id="27"/>
+      <w:proofErr w:type="spellStart"/>
+      <w:r>
+        <w:t>Stokoe</w:t>
+      </w:r>
+      <w:proofErr w:type="spellEnd"/>
+      <w:r>
+        <w:t>, William C. (1960, 1978)</w:t>
       </w:r>
       <w:r>
         <w:t>, “</w:t>
@@ -7684,7 +8196,23 @@
         <w:t>,"</w:t>
       </w:r>
       <w:r>
-        <w:t xml:space="preserve"> Studies in linguistics, Occasional papers, No. 8, Dept. of Anthropology and Linguistics, University at Buffalo. 2d ed., Silver Spring: Md: Linstok Press</w:t>
+        <w:t xml:space="preserve"> Studies in linguistics, Occasional papers, No. 8, Dept. of Anthropology and Linguistics, University at Buffalo. 2d ed., Silver Spring: </w:t>
+      </w:r>
+      <w:proofErr w:type="spellStart"/>
+      <w:r>
+        <w:t>Md</w:t>
+      </w:r>
+      <w:proofErr w:type="spellEnd"/>
+      <w:r>
+        <w:t xml:space="preserve">: </w:t>
+      </w:r>
+      <w:proofErr w:type="spellStart"/>
+      <w:r>
+        <w:t>Linstok</w:t>
+      </w:r>
+      <w:proofErr w:type="spellEnd"/>
+      <w:r>
+        <w:t xml:space="preserve"> Press</w:t>
       </w:r>
       <w:r>
         <w:t>.</w:t>
@@ -7698,10 +8226,15 @@
           <w:numId w:val="17"/>
         </w:numPr>
       </w:pPr>
-      <w:bookmarkStart w:id="26" w:name="_Mihoko_Kato,_“A"/>
-      <w:bookmarkEnd w:id="26"/>
-      <w:r>
-        <w:t>Mihoko Kato</w:t>
+      <w:bookmarkStart w:id="28" w:name="_Mihoko_Kato,_“A"/>
+      <w:bookmarkEnd w:id="28"/>
+      <w:proofErr w:type="spellStart"/>
+      <w:r>
+        <w:t>Mihoko</w:t>
+      </w:r>
+      <w:proofErr w:type="spellEnd"/>
+      <w:r>
+        <w:t xml:space="preserve"> Kato</w:t>
       </w:r>
       <w:r>
         <w:t>,</w:t>
@@ -7739,10 +8272,34 @@
           <w:numId w:val="17"/>
         </w:numPr>
       </w:pPr>
-      <w:bookmarkStart w:id="27" w:name="_J._McDonald,_R."/>
-      <w:bookmarkEnd w:id="27"/>
-      <w:r>
-        <w:t>J. McDonald, R. Wolfe, R. B. Wilbur, R. Moncrief, E. Malaia, S. Fujimoto, S. Baowidan, and J. Stec, “A new tool to facilitate prosodic analysis of motion capture data and a data- driven technique for the improvement of avatar motion," 2016.</w:t>
+      <w:bookmarkStart w:id="29" w:name="_J._McDonald,_R."/>
+      <w:bookmarkEnd w:id="29"/>
+      <w:r>
+        <w:t xml:space="preserve">J. McDonald, R. Wolfe, R. B. Wilbur, R. Moncrief, E. </w:t>
+      </w:r>
+      <w:proofErr w:type="spellStart"/>
+      <w:r>
+        <w:t>Malaia</w:t>
+      </w:r>
+      <w:proofErr w:type="spellEnd"/>
+      <w:r>
+        <w:t xml:space="preserve">, S. Fujimoto, S. </w:t>
+      </w:r>
+      <w:proofErr w:type="spellStart"/>
+      <w:r>
+        <w:t>Baowidan</w:t>
+      </w:r>
+      <w:proofErr w:type="spellEnd"/>
+      <w:r>
+        <w:t xml:space="preserve">, and J. </w:t>
+      </w:r>
+      <w:proofErr w:type="spellStart"/>
+      <w:r>
+        <w:t>Stec</w:t>
+      </w:r>
+      <w:proofErr w:type="spellEnd"/>
+      <w:r>
+        <w:t>, “A new tool to facilitate prosodic analysis of motion capture data and a data- driven technique for the improvement of avatar motion," 2016.</w:t>
       </w:r>
     </w:p>
     <w:p>
@@ -7753,8 +8310,8 @@
           <w:numId w:val="17"/>
         </w:numPr>
       </w:pPr>
-      <w:bookmarkStart w:id="28" w:name="_E._Muybridge,_“Muybridge's"/>
-      <w:bookmarkEnd w:id="28"/>
+      <w:bookmarkStart w:id="30" w:name="_E._Muybridge,_“Muybridge's"/>
+      <w:bookmarkEnd w:id="30"/>
       <w:r>
         <w:t>E. Muybridge, “Muybridge's Complete Human and Animal Locomotion”. Collections of ne art in Dover books, Dover Publications, 197</w:t>
       </w:r>
@@ -7771,7 +8328,23 @@
         </w:numPr>
       </w:pPr>
       <w:r>
-        <w:t>“Go Further with Vicon MX T-Series” Vicon Motion System Limited, rev. 1.3 August, 2010</w:t>
+        <w:t xml:space="preserve">“Go Further with </w:t>
+      </w:r>
+      <w:proofErr w:type="spellStart"/>
+      <w:r>
+        <w:t>Vicon</w:t>
+      </w:r>
+      <w:proofErr w:type="spellEnd"/>
+      <w:r>
+        <w:t xml:space="preserve"> MX T-Series” </w:t>
+      </w:r>
+      <w:proofErr w:type="spellStart"/>
+      <w:r>
+        <w:t>Vicon</w:t>
+      </w:r>
+      <w:proofErr w:type="spellEnd"/>
+      <w:r>
+        <w:t xml:space="preserve"> Motion System Limited, rev. 1.3 August, 2010</w:t>
       </w:r>
     </w:p>
     <w:p>
@@ -7782,10 +8355,26 @@
           <w:numId w:val="17"/>
         </w:numPr>
       </w:pPr>
-      <w:bookmarkStart w:id="29" w:name="_N._Wheatland,_Y."/>
-      <w:bookmarkEnd w:id="29"/>
-      <w:r>
-        <w:t xml:space="preserve">N. Wheatland, Y. Wang, H. Song, M. Neff, V. Zordan, and S. Jörg, </w:t>
+      <w:bookmarkStart w:id="31" w:name="_N._Wheatland,_Y."/>
+      <w:bookmarkEnd w:id="31"/>
+      <w:r>
+        <w:t xml:space="preserve">N. Wheatland, Y. Wang, H. Song, M. Neff, V. </w:t>
+      </w:r>
+      <w:proofErr w:type="spellStart"/>
+      <w:r>
+        <w:t>Zordan</w:t>
+      </w:r>
+      <w:proofErr w:type="spellEnd"/>
+      <w:r>
+        <w:t xml:space="preserve">, and S. </w:t>
+      </w:r>
+      <w:proofErr w:type="spellStart"/>
+      <w:r>
+        <w:t>Jörg</w:t>
+      </w:r>
+      <w:proofErr w:type="spellEnd"/>
+      <w:r>
+        <w:t xml:space="preserve">, </w:t>
       </w:r>
       <w:r>
         <w:t>“</w:t>
@@ -7809,7 +8398,23 @@
         </w:numPr>
       </w:pPr>
       <w:r>
-        <w:t xml:space="preserve">M. Dilsizian, Z. Tang, D. Metaxas, M. Huenerfauth, and C. Neidle, “The importance of 3D motion trajectories for </w:t>
+        <w:t xml:space="preserve">M. </w:t>
+      </w:r>
+      <w:proofErr w:type="spellStart"/>
+      <w:r>
+        <w:t>Dilsizian</w:t>
+      </w:r>
+      <w:proofErr w:type="spellEnd"/>
+      <w:r>
+        <w:t xml:space="preserve">, Z. Tang, D. Metaxas, M. Huenerfauth, and C. </w:t>
+      </w:r>
+      <w:proofErr w:type="spellStart"/>
+      <w:r>
+        <w:t>Neidle</w:t>
+      </w:r>
+      <w:proofErr w:type="spellEnd"/>
+      <w:r>
+        <w:t xml:space="preserve">, “The importance of 3D motion trajectories for </w:t>
       </w:r>
       <w:r>
         <w:t>computer-based sign recognition</w:t>
@@ -7827,7 +8432,31 @@
         </w:numPr>
       </w:pPr>
       <w:r>
-        <w:t>T. Hanke, S. Matthes, A. Regen, and S. Worseck, “Where does a sign start and end? seg</w:t>
+        <w:t xml:space="preserve">T. </w:t>
+      </w:r>
+      <w:proofErr w:type="spellStart"/>
+      <w:r>
+        <w:t>Hanke</w:t>
+      </w:r>
+      <w:proofErr w:type="spellEnd"/>
+      <w:r>
+        <w:t xml:space="preserve">, S. </w:t>
+      </w:r>
+      <w:proofErr w:type="spellStart"/>
+      <w:r>
+        <w:t>Matthes</w:t>
+      </w:r>
+      <w:proofErr w:type="spellEnd"/>
+      <w:r>
+        <w:t xml:space="preserve">, A. Regen, and S. </w:t>
+      </w:r>
+      <w:proofErr w:type="spellStart"/>
+      <w:r>
+        <w:t>Worseck</w:t>
+      </w:r>
+      <w:proofErr w:type="spellEnd"/>
+      <w:r>
+        <w:t>, “Where does a sign start and end? seg</w:t>
       </w:r>
       <w:r>
         <w:t>mentation of continuous signing</w:t>
@@ -7844,13 +8473,26 @@
           <w:numId w:val="17"/>
         </w:numPr>
       </w:pPr>
-      <w:bookmarkStart w:id="30" w:name="_Perlmutter,_David_M.,"/>
-      <w:bookmarkEnd w:id="30"/>
-      <w:r>
-        <w:t>Perlmutter, David M</w:t>
-      </w:r>
-      <w:r>
-        <w:t>., "What is Sign Language?"LSA,</w:t>
+      <w:bookmarkStart w:id="32" w:name="_Perlmutter,_David_M.,"/>
+      <w:bookmarkEnd w:id="32"/>
+      <w:proofErr w:type="spellStart"/>
+      <w:r>
+        <w:t>Perlmutter</w:t>
+      </w:r>
+      <w:proofErr w:type="spellEnd"/>
+      <w:r>
+        <w:t>, David M</w:t>
+      </w:r>
+      <w:r>
+        <w:t xml:space="preserve">., "What is Sign </w:t>
+      </w:r>
+      <w:proofErr w:type="spellStart"/>
+      <w:r>
+        <w:t>Language?"LSA</w:t>
+      </w:r>
+      <w:proofErr w:type="spellEnd"/>
+      <w:r>
+        <w:t>,</w:t>
       </w:r>
       <w:r>
         <w:t xml:space="preserve"> 12 April 2014. Retrieved 4 November 2013.</w:t>
@@ -7864,8 +8506,8 @@
           <w:numId w:val="17"/>
         </w:numPr>
       </w:pPr>
-      <w:bookmarkStart w:id="31" w:name="_Sandler,_Wendy;_&amp;"/>
-      <w:bookmarkEnd w:id="31"/>
+      <w:bookmarkStart w:id="33" w:name="_Sandler,_Wendy;_&amp;"/>
+      <w:bookmarkEnd w:id="33"/>
       <w:r>
         <w:t>Sandler, Wendy;</w:t>
       </w:r>
@@ -7904,11 +8546,35 @@
           <w:numId w:val="17"/>
         </w:numPr>
       </w:pPr>
-      <w:bookmarkStart w:id="32" w:name="_P._Jedli_cka,_Z."/>
-      <w:bookmarkEnd w:id="32"/>
+      <w:bookmarkStart w:id="34" w:name="_P._Jedli_cka,_Z."/>
+      <w:bookmarkEnd w:id="34"/>
       <w:r>
         <w:lastRenderedPageBreak/>
-        <w:t>P. Jedli_cka, Z. Kr_noul, and M. _Zelezn_y,</w:t>
+        <w:t xml:space="preserve">P. </w:t>
+      </w:r>
+      <w:proofErr w:type="spellStart"/>
+      <w:r>
+        <w:t>Jedli_cka</w:t>
+      </w:r>
+      <w:proofErr w:type="spellEnd"/>
+      <w:r>
+        <w:t xml:space="preserve">, Z. </w:t>
+      </w:r>
+      <w:proofErr w:type="spellStart"/>
+      <w:r>
+        <w:t>Kr_noul</w:t>
+      </w:r>
+      <w:proofErr w:type="spellEnd"/>
+      <w:r>
+        <w:t>, and M. _</w:t>
+      </w:r>
+      <w:proofErr w:type="spellStart"/>
+      <w:r>
+        <w:t>Zelezn_y</w:t>
+      </w:r>
+      <w:proofErr w:type="spellEnd"/>
+      <w:r>
+        <w:t>,</w:t>
       </w:r>
       <w:r>
         <w:t xml:space="preserve"> “</w:t>
@@ -7920,7 +8586,23 @@
         <w:t>”</w:t>
       </w:r>
       <w:r>
-        <w:t xml:space="preserve"> in Universal Access in Human-Computer Interaction. Designing Novel Interactions (M. Antona and C. Stephanidis, eds.), (Cham), pp. 55{75, Springer I</w:t>
+        <w:t xml:space="preserve"> in Universal Access in Human-Computer Interaction. Designing Novel Interactions (M. </w:t>
+      </w:r>
+      <w:proofErr w:type="spellStart"/>
+      <w:r>
+        <w:t>Antona</w:t>
+      </w:r>
+      <w:proofErr w:type="spellEnd"/>
+      <w:r>
+        <w:t xml:space="preserve"> and C. </w:t>
+      </w:r>
+      <w:proofErr w:type="spellStart"/>
+      <w:r>
+        <w:t>Stephanidis</w:t>
+      </w:r>
+      <w:proofErr w:type="spellEnd"/>
+      <w:r>
+        <w:t>, eds.), (Cham), pp. 55{75, Springer I</w:t>
       </w:r>
       <w:r>
         <w:t>nternational Publishing, 2017</w:t>
@@ -7940,22 +8622,48 @@
           <w:numId w:val="17"/>
         </w:numPr>
       </w:pPr>
-      <w:bookmarkStart w:id="33" w:name="_L._Naert,_C."/>
-      <w:bookmarkEnd w:id="33"/>
-      <w:r>
-        <w:t>L. Naer</w:t>
-      </w:r>
-      <w:r>
-        <w:t>t, C. Larboulette, and S. Gibet</w:t>
-      </w:r>
+      <w:bookmarkStart w:id="35" w:name="_L._Naert,_C."/>
+      <w:bookmarkEnd w:id="35"/>
+      <w:r>
+        <w:t xml:space="preserve">L. </w:t>
+      </w:r>
+      <w:proofErr w:type="spellStart"/>
+      <w:r>
+        <w:t>Naer</w:t>
+      </w:r>
+      <w:r>
+        <w:t>t</w:t>
+      </w:r>
+      <w:proofErr w:type="spellEnd"/>
+      <w:r>
+        <w:t xml:space="preserve">, C. </w:t>
+      </w:r>
+      <w:proofErr w:type="spellStart"/>
+      <w:r>
+        <w:t>Larboulette</w:t>
+      </w:r>
+      <w:proofErr w:type="spellEnd"/>
+      <w:r>
+        <w:t xml:space="preserve">, and S. </w:t>
+      </w:r>
+      <w:proofErr w:type="spellStart"/>
+      <w:r>
+        <w:t>Gibet</w:t>
+      </w:r>
+      <w:proofErr w:type="spellEnd"/>
       <w:r>
         <w:t>,</w:t>
       </w:r>
       <w:r>
         <w:t xml:space="preserve"> “</w:t>
       </w:r>
-      <w:r>
-        <w:t>Coarticulation analysis for sign language synthesis</w:t>
+      <w:proofErr w:type="spellStart"/>
+      <w:r>
+        <w:t>Coarticulation</w:t>
+      </w:r>
+      <w:proofErr w:type="spellEnd"/>
+      <w:r>
+        <w:t xml:space="preserve"> analysis for sign language synthesis</w:t>
       </w:r>
       <w:r>
         <w:t>”</w:t>
@@ -8099,7 +8807,7 @@
           <w:rPr>
             <w:noProof/>
           </w:rPr>
-          <w:t>- 12 -</w:t>
+          <w:t>- 13 -</w:t>
         </w:r>
         <w:r>
           <w:rPr>
@@ -11816,7 +12524,7 @@
 </file>
 
 <file path=customXml/itemProps1.xml><?xml version="1.0" encoding="utf-8"?>
-<ds:datastoreItem xmlns:ds="http://schemas.openxmlformats.org/officeDocument/2006/customXml" ds:itemID="{64D8C792-671C-4CA3-96F8-22C0747AA382}">
+<ds:datastoreItem xmlns:ds="http://schemas.openxmlformats.org/officeDocument/2006/customXml" ds:itemID="{6AAAAB23-D4A6-4C3F-AA8F-4780967F8187}">
   <ds:schemaRefs>
     <ds:schemaRef ds:uri="http://schemas.openxmlformats.org/officeDocument/2006/bibliography"/>
   </ds:schemaRefs>

</xml_diff>